<commit_message>
updated documentation in relation to KLARNAPII-115
</commit_message>
<xml_diff>
--- a/documentation/Klarna Payments Integration Guide v17.4.0.docx
+++ b/documentation/Klarna Payments Integration Guide v17.4.0.docx
@@ -30911,7 +30911,7 @@
           <w:sz w:val="20"/>
           <w:szCs w:val="20"/>
         </w:rPr>
-        <w:t xml:space="preserve"> If the kpPaymentMethodTitle preference value is not set the stabdard SG functionality to change the payment method name through </w:t>
+        <w:t xml:space="preserve"> If the kpPaymentMethodTitle preference value is not set the </w:t>
       </w:r>
       <w:r>
         <w:rPr>
@@ -30919,7 +30919,7 @@
           <w:sz w:val="20"/>
           <w:szCs w:val="20"/>
         </w:rPr>
-        <w:t xml:space="preserve">BM Merchant Tools &gt; Ordering &gt; Payment </w:t>
+        <w:t>stan</w:t>
       </w:r>
       <w:bookmarkStart w:id="34" w:name="_GoBack"/>
       <w:bookmarkEnd w:id="34"/>
@@ -30929,7 +30929,15 @@
           <w:sz w:val="20"/>
           <w:szCs w:val="20"/>
         </w:rPr>
-        <w:t>Methods is applied</w:t>
+        <w:t>dard</w:t>
+      </w:r>
+      <w:r>
+        <w:rPr>
+          <w:rFonts w:ascii="Trebuchet MS" w:hAnsi="Trebuchet MS"/>
+          <w:sz w:val="20"/>
+          <w:szCs w:val="20"/>
+        </w:rPr>
+        <w:t xml:space="preserve"> SG functionality to change the payment method name through BM Merchant Tools &gt; Ordering &gt; Payment Methods is applied</w:t>
       </w:r>
     </w:p>
     <w:p>
@@ -36365,7 +36373,7 @@
               <w:sz w:val="18"/>
               <w:szCs w:val="18"/>
             </w:rPr>
-            <w:t>3-35</w:t>
+            <w:t>3-36</w:t>
           </w:r>
           <w:r>
             <w:rPr>
@@ -42118,7 +42126,7 @@
 </file>
 
 <file path=customXml/itemProps1.xml><?xml version="1.0" encoding="utf-8"?>
-<ds:datastoreItem xmlns:ds="http://schemas.openxmlformats.org/officeDocument/2006/customXml" ds:itemID="{56379B6B-8DD5-4818-9DAC-1F2B6FCC9832}">
+<ds:datastoreItem xmlns:ds="http://schemas.openxmlformats.org/officeDocument/2006/customXml" ds:itemID="{499C77C2-5FCC-40EF-A1A5-0F971E586E98}">
   <ds:schemaRefs>
     <ds:schemaRef ds:uri="http://schemas.openxmlformats.org/officeDocument/2006/bibliography"/>
   </ds:schemaRefs>
@@ -42126,7 +42134,7 @@
 </file>
 
 <file path=customXml/itemProps2.xml><?xml version="1.0" encoding="utf-8"?>
-<ds:datastoreItem xmlns:ds="http://schemas.openxmlformats.org/officeDocument/2006/customXml" ds:itemID="{A4C81D01-F425-4500-AFA7-1E11AA1C61DC}">
+<ds:datastoreItem xmlns:ds="http://schemas.openxmlformats.org/officeDocument/2006/customXml" ds:itemID="{84BE40ED-70C8-4CF6-B54C-9B845354ACF4}">
   <ds:schemaRefs>
     <ds:schemaRef ds:uri="http://schemas.openxmlformats.org/officeDocument/2006/bibliography"/>
   </ds:schemaRefs>
@@ -42134,7 +42142,7 @@
 </file>
 
 <file path=customXml/itemProps3.xml><?xml version="1.0" encoding="utf-8"?>
-<ds:datastoreItem xmlns:ds="http://schemas.openxmlformats.org/officeDocument/2006/customXml" ds:itemID="{499C77C2-5FCC-40EF-A1A5-0F971E586E98}">
+<ds:datastoreItem xmlns:ds="http://schemas.openxmlformats.org/officeDocument/2006/customXml" ds:itemID="{3D73F8CA-79F4-4587-8717-179C262B58F8}">
   <ds:schemaRefs>
     <ds:schemaRef ds:uri="http://schemas.openxmlformats.org/officeDocument/2006/bibliography"/>
   </ds:schemaRefs>
@@ -42142,7 +42150,7 @@
 </file>
 
 <file path=customXml/itemProps4.xml><?xml version="1.0" encoding="utf-8"?>
-<ds:datastoreItem xmlns:ds="http://schemas.openxmlformats.org/officeDocument/2006/customXml" ds:itemID="{C7D75315-BBAB-4E6E-9D8B-6CE6B6262501}">
+<ds:datastoreItem xmlns:ds="http://schemas.openxmlformats.org/officeDocument/2006/customXml" ds:itemID="{ABED46B3-5EA4-4817-8423-0C7BA4BE66E2}">
   <ds:schemaRefs>
     <ds:schemaRef ds:uri="http://schemas.openxmlformats.org/officeDocument/2006/bibliography"/>
   </ds:schemaRefs>

</xml_diff>

<commit_message>
KLARNAPII-117 extract message when Klarna is not avaliable in a JSON site preference, update documentation
</commit_message>
<xml_diff>
--- a/documentation/Klarna Payments Integration Guide v17.4.0.docx
+++ b/documentation/Klarna Payments Integration Guide v17.4.0.docx
@@ -175,8 +175,6 @@
           <w:sz w:val="36"/>
         </w:rPr>
       </w:pPr>
-      <w:bookmarkStart w:id="2" w:name="_GoBack"/>
-      <w:bookmarkEnd w:id="2"/>
     </w:p>
     <w:p>
       <w:pPr>
@@ -205,7 +203,7 @@
       </w:pPr>
     </w:p>
     <w:bookmarkEnd w:id="0" w:displacedByCustomXml="next"/>
-    <w:bookmarkStart w:id="3" w:name="_Toc78862409" w:displacedByCustomXml="next"/>
+    <w:bookmarkStart w:id="2" w:name="_Toc78862409" w:displacedByCustomXml="next"/>
     <w:sdt>
       <w:sdtPr>
         <w:rPr>
@@ -225,7 +223,6 @@
           <w:docPartUnique/>
         </w:docPartObj>
       </w:sdtPr>
-      <w:sdtEndPr/>
       <w:sdtContent>
         <w:p>
           <w:pPr>
@@ -3180,13 +3177,13 @@
       <w:pPr>
         <w:pStyle w:val="Heading1"/>
       </w:pPr>
-      <w:bookmarkStart w:id="4" w:name="_Toc482794918"/>
-      <w:bookmarkEnd w:id="3"/>
+      <w:bookmarkStart w:id="3" w:name="_Toc482794918"/>
+      <w:bookmarkEnd w:id="2"/>
       <w:r>
         <w:lastRenderedPageBreak/>
         <w:t>Summary</w:t>
       </w:r>
-      <w:bookmarkEnd w:id="4"/>
+      <w:bookmarkEnd w:id="3"/>
     </w:p>
     <w:p/>
     <w:p>
@@ -3285,24 +3282,24 @@
       <w:pPr>
         <w:pStyle w:val="Heading1"/>
       </w:pPr>
+      <w:bookmarkStart w:id="4" w:name="_Toc482794919"/>
       <w:bookmarkStart w:id="5" w:name="_Toc78862411"/>
-      <w:bookmarkStart w:id="6" w:name="_Toc482794919"/>
       <w:r>
         <w:lastRenderedPageBreak/>
         <w:t>Component Overview</w:t>
       </w:r>
+      <w:bookmarkEnd w:id="4"/>
+    </w:p>
+    <w:p/>
+    <w:p>
+      <w:pPr>
+        <w:pStyle w:val="Heading2"/>
+      </w:pPr>
+      <w:bookmarkStart w:id="6" w:name="_Toc482794920"/>
+      <w:r>
+        <w:t>Functional Overview</w:t>
+      </w:r>
       <w:bookmarkEnd w:id="6"/>
-    </w:p>
-    <w:p/>
-    <w:p>
-      <w:pPr>
-        <w:pStyle w:val="Heading2"/>
-      </w:pPr>
-      <w:bookmarkStart w:id="7" w:name="_Toc482794920"/>
-      <w:r>
-        <w:t>Functional Overview</w:t>
-      </w:r>
-      <w:bookmarkEnd w:id="7"/>
     </w:p>
     <w:p>
       <w:pPr>
@@ -3522,11 +3519,11 @@
       <w:pPr>
         <w:pStyle w:val="Heading2"/>
       </w:pPr>
-      <w:bookmarkStart w:id="8" w:name="_Toc482794921"/>
+      <w:bookmarkStart w:id="7" w:name="_Toc482794921"/>
       <w:r>
         <w:t>Use Cases</w:t>
       </w:r>
-      <w:bookmarkEnd w:id="8"/>
+      <w:bookmarkEnd w:id="7"/>
     </w:p>
     <w:p/>
     <w:p>
@@ -3580,9 +3577,9 @@
       <w:pPr>
         <w:pStyle w:val="Standard1"/>
       </w:pPr>
-      <w:bookmarkStart w:id="9" w:name="_Toc245264330"/>
-      <w:bookmarkStart w:id="10" w:name="_Toc279703416"/>
-      <w:bookmarkStart w:id="11" w:name="_Toc279703509"/>
+      <w:bookmarkStart w:id="8" w:name="_Toc245264330"/>
+      <w:bookmarkStart w:id="9" w:name="_Toc279703416"/>
+      <w:bookmarkStart w:id="10" w:name="_Toc279703509"/>
       <w:r>
         <w:t>Select '</w:t>
       </w:r>
@@ -4931,14 +4928,14 @@
       <w:pPr>
         <w:pStyle w:val="Heading2"/>
       </w:pPr>
-      <w:bookmarkStart w:id="12" w:name="_Toc482794922"/>
+      <w:bookmarkStart w:id="11" w:name="_Toc482794922"/>
+      <w:bookmarkEnd w:id="8"/>
       <w:bookmarkEnd w:id="9"/>
       <w:bookmarkEnd w:id="10"/>
+      <w:r>
+        <w:t>Limitations, Constraints</w:t>
+      </w:r>
       <w:bookmarkEnd w:id="11"/>
-      <w:r>
-        <w:t>Limitations, Constraints</w:t>
-      </w:r>
-      <w:bookmarkEnd w:id="12"/>
     </w:p>
     <w:p/>
     <w:p>
@@ -5434,16 +5431,16 @@
       <w:pPr>
         <w:pStyle w:val="Heading2"/>
       </w:pPr>
+      <w:bookmarkStart w:id="12" w:name="_Toc482794923"/>
       <w:bookmarkStart w:id="13" w:name="_Toc78862413"/>
       <w:bookmarkStart w:id="14" w:name="_Toc245264334"/>
       <w:bookmarkStart w:id="15" w:name="_Toc279703420"/>
       <w:bookmarkStart w:id="16" w:name="_Toc279703513"/>
-      <w:bookmarkStart w:id="17" w:name="_Toc482794923"/>
       <w:bookmarkEnd w:id="5"/>
       <w:r>
         <w:t>Compatibility</w:t>
       </w:r>
-      <w:bookmarkEnd w:id="17"/>
+      <w:bookmarkEnd w:id="12"/>
     </w:p>
     <w:p>
       <w:pPr>
@@ -5485,8 +5482,8 @@
       <w:pPr>
         <w:pStyle w:val="Heading2"/>
       </w:pPr>
+      <w:bookmarkStart w:id="17" w:name="_Toc482794924"/>
       <w:bookmarkStart w:id="18" w:name="_Toc78862414"/>
-      <w:bookmarkStart w:id="19" w:name="_Toc482794924"/>
       <w:bookmarkEnd w:id="13"/>
       <w:bookmarkEnd w:id="14"/>
       <w:bookmarkEnd w:id="15"/>
@@ -5494,7 +5491,7 @@
       <w:r>
         <w:t>Privacy, Payment</w:t>
       </w:r>
-      <w:bookmarkEnd w:id="19"/>
+      <w:bookmarkEnd w:id="17"/>
     </w:p>
     <w:p>
       <w:pPr>
@@ -9514,9 +9511,9 @@
           <w:szCs w:val="24"/>
         </w:rPr>
       </w:pPr>
-      <w:bookmarkStart w:id="20" w:name="_Toc245264342"/>
-      <w:bookmarkStart w:id="21" w:name="_Toc279703429"/>
-      <w:bookmarkStart w:id="22" w:name="_Toc279703522"/>
+      <w:bookmarkStart w:id="19" w:name="_Toc245264342"/>
+      <w:bookmarkStart w:id="20" w:name="_Toc279703429"/>
+      <w:bookmarkStart w:id="21" w:name="_Toc279703522"/>
       <w:r>
         <w:br w:type="page"/>
       </w:r>
@@ -9525,34 +9522,34 @@
       <w:pPr>
         <w:pStyle w:val="Heading1"/>
       </w:pPr>
-      <w:bookmarkStart w:id="23" w:name="_Toc482794925"/>
+      <w:bookmarkStart w:id="22" w:name="_Toc482794925"/>
+      <w:bookmarkEnd w:id="19"/>
       <w:bookmarkEnd w:id="20"/>
       <w:bookmarkEnd w:id="21"/>
-      <w:bookmarkEnd w:id="22"/>
       <w:r>
         <w:lastRenderedPageBreak/>
         <w:t>Implementation Guide</w:t>
       </w:r>
+      <w:bookmarkEnd w:id="22"/>
+    </w:p>
+    <w:p/>
+    <w:p>
+      <w:pPr>
+        <w:pStyle w:val="Standard1"/>
+      </w:pPr>
+      <w:r>
+        <w:t>To setup and implement Klarna Payments Salesforce Commerce Cloud Cartridge, the below steps must be followed:</w:t>
+      </w:r>
+    </w:p>
+    <w:p>
+      <w:pPr>
+        <w:pStyle w:val="Heading2"/>
+      </w:pPr>
+      <w:bookmarkStart w:id="23" w:name="_Toc482794926"/>
+      <w:r>
+        <w:t>Setup</w:t>
+      </w:r>
       <w:bookmarkEnd w:id="23"/>
-    </w:p>
-    <w:p/>
-    <w:p>
-      <w:pPr>
-        <w:pStyle w:val="Standard1"/>
-      </w:pPr>
-      <w:r>
-        <w:t>To setup and implement Klarna Payments Salesforce Commerce Cloud Cartridge, the below steps must be followed:</w:t>
-      </w:r>
-    </w:p>
-    <w:p>
-      <w:pPr>
-        <w:pStyle w:val="Heading2"/>
-      </w:pPr>
-      <w:bookmarkStart w:id="24" w:name="_Toc482794926"/>
-      <w:r>
-        <w:t>Setup</w:t>
-      </w:r>
-      <w:bookmarkEnd w:id="24"/>
     </w:p>
     <w:p>
       <w:pPr>
@@ -9668,8 +9665,8 @@
           <w:szCs w:val="18"/>
         </w:rPr>
       </w:pPr>
-      <w:bookmarkStart w:id="25" w:name="_Toc392504540"/>
-      <w:bookmarkStart w:id="26" w:name="_Toc482794927"/>
+      <w:bookmarkStart w:id="24" w:name="_Toc392504540"/>
+      <w:bookmarkStart w:id="25" w:name="_Toc482794927"/>
       <w:r>
         <w:rPr>
           <w:rStyle w:val="SubtleEmphasis"/>
@@ -9680,8 +9677,8 @@
         </w:rPr>
         <w:t>int_klarna_payments</w:t>
       </w:r>
+      <w:bookmarkEnd w:id="24"/>
       <w:bookmarkEnd w:id="25"/>
-      <w:bookmarkEnd w:id="26"/>
     </w:p>
     <w:p>
       <w:pPr>
@@ -11098,8 +11095,8 @@
           <w:szCs w:val="18"/>
         </w:rPr>
       </w:pPr>
-      <w:bookmarkStart w:id="27" w:name="_Toc392504541"/>
-      <w:bookmarkStart w:id="28" w:name="_Toc482794928"/>
+      <w:bookmarkStart w:id="26" w:name="_Toc392504541"/>
+      <w:bookmarkStart w:id="27" w:name="_Toc482794928"/>
       <w:r>
         <w:rPr>
           <w:rStyle w:val="SubtleEmphasis"/>
@@ -11110,8 +11107,8 @@
         </w:rPr>
         <w:t>int_klarna_payments_pipelines</w:t>
       </w:r>
+      <w:bookmarkEnd w:id="26"/>
       <w:bookmarkEnd w:id="27"/>
-      <w:bookmarkEnd w:id="28"/>
     </w:p>
     <w:p>
       <w:pPr>
@@ -11311,7 +11308,7 @@
           <w:szCs w:val="18"/>
         </w:rPr>
       </w:pPr>
-      <w:bookmarkStart w:id="29" w:name="_Toc482794929"/>
+      <w:bookmarkStart w:id="28" w:name="_Toc482794929"/>
       <w:r>
         <w:rPr>
           <w:rStyle w:val="SubtleEmphasis"/>
@@ -11332,7 +11329,7 @@
         </w:rPr>
         <w:t>controllers</w:t>
       </w:r>
-      <w:bookmarkEnd w:id="29"/>
+      <w:bookmarkEnd w:id="28"/>
     </w:p>
     <w:p>
       <w:pPr>
@@ -12005,26 +12002,26 @@
       <w:pPr>
         <w:pStyle w:val="Heading2"/>
       </w:pPr>
-      <w:bookmarkStart w:id="30" w:name="_Toc482794930"/>
+      <w:bookmarkStart w:id="29" w:name="_Toc482794930"/>
       <w:r>
         <w:t>Configuration</w:t>
       </w:r>
+      <w:bookmarkEnd w:id="29"/>
+    </w:p>
+    <w:p>
+      <w:pPr>
+        <w:pStyle w:val="Standard1"/>
+      </w:pPr>
+    </w:p>
+    <w:p>
+      <w:pPr>
+        <w:pStyle w:val="Heading3"/>
+      </w:pPr>
+      <w:bookmarkStart w:id="30" w:name="_Toc482794931"/>
+      <w:r>
+        <w:t>Metadata Import</w:t>
+      </w:r>
       <w:bookmarkEnd w:id="30"/>
-    </w:p>
-    <w:p>
-      <w:pPr>
-        <w:pStyle w:val="Standard1"/>
-      </w:pPr>
-    </w:p>
-    <w:p>
-      <w:pPr>
-        <w:pStyle w:val="Heading3"/>
-      </w:pPr>
-      <w:bookmarkStart w:id="31" w:name="_Toc482794931"/>
-      <w:r>
-        <w:t>Metadata Import</w:t>
-      </w:r>
-      <w:bookmarkEnd w:id="31"/>
     </w:p>
     <w:p>
       <w:pPr>
@@ -28895,11 +28892,11 @@
       <w:pPr>
         <w:pStyle w:val="Heading3"/>
       </w:pPr>
-      <w:bookmarkStart w:id="32" w:name="_Toc482794932"/>
+      <w:bookmarkStart w:id="31" w:name="_Toc482794932"/>
       <w:r>
         <w:t>Cartridge Path</w:t>
       </w:r>
-      <w:bookmarkEnd w:id="32"/>
+      <w:bookmarkEnd w:id="31"/>
     </w:p>
     <w:p>
       <w:pPr>
@@ -29100,11 +29097,11 @@
       <w:pPr>
         <w:pStyle w:val="Heading3"/>
       </w:pPr>
-      <w:bookmarkStart w:id="33" w:name="_Toc482794933"/>
+      <w:bookmarkStart w:id="32" w:name="_Toc482794933"/>
       <w:r>
         <w:t>Klarna Payments Configurations</w:t>
       </w:r>
-      <w:bookmarkEnd w:id="33"/>
+      <w:bookmarkEnd w:id="32"/>
     </w:p>
     <w:p>
       <w:pPr>
@@ -30972,17 +30969,275 @@
           </w:p>
         </w:tc>
       </w:tr>
+      <w:tr>
+        <w:trPr>
+          <w:trHeight w:val="428"/>
+        </w:trPr>
+        <w:tc>
+          <w:tcPr>
+            <w:tcW w:w="2126" w:type="dxa"/>
+          </w:tcPr>
+          <w:p>
+            <w:pPr>
+              <w:pStyle w:val="BodyText"/>
+              <w:jc w:val="left"/>
+              <w:rPr>
+                <w:rFonts w:ascii="Tahoma" w:hAnsi="Tahoma" w:cs="Tahoma"/>
+                <w:sz w:val="18"/>
+                <w:szCs w:val="18"/>
+              </w:rPr>
+            </w:pPr>
+            <w:r>
+              <w:rPr>
+                <w:rFonts w:ascii="Tahoma" w:hAnsi="Tahoma" w:cs="Tahoma"/>
+                <w:sz w:val="18"/>
+                <w:szCs w:val="18"/>
+              </w:rPr>
+              <w:t>Not available message on billing page</w:t>
+            </w:r>
+          </w:p>
+        </w:tc>
+        <w:tc>
+          <w:tcPr>
+            <w:tcW w:w="2454" w:type="dxa"/>
+          </w:tcPr>
+          <w:p>
+            <w:pPr>
+              <w:pStyle w:val="BodyText"/>
+              <w:rPr>
+                <w:rFonts w:ascii="Tahoma" w:hAnsi="Tahoma" w:cs="Tahoma"/>
+                <w:sz w:val="18"/>
+                <w:szCs w:val="18"/>
+              </w:rPr>
+            </w:pPr>
+            <w:r>
+              <w:rPr>
+                <w:rFonts w:ascii="Tahoma" w:hAnsi="Tahoma" w:cs="Tahoma"/>
+                <w:sz w:val="18"/>
+                <w:szCs w:val="18"/>
+              </w:rPr>
+              <w:t>kpNotAvailableMessage</w:t>
+            </w:r>
+          </w:p>
+        </w:tc>
+        <w:tc>
+          <w:tcPr>
+            <w:tcW w:w="4350" w:type="dxa"/>
+          </w:tcPr>
+          <w:p>
+            <w:pPr>
+              <w:pStyle w:val="BodyText"/>
+              <w:jc w:val="left"/>
+              <w:rPr>
+                <w:rFonts w:ascii="Tahoma" w:hAnsi="Tahoma" w:cs="Tahoma"/>
+                <w:sz w:val="18"/>
+                <w:szCs w:val="18"/>
+              </w:rPr>
+            </w:pPr>
+            <w:r>
+              <w:rPr>
+                <w:rFonts w:ascii="Tahoma" w:hAnsi="Tahoma" w:cs="Tahoma"/>
+                <w:sz w:val="18"/>
+                <w:szCs w:val="18"/>
+              </w:rPr>
+              <w:t xml:space="preserve">The Klarna Payment </w:t>
+            </w:r>
+            <w:r>
+              <w:rPr>
+                <w:rFonts w:ascii="Tahoma" w:hAnsi="Tahoma" w:cs="Tahoma"/>
+                <w:sz w:val="18"/>
+                <w:szCs w:val="18"/>
+              </w:rPr>
+              <w:t>not available message on billing page</w:t>
+            </w:r>
+            <w:r>
+              <w:rPr>
+                <w:rFonts w:ascii="Tahoma" w:hAnsi="Tahoma" w:cs="Tahoma"/>
+                <w:sz w:val="18"/>
+                <w:szCs w:val="18"/>
+              </w:rPr>
+              <w:t xml:space="preserve">. JSON string holding country code and corresponding </w:t>
+            </w:r>
+            <w:r>
+              <w:rPr>
+                <w:rFonts w:ascii="Tahoma" w:hAnsi="Tahoma" w:cs="Tahoma"/>
+                <w:sz w:val="18"/>
+                <w:szCs w:val="18"/>
+              </w:rPr>
+              <w:t>message</w:t>
+            </w:r>
+            <w:r>
+              <w:rPr>
+                <w:rFonts w:ascii="Tahoma" w:hAnsi="Tahoma" w:cs="Tahoma"/>
+                <w:sz w:val="18"/>
+                <w:szCs w:val="18"/>
+              </w:rPr>
+              <w:t xml:space="preserve"> string. For example:</w:t>
+            </w:r>
+          </w:p>
+          <w:p>
+            <w:pPr>
+              <w:pStyle w:val="BodyText"/>
+              <w:jc w:val="left"/>
+              <w:rPr>
+                <w:rFonts w:ascii="Tahoma" w:hAnsi="Tahoma" w:cs="Tahoma"/>
+                <w:sz w:val="18"/>
+                <w:szCs w:val="18"/>
+              </w:rPr>
+            </w:pPr>
+            <w:r>
+              <w:rPr>
+                <w:rStyle w:val="sbrace"/>
+                <w:rFonts w:ascii="Consolas" w:hAnsi="Consolas"/>
+                <w:color w:val="666666"/>
+              </w:rPr>
+              <w:t>{</w:t>
+            </w:r>
+            <w:r>
+              <w:rPr>
+                <w:rStyle w:val="apple-converted-space"/>
+                <w:rFonts w:ascii="Consolas" w:hAnsi="Consolas"/>
+                <w:color w:val="666666"/>
+              </w:rPr>
+              <w:t>  </w:t>
+            </w:r>
+            <w:r>
+              <w:rPr>
+                <w:rFonts w:ascii="Consolas" w:hAnsi="Consolas"/>
+                <w:color w:val="555555"/>
+              </w:rPr>
+              <w:br/>
+              <w:t>   </w:t>
+            </w:r>
+            <w:r>
+              <w:rPr>
+                <w:rStyle w:val="sobjectk"/>
+                <w:rFonts w:ascii="Consolas" w:hAnsi="Consolas"/>
+                <w:b/>
+                <w:bCs/>
+                <w:color w:val="333333"/>
+              </w:rPr>
+              <w:t>"GB"</w:t>
+            </w:r>
+            <w:r>
+              <w:rPr>
+                <w:rStyle w:val="scolon"/>
+                <w:rFonts w:ascii="Consolas" w:hAnsi="Consolas"/>
+                <w:color w:val="666666"/>
+              </w:rPr>
+              <w:t>:</w:t>
+            </w:r>
+            <w:r>
+              <w:rPr>
+                <w:rStyle w:val="sobjectv"/>
+                <w:rFonts w:ascii="Consolas" w:hAnsi="Consolas"/>
+                <w:color w:val="555555"/>
+              </w:rPr>
+              <w:t>"</w:t>
+            </w:r>
+            <w:r>
+              <w:rPr>
+                <w:rStyle w:val="sobjectv"/>
+                <w:rFonts w:ascii="Consolas" w:hAnsi="Consolas"/>
+                <w:color w:val="555555"/>
+              </w:rPr>
+              <w:t>Klarna Payment not available</w:t>
+            </w:r>
+            <w:r>
+              <w:rPr>
+                <w:rStyle w:val="sobjectv"/>
+                <w:rFonts w:ascii="Consolas" w:hAnsi="Consolas"/>
+                <w:color w:val="555555"/>
+              </w:rPr>
+              <w:t>"</w:t>
+            </w:r>
+            <w:r>
+              <w:rPr>
+                <w:rStyle w:val="scomma"/>
+                <w:rFonts w:ascii="Consolas" w:hAnsi="Consolas"/>
+                <w:color w:val="666666"/>
+              </w:rPr>
+              <w:t>,</w:t>
+            </w:r>
+            <w:r>
+              <w:rPr>
+                <w:rFonts w:ascii="Consolas" w:hAnsi="Consolas"/>
+                <w:color w:val="555555"/>
+              </w:rPr>
+              <w:br/>
+              <w:t>   </w:t>
+            </w:r>
+            <w:r>
+              <w:rPr>
+                <w:rStyle w:val="sobjectk"/>
+                <w:rFonts w:ascii="Consolas" w:hAnsi="Consolas"/>
+                <w:b/>
+                <w:bCs/>
+                <w:color w:val="333333"/>
+              </w:rPr>
+              <w:t>"default"</w:t>
+            </w:r>
+            <w:r>
+              <w:rPr>
+                <w:rStyle w:val="scolon"/>
+                <w:rFonts w:ascii="Consolas" w:hAnsi="Consolas"/>
+                <w:color w:val="666666"/>
+              </w:rPr>
+              <w:t>:</w:t>
+            </w:r>
+            <w:r>
+              <w:rPr>
+                <w:rStyle w:val="sobjectv"/>
+                <w:rFonts w:ascii="Consolas" w:hAnsi="Consolas"/>
+                <w:color w:val="555555"/>
+              </w:rPr>
+              <w:t>"</w:t>
+            </w:r>
+            <w:r>
+              <w:rPr>
+                <w:rStyle w:val="sobjectv"/>
+                <w:rFonts w:ascii="Consolas" w:hAnsi="Consolas"/>
+                <w:color w:val="555555"/>
+              </w:rPr>
+              <w:t>Klarna Payment not available</w:t>
+            </w:r>
+            <w:r>
+              <w:rPr>
+                <w:rStyle w:val="sobjectv"/>
+                <w:rFonts w:ascii="Consolas" w:hAnsi="Consolas"/>
+                <w:color w:val="555555"/>
+              </w:rPr>
+              <w:t>"</w:t>
+            </w:r>
+            <w:r>
+              <w:rPr>
+                <w:rFonts w:ascii="Consolas" w:hAnsi="Consolas"/>
+                <w:color w:val="555555"/>
+              </w:rPr>
+              <w:br/>
+            </w:r>
+            <w:r>
+              <w:rPr>
+                <w:rStyle w:val="sbrace"/>
+                <w:rFonts w:ascii="Consolas" w:hAnsi="Consolas"/>
+                <w:color w:val="666666"/>
+              </w:rPr>
+              <w:t>}</w:t>
+            </w:r>
+          </w:p>
+        </w:tc>
+      </w:tr>
     </w:tbl>
     <w:p/>
     <w:p>
       <w:pPr>
         <w:pStyle w:val="Heading3"/>
       </w:pPr>
-      <w:bookmarkStart w:id="34" w:name="_Toc482794934"/>
+      <w:bookmarkStart w:id="33" w:name="_Toc482794934"/>
       <w:r>
         <w:t>Klarna Payments Logo and Payment Option Name</w:t>
       </w:r>
-      <w:bookmarkEnd w:id="34"/>
+      <w:bookmarkEnd w:id="33"/>
     </w:p>
     <w:p>
       <w:pPr>
@@ -31030,6 +31285,7 @@
           <w:noProof/>
           <w:lang w:val="bg-BG" w:eastAsia="bg-BG" w:bidi="ar-SA"/>
         </w:rPr>
+        <w:lastRenderedPageBreak/>
         <w:drawing>
           <wp:inline distT="0" distB="0" distL="0" distR="0" wp14:anchorId="2FB7EF4A" wp14:editId="60D2E605">
             <wp:extent cx="5940000" cy="1810800"/>
@@ -31115,7 +31371,6 @@
         <w:pStyle w:val="Standard1"/>
       </w:pPr>
       <w:r>
-        <w:lastRenderedPageBreak/>
         <w:t xml:space="preserve">Logo can be </w:t>
       </w:r>
       <w:r>
@@ -31200,11 +31455,11 @@
       <w:pPr>
         <w:pStyle w:val="Heading3"/>
       </w:pPr>
-      <w:bookmarkStart w:id="35" w:name="_Toc482794935"/>
+      <w:bookmarkStart w:id="34" w:name="_Toc482794935"/>
       <w:r>
         <w:t>Services Configuration</w:t>
       </w:r>
-      <w:bookmarkEnd w:id="35"/>
+      <w:bookmarkEnd w:id="34"/>
     </w:p>
     <w:p>
       <w:pPr>
@@ -31285,6 +31540,7 @@
           <w:noProof/>
           <w:lang w:val="bg-BG" w:eastAsia="bg-BG" w:bidi="ar-SA"/>
         </w:rPr>
+        <w:lastRenderedPageBreak/>
         <w:drawing>
           <wp:inline distT="0" distB="0" distL="0" distR="0" wp14:anchorId="04ACD82D" wp14:editId="276CED9C">
             <wp:extent cx="5940000" cy="1526400"/>
@@ -31351,7 +31607,6 @@
           <w:noProof/>
           <w:lang w:val="bg-BG" w:eastAsia="bg-BG" w:bidi="ar-SA"/>
         </w:rPr>
-        <w:lastRenderedPageBreak/>
         <w:drawing>
           <wp:inline distT="0" distB="0" distL="0" distR="0" wp14:anchorId="738EBA81" wp14:editId="02AD49E5">
             <wp:extent cx="5940000" cy="1425600"/>
@@ -31527,11 +31782,11 @@
       <w:pPr>
         <w:pStyle w:val="Heading3"/>
       </w:pPr>
-      <w:bookmarkStart w:id="36" w:name="_Toc482794936"/>
+      <w:bookmarkStart w:id="35" w:name="_Toc482794936"/>
       <w:r>
         <w:t>Custom attributes</w:t>
       </w:r>
-      <w:bookmarkEnd w:id="36"/>
+      <w:bookmarkEnd w:id="35"/>
     </w:p>
     <w:p>
       <w:pPr>
@@ -31561,11 +31816,11 @@
       <w:pPr>
         <w:pStyle w:val="Heading2"/>
       </w:pPr>
-      <w:bookmarkStart w:id="37" w:name="_Toc482794937"/>
+      <w:bookmarkStart w:id="36" w:name="_Toc482794937"/>
       <w:r>
         <w:t>Custom Code</w:t>
       </w:r>
-      <w:bookmarkEnd w:id="37"/>
+      <w:bookmarkEnd w:id="36"/>
     </w:p>
     <w:p>
       <w:pPr>
@@ -31597,14 +31852,14 @@
           <w:color w:val="auto"/>
         </w:rPr>
       </w:pPr>
-      <w:bookmarkStart w:id="38" w:name="_Toc482794938"/>
+      <w:bookmarkStart w:id="37" w:name="_Toc482794938"/>
       <w:r>
         <w:rPr>
           <w:color w:val="auto"/>
         </w:rPr>
         <w:t>Integration efforts</w:t>
       </w:r>
-      <w:bookmarkEnd w:id="38"/>
+      <w:bookmarkEnd w:id="37"/>
     </w:p>
     <w:p>
       <w:pPr>
@@ -31633,7 +31888,6 @@
         </w:numPr>
       </w:pPr>
       <w:r>
-        <w:lastRenderedPageBreak/>
         <w:t>Install the cartridges</w:t>
       </w:r>
     </w:p>
@@ -31785,14 +32039,14 @@
           <w:color w:val="auto"/>
         </w:rPr>
       </w:pPr>
-      <w:bookmarkStart w:id="39" w:name="_Toc482794939"/>
+      <w:bookmarkStart w:id="38" w:name="_Toc482794939"/>
       <w:r>
         <w:rPr>
           <w:color w:val="auto"/>
         </w:rPr>
         <w:t>Templates modifications</w:t>
       </w:r>
-      <w:bookmarkEnd w:id="39"/>
+      <w:bookmarkEnd w:id="38"/>
       <w:r>
         <w:rPr>
           <w:color w:val="auto"/>
@@ -31937,6 +32191,7 @@
           <w:rStyle w:val="StyleCOdeChar"/>
           <w:rFonts w:eastAsiaTheme="minorEastAsia"/>
         </w:rPr>
+        <w:lastRenderedPageBreak/>
         <w:t>&lt;script&gt;&lt;isinclude template="/resources/klarnapaymentsresources.isml"/&gt;&lt;/script&gt;</w:t>
       </w:r>
     </w:p>
@@ -32098,7 +32353,6 @@
           <w:noProof/>
           <w:lang w:val="bg-BG" w:eastAsia="bg-BG" w:bidi="ar-SA"/>
         </w:rPr>
-        <w:lastRenderedPageBreak/>
         <w:drawing>
           <wp:inline distT="0" distB="0" distL="0" distR="0" wp14:anchorId="6D73CDCD" wp14:editId="68CEAF28">
             <wp:extent cx="5940000" cy="5605200"/>
@@ -32177,352 +32431,6 @@
         <w:spacing w:after="0" w:line="240" w:lineRule="auto"/>
         <w:ind w:left="1080"/>
         <w:rPr>
-          <w:rStyle w:val="StyleCOdeChar"/>
-          <w:rFonts w:eastAsiaTheme="minorEastAsia"/>
-          <w:color w:val="auto"/>
-        </w:rPr>
-      </w:pPr>
-      <w:r>
-        <w:rPr>
-          <w:rStyle w:val="StyleCOdeChar"/>
-          <w:rFonts w:eastAsiaTheme="minorEastAsia"/>
-          <w:color w:val="auto"/>
-        </w:rPr>
-        <w:t>Add code:</w:t>
-      </w:r>
-    </w:p>
-    <w:p>
-      <w:pPr>
-        <w:autoSpaceDE w:val="0"/>
-        <w:autoSpaceDN w:val="0"/>
-        <w:adjustRightInd w:val="0"/>
-        <w:spacing w:after="0" w:line="240" w:lineRule="auto"/>
-        <w:ind w:left="1080"/>
-        <w:rPr>
-          <w:rStyle w:val="StyleCOdeChar"/>
-          <w:rFonts w:eastAsiaTheme="minorEastAsia"/>
-        </w:rPr>
-      </w:pPr>
-      <w:r>
-        <w:rPr>
-          <w:rStyle w:val="StyleCOdeChar"/>
-          <w:rFonts w:eastAsiaTheme="minorEastAsia"/>
-        </w:rPr>
-        <w:t>&lt;isscript&gt;</w:t>
-      </w:r>
-    </w:p>
-    <w:p>
-      <w:pPr>
-        <w:autoSpaceDE w:val="0"/>
-        <w:autoSpaceDN w:val="0"/>
-        <w:adjustRightInd w:val="0"/>
-        <w:spacing w:after="0" w:line="240" w:lineRule="auto"/>
-        <w:ind w:left="1080"/>
-        <w:rPr>
-          <w:rStyle w:val="StyleCOdeChar"/>
-          <w:rFonts w:eastAsiaTheme="minorEastAsia"/>
-        </w:rPr>
-      </w:pPr>
-      <w:r>
-        <w:rPr>
-          <w:rStyle w:val="StyleCOdeChar"/>
-          <w:rFonts w:eastAsiaTheme="minorEastAsia"/>
-        </w:rPr>
-        <w:t>var Countries = require('int_klarna_payments/cartridge/scripts/util/Countries');</w:t>
-      </w:r>
-    </w:p>
-    <w:p>
-      <w:pPr>
-        <w:autoSpaceDE w:val="0"/>
-        <w:autoSpaceDN w:val="0"/>
-        <w:adjustRightInd w:val="0"/>
-        <w:spacing w:after="0" w:line="240" w:lineRule="auto"/>
-        <w:ind w:left="1080"/>
-        <w:rPr>
-          <w:rStyle w:val="StyleCOdeChar"/>
-          <w:rFonts w:eastAsiaTheme="minorEastAsia"/>
-        </w:rPr>
-      </w:pPr>
-    </w:p>
-    <w:p>
-      <w:pPr>
-        <w:autoSpaceDE w:val="0"/>
-        <w:autoSpaceDN w:val="0"/>
-        <w:adjustRightInd w:val="0"/>
-        <w:spacing w:after="0" w:line="240" w:lineRule="auto"/>
-        <w:ind w:left="1080"/>
-        <w:rPr>
-          <w:rStyle w:val="StyleCOdeChar"/>
-          <w:rFonts w:eastAsiaTheme="minorEastAsia"/>
-        </w:rPr>
-      </w:pPr>
-      <w:r>
-        <w:rPr>
-          <w:rStyle w:val="StyleCOdeChar"/>
-          <w:rFonts w:eastAsiaTheme="minorEastAsia"/>
-        </w:rPr>
-        <w:t>var countryCode = Countries.getCurrent({CurrentRequest: pdict.CurrentRequest}).countryCode;</w:t>
-      </w:r>
-    </w:p>
-    <w:p>
-      <w:pPr>
-        <w:autoSpaceDE w:val="0"/>
-        <w:autoSpaceDN w:val="0"/>
-        <w:adjustRightInd w:val="0"/>
-        <w:spacing w:after="0" w:line="240" w:lineRule="auto"/>
-        <w:ind w:left="1080"/>
-        <w:rPr>
-          <w:rStyle w:val="StyleCOdeChar"/>
-          <w:rFonts w:eastAsiaTheme="minorEastAsia"/>
-        </w:rPr>
-      </w:pPr>
-    </w:p>
-    <w:p>
-      <w:pPr>
-        <w:autoSpaceDE w:val="0"/>
-        <w:autoSpaceDN w:val="0"/>
-        <w:adjustRightInd w:val="0"/>
-        <w:spacing w:after="0" w:line="240" w:lineRule="auto"/>
-        <w:ind w:left="1080"/>
-        <w:rPr>
-          <w:rStyle w:val="StyleCOdeChar"/>
-          <w:rFonts w:eastAsiaTheme="minorEastAsia"/>
-        </w:rPr>
-      </w:pPr>
-      <w:r>
-        <w:rPr>
-          <w:rStyle w:val="StyleCOdeChar"/>
-          <w:rFonts w:eastAsiaTheme="minorEastAsia"/>
-        </w:rPr>
-        <w:t>var KlarnaPaymentMethodTitle = "Klarna";</w:t>
-      </w:r>
-    </w:p>
-    <w:p>
-      <w:pPr>
-        <w:autoSpaceDE w:val="0"/>
-        <w:autoSpaceDN w:val="0"/>
-        <w:adjustRightInd w:val="0"/>
-        <w:spacing w:after="0" w:line="240" w:lineRule="auto"/>
-        <w:ind w:left="1080"/>
-        <w:rPr>
-          <w:rStyle w:val="StyleCOdeChar"/>
-          <w:rFonts w:eastAsiaTheme="minorEastAsia"/>
-        </w:rPr>
-      </w:pPr>
-    </w:p>
-    <w:p>
-      <w:pPr>
-        <w:autoSpaceDE w:val="0"/>
-        <w:autoSpaceDN w:val="0"/>
-        <w:adjustRightInd w:val="0"/>
-        <w:spacing w:after="0" w:line="240" w:lineRule="auto"/>
-        <w:ind w:left="1080"/>
-        <w:rPr>
-          <w:rStyle w:val="StyleCOdeChar"/>
-          <w:rFonts w:eastAsiaTheme="minorEastAsia"/>
-        </w:rPr>
-      </w:pPr>
-      <w:r>
-        <w:rPr>
-          <w:rStyle w:val="StyleCOdeChar"/>
-          <w:rFonts w:eastAsiaTheme="minorEastAsia"/>
-        </w:rPr>
-        <w:t>if( !empty( dw.system.Site.getCurrent().getCustomPreferenceValue( 'kpPaymentMethodTitle' ) ) )</w:t>
-      </w:r>
-    </w:p>
-    <w:p>
-      <w:pPr>
-        <w:autoSpaceDE w:val="0"/>
-        <w:autoSpaceDN w:val="0"/>
-        <w:adjustRightInd w:val="0"/>
-        <w:spacing w:after="0" w:line="240" w:lineRule="auto"/>
-        <w:ind w:left="1080"/>
-        <w:rPr>
-          <w:rStyle w:val="StyleCOdeChar"/>
-          <w:rFonts w:eastAsiaTheme="minorEastAsia"/>
-        </w:rPr>
-      </w:pPr>
-      <w:r>
-        <w:rPr>
-          <w:rStyle w:val="StyleCOdeChar"/>
-          <w:rFonts w:eastAsiaTheme="minorEastAsia"/>
-        </w:rPr>
-        <w:t>{</w:t>
-      </w:r>
-    </w:p>
-    <w:p>
-      <w:pPr>
-        <w:autoSpaceDE w:val="0"/>
-        <w:autoSpaceDN w:val="0"/>
-        <w:adjustRightInd w:val="0"/>
-        <w:spacing w:after="0" w:line="240" w:lineRule="auto"/>
-        <w:ind w:left="1416"/>
-        <w:rPr>
-          <w:rStyle w:val="StyleCOdeChar"/>
-          <w:rFonts w:eastAsiaTheme="minorEastAsia"/>
-        </w:rPr>
-      </w:pPr>
-      <w:r>
-        <w:rPr>
-          <w:rStyle w:val="StyleCOdeChar"/>
-          <w:rFonts w:eastAsiaTheme="minorEastAsia"/>
-        </w:rPr>
-        <w:t>var kpPaymentMethodTitleJSON = JSON.parse( dw.system.Site.getCurrent().getCustomPreferenceValue( 'kpPaymentMethodTitle' ) );</w:t>
-      </w:r>
-    </w:p>
-    <w:p>
-      <w:pPr>
-        <w:autoSpaceDE w:val="0"/>
-        <w:autoSpaceDN w:val="0"/>
-        <w:adjustRightInd w:val="0"/>
-        <w:spacing w:after="0" w:line="240" w:lineRule="auto"/>
-        <w:ind w:left="1080" w:firstLine="336"/>
-        <w:rPr>
-          <w:rStyle w:val="StyleCOdeChar"/>
-          <w:rFonts w:eastAsiaTheme="minorEastAsia"/>
-        </w:rPr>
-      </w:pPr>
-      <w:r>
-        <w:rPr>
-          <w:rStyle w:val="StyleCOdeChar"/>
-          <w:rFonts w:eastAsiaTheme="minorEastAsia"/>
-        </w:rPr>
-        <w:t>if( kpPaymentMethodTitleJSON.hasOwnProperty(countryCode) )</w:t>
-      </w:r>
-    </w:p>
-    <w:p>
-      <w:pPr>
-        <w:autoSpaceDE w:val="0"/>
-        <w:autoSpaceDN w:val="0"/>
-        <w:adjustRightInd w:val="0"/>
-        <w:spacing w:after="0" w:line="240" w:lineRule="auto"/>
-        <w:ind w:left="1080" w:firstLine="336"/>
-        <w:rPr>
-          <w:rStyle w:val="StyleCOdeChar"/>
-          <w:rFonts w:eastAsiaTheme="minorEastAsia"/>
-        </w:rPr>
-      </w:pPr>
-      <w:r>
-        <w:rPr>
-          <w:rStyle w:val="StyleCOdeChar"/>
-          <w:rFonts w:eastAsiaTheme="minorEastAsia"/>
-        </w:rPr>
-        <w:t>{</w:t>
-      </w:r>
-    </w:p>
-    <w:p>
-      <w:pPr>
-        <w:autoSpaceDE w:val="0"/>
-        <w:autoSpaceDN w:val="0"/>
-        <w:adjustRightInd w:val="0"/>
-        <w:spacing w:after="0" w:line="240" w:lineRule="auto"/>
-        <w:ind w:left="1752"/>
-        <w:rPr>
-          <w:rStyle w:val="StyleCOdeChar"/>
-          <w:rFonts w:eastAsiaTheme="minorEastAsia"/>
-        </w:rPr>
-      </w:pPr>
-      <w:r>
-        <w:rPr>
-          <w:rStyle w:val="StyleCOdeChar"/>
-          <w:rFonts w:eastAsiaTheme="minorEastAsia"/>
-        </w:rPr>
-        <w:lastRenderedPageBreak/>
-        <w:t>KlarnaPaymentMethodTitle = kpPaymentMethodTitleJSON[countryCode.toString()];</w:t>
-      </w:r>
-    </w:p>
-    <w:p>
-      <w:pPr>
-        <w:autoSpaceDE w:val="0"/>
-        <w:autoSpaceDN w:val="0"/>
-        <w:adjustRightInd w:val="0"/>
-        <w:spacing w:after="0" w:line="240" w:lineRule="auto"/>
-        <w:ind w:left="1080" w:firstLine="336"/>
-        <w:rPr>
-          <w:rStyle w:val="StyleCOdeChar"/>
-          <w:rFonts w:eastAsiaTheme="minorEastAsia"/>
-        </w:rPr>
-      </w:pPr>
-      <w:r>
-        <w:rPr>
-          <w:rStyle w:val="StyleCOdeChar"/>
-          <w:rFonts w:eastAsiaTheme="minorEastAsia"/>
-        </w:rPr>
-        <w:t>}</w:t>
-      </w:r>
-      <w:r>
-        <w:rPr>
-          <w:rStyle w:val="StyleCOdeChar"/>
-          <w:rFonts w:eastAsiaTheme="minorEastAsia"/>
-        </w:rPr>
-        <w:tab/>
-      </w:r>
-      <w:r>
-        <w:rPr>
-          <w:rStyle w:val="StyleCOdeChar"/>
-          <w:rFonts w:eastAsiaTheme="minorEastAsia"/>
-        </w:rPr>
-        <w:tab/>
-      </w:r>
-      <w:r>
-        <w:rPr>
-          <w:rStyle w:val="StyleCOdeChar"/>
-          <w:rFonts w:eastAsiaTheme="minorEastAsia"/>
-        </w:rPr>
-        <w:tab/>
-      </w:r>
-      <w:r>
-        <w:rPr>
-          <w:rStyle w:val="StyleCOdeChar"/>
-          <w:rFonts w:eastAsiaTheme="minorEastAsia"/>
-        </w:rPr>
-        <w:tab/>
-      </w:r>
-    </w:p>
-    <w:p>
-      <w:pPr>
-        <w:autoSpaceDE w:val="0"/>
-        <w:autoSpaceDN w:val="0"/>
-        <w:adjustRightInd w:val="0"/>
-        <w:spacing w:after="0" w:line="240" w:lineRule="auto"/>
-        <w:ind w:left="1080"/>
-        <w:rPr>
-          <w:rStyle w:val="StyleCOdeChar"/>
-          <w:rFonts w:eastAsiaTheme="minorEastAsia"/>
-        </w:rPr>
-      </w:pPr>
-      <w:r>
-        <w:rPr>
-          <w:rStyle w:val="StyleCOdeChar"/>
-          <w:rFonts w:eastAsiaTheme="minorEastAsia"/>
-        </w:rPr>
-        <w:t>}</w:t>
-      </w:r>
-    </w:p>
-    <w:p>
-      <w:pPr>
-        <w:autoSpaceDE w:val="0"/>
-        <w:autoSpaceDN w:val="0"/>
-        <w:adjustRightInd w:val="0"/>
-        <w:spacing w:after="0" w:line="240" w:lineRule="auto"/>
-        <w:ind w:left="1080"/>
-        <w:rPr>
-          <w:rStyle w:val="StyleCOdeChar"/>
-          <w:rFonts w:eastAsiaTheme="minorEastAsia"/>
-        </w:rPr>
-      </w:pPr>
-      <w:r>
-        <w:rPr>
-          <w:rStyle w:val="StyleCOdeChar"/>
-          <w:rFonts w:eastAsiaTheme="minorEastAsia"/>
-        </w:rPr>
-        <w:t>&lt;/isscript&gt;</w:t>
-      </w:r>
-    </w:p>
-    <w:p>
-      <w:pPr>
-        <w:ind w:left="372" w:firstLine="708"/>
-        <w:rPr>
           <w:rFonts w:ascii="Tahoma" w:hAnsi="Tahoma" w:cs="Tahoma"/>
           <w:sz w:val="18"/>
           <w:szCs w:val="18"/>
@@ -32534,43 +32442,78 @@
           <w:sz w:val="18"/>
           <w:szCs w:val="18"/>
         </w:rPr>
-        <w:t xml:space="preserve">Before </w:t>
-      </w:r>
-      <w:r>
+        <w:t>Add code:</w:t>
+      </w:r>
+    </w:p>
+    <w:p>
+      <w:pPr>
+        <w:ind w:left="372" w:firstLine="708"/>
+        <w:rPr>
+          <w:rStyle w:val="StyleCOdeChar"/>
+          <w:rFonts w:eastAsiaTheme="minorEastAsia"/>
+        </w:rPr>
+      </w:pPr>
+      <w:r>
+        <w:rPr>
+          <w:rStyle w:val="StyleCOdeChar"/>
+          <w:rFonts w:eastAsiaTheme="minorEastAsia"/>
+        </w:rPr>
+        <w:t>&lt;isinclude template="klarnapayments/paymentmethodshelper.isml"/&gt;</w:t>
+      </w:r>
+    </w:p>
+    <w:p>
+      <w:pPr>
+        <w:ind w:left="372" w:firstLine="708"/>
         <w:rPr>
           <w:rFonts w:ascii="Tahoma" w:hAnsi="Tahoma" w:cs="Tahoma"/>
           <w:sz w:val="18"/>
           <w:szCs w:val="18"/>
         </w:rPr>
-        <w:t>&lt;div class="payment-method-options form-indent"&gt;</w:t>
-      </w:r>
+      </w:pPr>
       <w:r>
         <w:rPr>
           <w:rFonts w:ascii="Tahoma" w:hAnsi="Tahoma" w:cs="Tahoma"/>
           <w:sz w:val="18"/>
           <w:szCs w:val="18"/>
         </w:rPr>
-        <w:t xml:space="preserve"> close to line 12 as shown below:</w:t>
-      </w:r>
-    </w:p>
-    <w:p>
-      <w:pPr>
+        <w:t xml:space="preserve">Before </w:t>
+      </w:r>
+      <w:r>
         <w:rPr>
           <w:rFonts w:ascii="Tahoma" w:hAnsi="Tahoma" w:cs="Tahoma"/>
           <w:sz w:val="18"/>
           <w:szCs w:val="18"/>
         </w:rPr>
+        <w:t>&lt;div class="payment-method-options form-indent"&gt;</w:t>
+      </w:r>
+      <w:r>
+        <w:rPr>
+          <w:rFonts w:ascii="Tahoma" w:hAnsi="Tahoma" w:cs="Tahoma"/>
+          <w:sz w:val="18"/>
+          <w:szCs w:val="18"/>
+        </w:rPr>
+        <w:t xml:space="preserve"> close to line 12 as shown below:</w:t>
+      </w:r>
+    </w:p>
+    <w:p>
+      <w:pPr>
+        <w:rPr>
+          <w:rFonts w:ascii="Tahoma" w:hAnsi="Tahoma" w:cs="Tahoma"/>
+          <w:sz w:val="18"/>
+          <w:szCs w:val="18"/>
+        </w:rPr>
       </w:pPr>
       <w:r>
         <w:rPr>
           <w:noProof/>
           <w:lang w:val="bg-BG" w:eastAsia="bg-BG" w:bidi="ar-SA"/>
         </w:rPr>
+        <w:lastRenderedPageBreak/>
         <w:drawing>
-          <wp:inline distT="0" distB="0" distL="0" distR="0" wp14:anchorId="38543BCD" wp14:editId="4EADD736">
-            <wp:extent cx="5940000" cy="3308400"/>
+          <wp:inline distT="0" distB="0" distL="0" distR="0" wp14:anchorId="785FA844" wp14:editId="2CC36808">
+            <wp:extent cx="5940000" cy="3243600"/>
             <wp:effectExtent l="0" t="0" r="0" b="0"/>
-            <wp:docPr id="4" name="Picture 4"/>
+            <wp:docPr id="46" name="Picture 46"/>
             <wp:cNvGraphicFramePr>
               <a:graphicFrameLocks xmlns:a="http://schemas.openxmlformats.org/drawingml/2006/main" noChangeAspect="1"/>
             </wp:cNvGraphicFramePr>
@@ -32590,7 +32533,7 @@
                   <pic:spPr>
                     <a:xfrm>
                       <a:off x="0" y="0"/>
-                      <a:ext cx="5940000" cy="3308400"/>
+                      <a:ext cx="5940000" cy="3243600"/>
                     </a:xfrm>
                     <a:prstGeom prst="rect">
                       <a:avLst/>
@@ -32827,7 +32770,6 @@
           <w:sz w:val="18"/>
           <w:szCs w:val="18"/>
         </w:rPr>
-        <w:lastRenderedPageBreak/>
         <w:t xml:space="preserve">As shown below: </w:t>
       </w:r>
     </w:p>
@@ -32848,6 +32790,7 @@
           <w:noProof/>
           <w:lang w:val="bg-BG" w:eastAsia="bg-BG" w:bidi="ar-SA"/>
         </w:rPr>
+        <w:lastRenderedPageBreak/>
         <w:drawing>
           <wp:inline distT="0" distB="0" distL="0" distR="0" wp14:anchorId="6D4855D6" wp14:editId="1B2834FE">
             <wp:extent cx="5940000" cy="3157200"/>
@@ -33146,7 +33089,6 @@
           <w:rStyle w:val="StyleCOdeChar"/>
           <w:rFonts w:eastAsiaTheme="minorEastAsia"/>
         </w:rPr>
-        <w:lastRenderedPageBreak/>
         <w:t>&lt;div id="klarna_payments_container" style="text-align: center;"&gt;&lt;/div&gt;</w:t>
       </w:r>
     </w:p>
@@ -33163,6 +33105,7 @@
           <w:rStyle w:val="StyleCOdeChar"/>
           <w:rFonts w:eastAsiaTheme="minorEastAsia"/>
         </w:rPr>
+        <w:lastRenderedPageBreak/>
         <w:t>&lt;isif condition="${empty(session.custom.KlarnaPaymentsSessionID)}"&gt;</w:t>
       </w:r>
     </w:p>
@@ -33179,7 +33122,40 @@
           <w:rStyle w:val="StyleCOdeChar"/>
           <w:rFonts w:eastAsiaTheme="minorEastAsia"/>
         </w:rPr>
-        <w:t>&lt;div id="klarna_payments_error" style="text-align: center; font-weight: bold; color: red;"&gt;${Resource.msg('klarna.payments.error.unavailable', 'klarnapayments', null)}&lt;/div&gt;</w:t>
+        <w:t>&lt;div id="klarna_payments_error" style="text-align: center; font-weight: bold; color: red;"&gt;</w:t>
+      </w:r>
+      <w:r>
+        <w:t xml:space="preserve"> </w:t>
+      </w:r>
+      <w:r>
+        <w:rPr>
+          <w:rStyle w:val="StyleCOdeChar"/>
+          <w:rFonts w:eastAsiaTheme="minorEastAsia"/>
+        </w:rPr>
+        <w:t>&lt;isprint</w:t>
+      </w:r>
+      <w:r>
+        <w:rPr>
+          <w:rStyle w:val="StyleCOdeChar"/>
+          <w:rFonts w:eastAsiaTheme="minorEastAsia"/>
+        </w:rPr>
+        <w:t xml:space="preserve"> </w:t>
+      </w:r>
+      <w:bookmarkStart w:id="39" w:name="_GoBack"/>
+      <w:bookmarkEnd w:id="39"/>
+      <w:r>
+        <w:rPr>
+          <w:rStyle w:val="StyleCOdeChar"/>
+          <w:rFonts w:eastAsiaTheme="minorEastAsia"/>
+        </w:rPr>
+        <w:t>value="${KlarnaPaymentNotAvailable}"/&gt;</w:t>
+      </w:r>
+      <w:r>
+        <w:rPr>
+          <w:rStyle w:val="StyleCOdeChar"/>
+          <w:rFonts w:eastAsiaTheme="minorEastAsia"/>
+        </w:rPr>
+        <w:t>&lt;/div&gt;</w:t>
       </w:r>
     </w:p>
     <w:p>
@@ -33309,8 +33285,8 @@
           <w:lang w:val="bg-BG" w:eastAsia="bg-BG" w:bidi="ar-SA"/>
         </w:rPr>
         <w:drawing>
-          <wp:inline distT="0" distB="0" distL="0" distR="0" wp14:anchorId="15458B16" wp14:editId="2B20B9A9">
-            <wp:extent cx="5940000" cy="3646800"/>
+          <wp:inline distT="0" distB="0" distL="0" distR="0" wp14:anchorId="48690095" wp14:editId="02EEA506">
+            <wp:extent cx="5940000" cy="3164400"/>
             <wp:effectExtent l="0" t="0" r="0" b="0"/>
             <wp:docPr id="1" name="Picture 1"/>
             <wp:cNvGraphicFramePr>
@@ -33332,7 +33308,7 @@
                   <pic:spPr>
                     <a:xfrm>
                       <a:off x="0" y="0"/>
-                      <a:ext cx="5940000" cy="3646800"/>
+                      <a:ext cx="5940000" cy="3164400"/>
                     </a:xfrm>
                     <a:prstGeom prst="rect">
                       <a:avLst/>
@@ -33442,7 +33418,6 @@
           <w:noProof/>
           <w:lang w:val="bg-BG" w:eastAsia="bg-BG" w:bidi="ar-SA"/>
         </w:rPr>
-        <w:lastRenderedPageBreak/>
         <w:drawing>
           <wp:inline distT="0" distB="0" distL="0" distR="0" wp14:anchorId="56A7D3A4" wp14:editId="50791725">
             <wp:extent cx="5940000" cy="1641600"/>
@@ -33599,7 +33574,6 @@
           <w:noProof/>
           <w:lang w:val="bg-BG" w:eastAsia="bg-BG" w:bidi="ar-SA"/>
         </w:rPr>
-        <w:lastRenderedPageBreak/>
         <w:drawing>
           <wp:inline distT="0" distB="0" distL="0" distR="0" wp14:anchorId="0EF57D9A" wp14:editId="5BDE6CD3">
             <wp:extent cx="5940000" cy="6278400"/>
@@ -33729,7 +33703,6 @@
           <w:noProof/>
           <w:lang w:val="bg-BG" w:eastAsia="bg-BG" w:bidi="ar-SA"/>
         </w:rPr>
-        <w:lastRenderedPageBreak/>
         <w:drawing>
           <wp:inline distT="0" distB="0" distL="0" distR="0" wp14:anchorId="7EFB4454" wp14:editId="169D1F12">
             <wp:extent cx="5940000" cy="4568400"/>
@@ -35534,14 +35507,14 @@
       <w:pPr>
         <w:pStyle w:val="Heading1"/>
       </w:pPr>
-      <w:bookmarkStart w:id="50" w:name="_Toc245264376"/>
-      <w:bookmarkStart w:id="51" w:name="_Toc482794950"/>
+      <w:bookmarkStart w:id="50" w:name="_Toc482794950"/>
+      <w:bookmarkStart w:id="51" w:name="_Toc245264376"/>
       <w:bookmarkEnd w:id="18"/>
       <w:r>
         <w:lastRenderedPageBreak/>
         <w:t>Operations, Maintenance</w:t>
       </w:r>
-      <w:bookmarkEnd w:id="51"/>
+      <w:bookmarkEnd w:id="50"/>
     </w:p>
     <w:p/>
     <w:p>
@@ -35800,7 +35773,7 @@
       </w:pPr>
       <w:bookmarkStart w:id="55" w:name="_Toc279703491"/>
       <w:bookmarkStart w:id="56" w:name="_Toc279703584"/>
-      <w:bookmarkEnd w:id="50"/>
+      <w:bookmarkEnd w:id="51"/>
       <w:r>
         <w:br w:type="page"/>
       </w:r>
@@ -35873,12 +35846,12 @@
       <w:pPr>
         <w:pStyle w:val="Heading2"/>
       </w:pPr>
-      <w:bookmarkStart w:id="59" w:name="_Toc265049819"/>
-      <w:bookmarkStart w:id="60" w:name="_Toc482794956"/>
+      <w:bookmarkStart w:id="59" w:name="_Toc482794956"/>
+      <w:bookmarkStart w:id="60" w:name="_Toc265049819"/>
       <w:r>
         <w:t>Business Manager</w:t>
       </w:r>
-      <w:bookmarkEnd w:id="60"/>
+      <w:bookmarkEnd w:id="59"/>
     </w:p>
     <w:p>
       <w:pPr>
@@ -35929,7 +35902,7 @@
       </w:r>
       <w:bookmarkStart w:id="61" w:name="_Toc279703497"/>
       <w:bookmarkStart w:id="62" w:name="_Toc279703590"/>
-      <w:bookmarkEnd w:id="59"/>
+      <w:bookmarkEnd w:id="60"/>
     </w:p>
     <w:p>
       <w:pPr>
@@ -36711,7 +36684,7 @@
               <w:sz w:val="18"/>
               <w:szCs w:val="18"/>
             </w:rPr>
-            <w:t>1-2</w:t>
+            <w:t>5-51</w:t>
           </w:r>
           <w:r>
             <w:rPr>
@@ -42464,7 +42437,7 @@
 </file>
 
 <file path=customXml/itemProps1.xml><?xml version="1.0" encoding="utf-8"?>
-<ds:datastoreItem xmlns:ds="http://schemas.openxmlformats.org/officeDocument/2006/customXml" ds:itemID="{4E2035E6-9A87-4FD3-854A-19C3CF38F1DF}">
+<ds:datastoreItem xmlns:ds="http://schemas.openxmlformats.org/officeDocument/2006/customXml" ds:itemID="{CF1C1375-547C-483B-A5C1-3A2D50F88B4C}">
   <ds:schemaRefs>
     <ds:schemaRef ds:uri="http://schemas.openxmlformats.org/officeDocument/2006/bibliography"/>
   </ds:schemaRefs>
@@ -42472,7 +42445,7 @@
 </file>
 
 <file path=customXml/itemProps2.xml><?xml version="1.0" encoding="utf-8"?>
-<ds:datastoreItem xmlns:ds="http://schemas.openxmlformats.org/officeDocument/2006/customXml" ds:itemID="{8C2701EF-1339-423D-A2EB-7B69CEA80835}">
+<ds:datastoreItem xmlns:ds="http://schemas.openxmlformats.org/officeDocument/2006/customXml" ds:itemID="{61057769-C849-44D6-929C-9F9051B56E94}">
   <ds:schemaRefs>
     <ds:schemaRef ds:uri="http://schemas.openxmlformats.org/officeDocument/2006/bibliography"/>
   </ds:schemaRefs>
@@ -42480,7 +42453,7 @@
 </file>
 
 <file path=customXml/itemProps3.xml><?xml version="1.0" encoding="utf-8"?>
-<ds:datastoreItem xmlns:ds="http://schemas.openxmlformats.org/officeDocument/2006/customXml" ds:itemID="{D181B573-5D88-4188-9C6A-FE7C5C939515}">
+<ds:datastoreItem xmlns:ds="http://schemas.openxmlformats.org/officeDocument/2006/customXml" ds:itemID="{D5F2C692-9B56-438F-B697-33E536352D67}">
   <ds:schemaRefs>
     <ds:schemaRef ds:uri="http://schemas.openxmlformats.org/officeDocument/2006/bibliography"/>
   </ds:schemaRefs>
@@ -42488,7 +42461,7 @@
 </file>
 
 <file path=customXml/itemProps4.xml><?xml version="1.0" encoding="utf-8"?>
-<ds:datastoreItem xmlns:ds="http://schemas.openxmlformats.org/officeDocument/2006/customXml" ds:itemID="{5A690FA7-6537-4CCA-8797-514DE32F6CF1}">
+<ds:datastoreItem xmlns:ds="http://schemas.openxmlformats.org/officeDocument/2006/customXml" ds:itemID="{00AA7FB6-DA26-4E0B-9537-3C7838EE58C3}">
   <ds:schemaRefs>
     <ds:schemaRef ds:uri="http://schemas.openxmlformats.org/officeDocument/2006/bibliography"/>
   </ds:schemaRefs>

</xml_diff>

<commit_message>
KLARNAPII-130 Fix spelling of "Pre-Assesement is on for:" config setting
</commit_message>
<xml_diff>
--- a/documentation/Klarna Payments Integration Guide v17.4.0.docx
+++ b/documentation/Klarna Payments Integration Guide v17.4.0.docx
@@ -223,6 +223,7 @@
           <w:docPartUnique/>
         </w:docPartObj>
       </w:sdtPr>
+      <w:sdtEndPr/>
       <w:sdtContent>
         <w:p>
           <w:pPr>
@@ -29637,7 +29638,33 @@
                 <w:sz w:val="18"/>
                 <w:szCs w:val="18"/>
               </w:rPr>
-              <w:t>Pre-Assesement is on for:</w:t>
+              <w:t>Pre-</w:t>
+            </w:r>
+            <w:bookmarkStart w:id="33" w:name="_GoBack"/>
+            <w:r>
+              <w:rPr>
+                <w:rFonts w:ascii="Tahoma" w:hAnsi="Tahoma" w:cs="Tahoma"/>
+                <w:sz w:val="18"/>
+                <w:szCs w:val="18"/>
+              </w:rPr>
+              <w:t>Asses</w:t>
+            </w:r>
+            <w:bookmarkEnd w:id="33"/>
+            <w:r>
+              <w:rPr>
+                <w:rFonts w:ascii="Tahoma" w:hAnsi="Tahoma" w:cs="Tahoma"/>
+                <w:sz w:val="18"/>
+                <w:szCs w:val="18"/>
+              </w:rPr>
+              <w:t>s</w:t>
+            </w:r>
+            <w:r>
+              <w:rPr>
+                <w:rFonts w:ascii="Tahoma" w:hAnsi="Tahoma" w:cs="Tahoma"/>
+                <w:sz w:val="18"/>
+                <w:szCs w:val="18"/>
+              </w:rPr>
+              <w:t>ement is on for:</w:t>
             </w:r>
           </w:p>
         </w:tc>
@@ -31233,11 +31260,11 @@
       <w:pPr>
         <w:pStyle w:val="Heading3"/>
       </w:pPr>
-      <w:bookmarkStart w:id="33" w:name="_Toc482794934"/>
+      <w:bookmarkStart w:id="34" w:name="_Toc482794934"/>
       <w:r>
         <w:t>Klarna Payments Logo and Payment Option Name</w:t>
       </w:r>
-      <w:bookmarkEnd w:id="33"/>
+      <w:bookmarkEnd w:id="34"/>
     </w:p>
     <w:p>
       <w:pPr>
@@ -31455,11 +31482,11 @@
       <w:pPr>
         <w:pStyle w:val="Heading3"/>
       </w:pPr>
-      <w:bookmarkStart w:id="34" w:name="_Toc482794935"/>
+      <w:bookmarkStart w:id="35" w:name="_Toc482794935"/>
       <w:r>
         <w:t>Services Configuration</w:t>
       </w:r>
-      <w:bookmarkEnd w:id="34"/>
+      <w:bookmarkEnd w:id="35"/>
     </w:p>
     <w:p>
       <w:pPr>
@@ -31782,11 +31809,11 @@
       <w:pPr>
         <w:pStyle w:val="Heading3"/>
       </w:pPr>
-      <w:bookmarkStart w:id="35" w:name="_Toc482794936"/>
+      <w:bookmarkStart w:id="36" w:name="_Toc482794936"/>
       <w:r>
         <w:t>Custom attributes</w:t>
       </w:r>
-      <w:bookmarkEnd w:id="35"/>
+      <w:bookmarkEnd w:id="36"/>
     </w:p>
     <w:p>
       <w:pPr>
@@ -31816,11 +31843,11 @@
       <w:pPr>
         <w:pStyle w:val="Heading2"/>
       </w:pPr>
-      <w:bookmarkStart w:id="36" w:name="_Toc482794937"/>
+      <w:bookmarkStart w:id="37" w:name="_Toc482794937"/>
       <w:r>
         <w:t>Custom Code</w:t>
       </w:r>
-      <w:bookmarkEnd w:id="36"/>
+      <w:bookmarkEnd w:id="37"/>
     </w:p>
     <w:p>
       <w:pPr>
@@ -31852,14 +31879,14 @@
           <w:color w:val="auto"/>
         </w:rPr>
       </w:pPr>
-      <w:bookmarkStart w:id="37" w:name="_Toc482794938"/>
+      <w:bookmarkStart w:id="38" w:name="_Toc482794938"/>
       <w:r>
         <w:rPr>
           <w:color w:val="auto"/>
         </w:rPr>
         <w:t>Integration efforts</w:t>
       </w:r>
-      <w:bookmarkEnd w:id="37"/>
+      <w:bookmarkEnd w:id="38"/>
     </w:p>
     <w:p>
       <w:pPr>
@@ -32039,14 +32066,14 @@
           <w:color w:val="auto"/>
         </w:rPr>
       </w:pPr>
-      <w:bookmarkStart w:id="38" w:name="_Toc482794939"/>
+      <w:bookmarkStart w:id="39" w:name="_Toc482794939"/>
       <w:r>
         <w:rPr>
           <w:color w:val="auto"/>
         </w:rPr>
         <w:t>Templates modifications</w:t>
       </w:r>
-      <w:bookmarkEnd w:id="38"/>
+      <w:bookmarkEnd w:id="39"/>
       <w:r>
         <w:rPr>
           <w:color w:val="auto"/>
@@ -33141,8 +33168,6 @@
         </w:rPr>
         <w:t xml:space="preserve"> </w:t>
       </w:r>
-      <w:bookmarkStart w:id="39" w:name="_GoBack"/>
-      <w:bookmarkEnd w:id="39"/>
       <w:r>
         <w:rPr>
           <w:rStyle w:val="StyleCOdeChar"/>
@@ -36684,7 +36709,7 @@
               <w:sz w:val="18"/>
               <w:szCs w:val="18"/>
             </w:rPr>
-            <w:t>5-51</w:t>
+            <w:t>3-35</w:t>
           </w:r>
           <w:r>
             <w:rPr>
@@ -42437,7 +42462,7 @@
 </file>
 
 <file path=customXml/itemProps1.xml><?xml version="1.0" encoding="utf-8"?>
-<ds:datastoreItem xmlns:ds="http://schemas.openxmlformats.org/officeDocument/2006/customXml" ds:itemID="{CF1C1375-547C-483B-A5C1-3A2D50F88B4C}">
+<ds:datastoreItem xmlns:ds="http://schemas.openxmlformats.org/officeDocument/2006/customXml" ds:itemID="{22354C04-A045-48D8-A128-DE2C3F0E11B1}">
   <ds:schemaRefs>
     <ds:schemaRef ds:uri="http://schemas.openxmlformats.org/officeDocument/2006/bibliography"/>
   </ds:schemaRefs>
@@ -42445,7 +42470,7 @@
 </file>
 
 <file path=customXml/itemProps2.xml><?xml version="1.0" encoding="utf-8"?>
-<ds:datastoreItem xmlns:ds="http://schemas.openxmlformats.org/officeDocument/2006/customXml" ds:itemID="{61057769-C849-44D6-929C-9F9051B56E94}">
+<ds:datastoreItem xmlns:ds="http://schemas.openxmlformats.org/officeDocument/2006/customXml" ds:itemID="{B2AB2FA0-A581-48F2-8EC3-DBDE066531F4}">
   <ds:schemaRefs>
     <ds:schemaRef ds:uri="http://schemas.openxmlformats.org/officeDocument/2006/bibliography"/>
   </ds:schemaRefs>
@@ -42453,7 +42478,7 @@
 </file>
 
 <file path=customXml/itemProps3.xml><?xml version="1.0" encoding="utf-8"?>
-<ds:datastoreItem xmlns:ds="http://schemas.openxmlformats.org/officeDocument/2006/customXml" ds:itemID="{D5F2C692-9B56-438F-B697-33E536352D67}">
+<ds:datastoreItem xmlns:ds="http://schemas.openxmlformats.org/officeDocument/2006/customXml" ds:itemID="{ED862C4C-899E-4538-ABA7-E6FF5FF07AC6}">
   <ds:schemaRefs>
     <ds:schemaRef ds:uri="http://schemas.openxmlformats.org/officeDocument/2006/bibliography"/>
   </ds:schemaRefs>
@@ -42461,7 +42486,7 @@
 </file>
 
 <file path=customXml/itemProps4.xml><?xml version="1.0" encoding="utf-8"?>
-<ds:datastoreItem xmlns:ds="http://schemas.openxmlformats.org/officeDocument/2006/customXml" ds:itemID="{00AA7FB6-DA26-4E0B-9537-3C7838EE58C3}">
+<ds:datastoreItem xmlns:ds="http://schemas.openxmlformats.org/officeDocument/2006/customXml" ds:itemID="{350FDCD8-6D48-401B-9391-FB1322EFC4DC}">
   <ds:schemaRefs>
     <ds:schemaRef ds:uri="http://schemas.openxmlformats.org/officeDocument/2006/bibliography"/>
   </ds:schemaRefs>

</xml_diff>

<commit_message>
KLARNAPII-130 fixed spelling and improved documentation
</commit_message>
<xml_diff>
--- a/documentation/Klarna Payments Integration Guide v17.4.0.docx
+++ b/documentation/Klarna Payments Integration Guide v17.4.0.docx
@@ -29638,33 +29638,23 @@
                 <w:sz w:val="18"/>
                 <w:szCs w:val="18"/>
               </w:rPr>
-              <w:t>Pre-</w:t>
-            </w:r>
-            <w:bookmarkStart w:id="33" w:name="_GoBack"/>
+              <w:t>Pre-Asses</w:t>
+            </w:r>
             <w:r>
               <w:rPr>
                 <w:rFonts w:ascii="Tahoma" w:hAnsi="Tahoma" w:cs="Tahoma"/>
                 <w:sz w:val="18"/>
                 <w:szCs w:val="18"/>
               </w:rPr>
-              <w:t>Asses</w:t>
-            </w:r>
-            <w:bookmarkEnd w:id="33"/>
+              <w:t>s</w:t>
+            </w:r>
             <w:r>
               <w:rPr>
                 <w:rFonts w:ascii="Tahoma" w:hAnsi="Tahoma" w:cs="Tahoma"/>
                 <w:sz w:val="18"/>
                 <w:szCs w:val="18"/>
               </w:rPr>
-              <w:t>s</w:t>
-            </w:r>
-            <w:r>
-              <w:rPr>
-                <w:rFonts w:ascii="Tahoma" w:hAnsi="Tahoma" w:cs="Tahoma"/>
-                <w:sz w:val="18"/>
-                <w:szCs w:val="18"/>
-              </w:rPr>
-              <w:t>ement is on for:</w:t>
+              <w:t>ment is on for:</w:t>
             </w:r>
           </w:p>
         </w:tc>
@@ -29710,8 +29700,55 @@
                 <w:sz w:val="18"/>
                 <w:szCs w:val="18"/>
               </w:rPr>
-              <w:t>Pre-assessment flag. Comma separated string values with country codes, which should have the pre-assessment flag ON. For example the following flue “UK, CN, AU” would mean the pre-assessment is on for United Kingdom, China and Australia</w:t>
-            </w:r>
+              <w:t>Pre-assessment flag. Comma separated string values with country codes, which should have the pre-assessment flag ON.</w:t>
+            </w:r>
+          </w:p>
+          <w:p>
+            <w:pPr>
+              <w:pStyle w:val="BodyText"/>
+              <w:rPr>
+                <w:rFonts w:ascii="Tahoma" w:hAnsi="Tahoma" w:cs="Tahoma"/>
+                <w:sz w:val="18"/>
+                <w:szCs w:val="18"/>
+              </w:rPr>
+            </w:pPr>
+            <w:r>
+              <w:rPr>
+                <w:rFonts w:ascii="Tahoma" w:hAnsi="Tahoma" w:cs="Tahoma"/>
+                <w:sz w:val="18"/>
+                <w:szCs w:val="18"/>
+              </w:rPr>
+              <w:t xml:space="preserve">For example the following string “CN, AU” would mean the pre-assessment is ON only for China and </w:t>
+            </w:r>
+            <w:r>
+              <w:rPr>
+                <w:rFonts w:ascii="Tahoma" w:hAnsi="Tahoma" w:cs="Tahoma"/>
+                <w:sz w:val="18"/>
+                <w:szCs w:val="18"/>
+              </w:rPr>
+              <w:lastRenderedPageBreak/>
+              <w:t xml:space="preserve">Australia. </w:t>
+            </w:r>
+          </w:p>
+          <w:p>
+            <w:pPr>
+              <w:pStyle w:val="BodyText"/>
+              <w:rPr>
+                <w:rFonts w:ascii="Tahoma" w:hAnsi="Tahoma" w:cs="Tahoma"/>
+                <w:sz w:val="18"/>
+                <w:szCs w:val="18"/>
+              </w:rPr>
+            </w:pPr>
+            <w:r>
+              <w:rPr>
+                <w:rFonts w:ascii="Tahoma" w:hAnsi="Tahoma" w:cs="Tahoma"/>
+                <w:sz w:val="18"/>
+                <w:szCs w:val="18"/>
+              </w:rPr>
+              <w:t>Note: Even if on for an EU memeber country, consumer information will not be sent to Klarna until the authorize step.</w:t>
+            </w:r>
+            <w:bookmarkStart w:id="33" w:name="_GoBack"/>
+            <w:bookmarkEnd w:id="33"/>
           </w:p>
         </w:tc>
       </w:tr>
@@ -42462,7 +42499,7 @@
 </file>
 
 <file path=customXml/itemProps1.xml><?xml version="1.0" encoding="utf-8"?>
-<ds:datastoreItem xmlns:ds="http://schemas.openxmlformats.org/officeDocument/2006/customXml" ds:itemID="{22354C04-A045-48D8-A128-DE2C3F0E11B1}">
+<ds:datastoreItem xmlns:ds="http://schemas.openxmlformats.org/officeDocument/2006/customXml" ds:itemID="{5DF0AB30-9A47-4EA1-ADD9-0D156656F6C4}">
   <ds:schemaRefs>
     <ds:schemaRef ds:uri="http://schemas.openxmlformats.org/officeDocument/2006/bibliography"/>
   </ds:schemaRefs>
@@ -42470,7 +42507,7 @@
 </file>
 
 <file path=customXml/itemProps2.xml><?xml version="1.0" encoding="utf-8"?>
-<ds:datastoreItem xmlns:ds="http://schemas.openxmlformats.org/officeDocument/2006/customXml" ds:itemID="{B2AB2FA0-A581-48F2-8EC3-DBDE066531F4}">
+<ds:datastoreItem xmlns:ds="http://schemas.openxmlformats.org/officeDocument/2006/customXml" ds:itemID="{B3CA2793-9974-4B8A-B493-DEE255D91DA4}">
   <ds:schemaRefs>
     <ds:schemaRef ds:uri="http://schemas.openxmlformats.org/officeDocument/2006/bibliography"/>
   </ds:schemaRefs>
@@ -42478,7 +42515,7 @@
 </file>
 
 <file path=customXml/itemProps3.xml><?xml version="1.0" encoding="utf-8"?>
-<ds:datastoreItem xmlns:ds="http://schemas.openxmlformats.org/officeDocument/2006/customXml" ds:itemID="{ED862C4C-899E-4538-ABA7-E6FF5FF07AC6}">
+<ds:datastoreItem xmlns:ds="http://schemas.openxmlformats.org/officeDocument/2006/customXml" ds:itemID="{9CAA5F81-0CB1-4F4F-BA16-0BD265999723}">
   <ds:schemaRefs>
     <ds:schemaRef ds:uri="http://schemas.openxmlformats.org/officeDocument/2006/bibliography"/>
   </ds:schemaRefs>
@@ -42486,7 +42523,7 @@
 </file>
 
 <file path=customXml/itemProps4.xml><?xml version="1.0" encoding="utf-8"?>
-<ds:datastoreItem xmlns:ds="http://schemas.openxmlformats.org/officeDocument/2006/customXml" ds:itemID="{350FDCD8-6D48-401B-9391-FB1322EFC4DC}">
+<ds:datastoreItem xmlns:ds="http://schemas.openxmlformats.org/officeDocument/2006/customXml" ds:itemID="{4A9CEDCE-777C-4098-8B6C-C49CF34DDE92}">
   <ds:schemaRefs>
     <ds:schemaRef ds:uri="http://schemas.openxmlformats.org/officeDocument/2006/bibliography"/>
   </ds:schemaRefs>

</xml_diff>

<commit_message>
KLARNAPII-130 fixed spelling mistake in site preference description
</commit_message>
<xml_diff>
--- a/documentation/Klarna Payments Integration Guide v17.4.0.docx
+++ b/documentation/Klarna Payments Integration Guide v17.4.0.docx
@@ -29745,10 +29745,26 @@
                 <w:sz w:val="18"/>
                 <w:szCs w:val="18"/>
               </w:rPr>
-              <w:t>Note: Even if on for an EU memeber country, consumer information will not be sent to Klarna until the authorize step.</w:t>
+              <w:t xml:space="preserve">Note: Even if </w:t>
+            </w:r>
+            <w:r>
+              <w:rPr>
+                <w:rFonts w:ascii="Tahoma" w:hAnsi="Tahoma" w:cs="Tahoma"/>
+                <w:sz w:val="18"/>
+                <w:szCs w:val="18"/>
+              </w:rPr>
+              <w:t>ON</w:t>
             </w:r>
             <w:bookmarkStart w:id="33" w:name="_GoBack"/>
             <w:bookmarkEnd w:id="33"/>
+            <w:r>
+              <w:rPr>
+                <w:rFonts w:ascii="Tahoma" w:hAnsi="Tahoma" w:cs="Tahoma"/>
+                <w:sz w:val="18"/>
+                <w:szCs w:val="18"/>
+              </w:rPr>
+              <w:t xml:space="preserve"> for an EU member country, consumer information will not be sent to Klarna until the authorize step.</w:t>
+            </w:r>
           </w:p>
         </w:tc>
       </w:tr>
@@ -42499,7 +42515,7 @@
 </file>
 
 <file path=customXml/itemProps1.xml><?xml version="1.0" encoding="utf-8"?>
-<ds:datastoreItem xmlns:ds="http://schemas.openxmlformats.org/officeDocument/2006/customXml" ds:itemID="{5DF0AB30-9A47-4EA1-ADD9-0D156656F6C4}">
+<ds:datastoreItem xmlns:ds="http://schemas.openxmlformats.org/officeDocument/2006/customXml" ds:itemID="{D9519431-62B1-448C-A2A2-5F0D40A1EA99}">
   <ds:schemaRefs>
     <ds:schemaRef ds:uri="http://schemas.openxmlformats.org/officeDocument/2006/bibliography"/>
   </ds:schemaRefs>
@@ -42507,7 +42523,7 @@
 </file>
 
 <file path=customXml/itemProps2.xml><?xml version="1.0" encoding="utf-8"?>
-<ds:datastoreItem xmlns:ds="http://schemas.openxmlformats.org/officeDocument/2006/customXml" ds:itemID="{B3CA2793-9974-4B8A-B493-DEE255D91DA4}">
+<ds:datastoreItem xmlns:ds="http://schemas.openxmlformats.org/officeDocument/2006/customXml" ds:itemID="{949CB9AD-2973-4DBA-9C16-6B47BDDB7205}">
   <ds:schemaRefs>
     <ds:schemaRef ds:uri="http://schemas.openxmlformats.org/officeDocument/2006/bibliography"/>
   </ds:schemaRefs>
@@ -42515,7 +42531,7 @@
 </file>
 
 <file path=customXml/itemProps3.xml><?xml version="1.0" encoding="utf-8"?>
-<ds:datastoreItem xmlns:ds="http://schemas.openxmlformats.org/officeDocument/2006/customXml" ds:itemID="{9CAA5F81-0CB1-4F4F-BA16-0BD265999723}">
+<ds:datastoreItem xmlns:ds="http://schemas.openxmlformats.org/officeDocument/2006/customXml" ds:itemID="{4DA811F6-08E7-4B09-BF2E-BADD3A3EB937}">
   <ds:schemaRefs>
     <ds:schemaRef ds:uri="http://schemas.openxmlformats.org/officeDocument/2006/bibliography"/>
   </ds:schemaRefs>
@@ -42523,7 +42539,7 @@
 </file>
 
 <file path=customXml/itemProps4.xml><?xml version="1.0" encoding="utf-8"?>
-<ds:datastoreItem xmlns:ds="http://schemas.openxmlformats.org/officeDocument/2006/customXml" ds:itemID="{4A9CEDCE-777C-4098-8B6C-C49CF34DDE92}">
+<ds:datastoreItem xmlns:ds="http://schemas.openxmlformats.org/officeDocument/2006/customXml" ds:itemID="{76B5628B-FD3C-40B9-8E4E-2EAB591F386D}">
   <ds:schemaRefs>
     <ds:schemaRef ds:uri="http://schemas.openxmlformats.org/officeDocument/2006/bibliography"/>
   </ds:schemaRefs>

</xml_diff>

<commit_message>
removed separate endpoint for VCN
</commit_message>
<xml_diff>
--- a/documentation/Klarna Payments Integration Guide v17.4.0.docx
+++ b/documentation/Klarna Payments Integration Guide v17.4.0.docx
@@ -223,6 +223,7 @@
           <w:docPartUnique/>
         </w:docPartObj>
       </w:sdtPr>
+      <w:sdtEndPr/>
       <w:sdtContent>
         <w:p>
           <w:pPr>
@@ -7544,59 +7545,43 @@
           <w:rFonts w:eastAsia="Times New Roman"/>
           <w:lang w:eastAsia="bg-BG" w:bidi="ar-SA"/>
         </w:rPr>
-        <w:t xml:space="preserve">the example </w:t>
+        <w:t xml:space="preserve">the example KlarnaPaymentsBuildEMD_hooks.js </w:t>
       </w:r>
       <w:r>
         <w:rPr>
           <w:rFonts w:eastAsia="Times New Roman"/>
           <w:lang w:eastAsia="bg-BG" w:bidi="ar-SA"/>
         </w:rPr>
-        <w:t>KlarnaPaymentsBuildEMD_hooks.js</w:t>
+        <w:t xml:space="preserve">file is used unchanged </w:t>
       </w:r>
       <w:r>
         <w:rPr>
           <w:rFonts w:eastAsia="Times New Roman"/>
           <w:lang w:eastAsia="bg-BG" w:bidi="ar-SA"/>
         </w:rPr>
-        <w:t xml:space="preserve"> </w:t>
+        <w:t xml:space="preserve">the data send </w:t>
       </w:r>
       <w:r>
         <w:rPr>
           <w:rFonts w:eastAsia="Times New Roman"/>
           <w:lang w:eastAsia="bg-BG" w:bidi="ar-SA"/>
         </w:rPr>
-        <w:t xml:space="preserve">file is used unchanged </w:t>
+        <w:t xml:space="preserve">to Klarna </w:t>
       </w:r>
       <w:r>
         <w:rPr>
           <w:rFonts w:eastAsia="Times New Roman"/>
           <w:lang w:eastAsia="bg-BG" w:bidi="ar-SA"/>
         </w:rPr>
-        <w:t xml:space="preserve">the data send </w:t>
+        <w:t xml:space="preserve">is </w:t>
       </w:r>
       <w:r>
         <w:rPr>
           <w:rFonts w:eastAsia="Times New Roman"/>
           <w:lang w:eastAsia="bg-BG" w:bidi="ar-SA"/>
         </w:rPr>
-        <w:t xml:space="preserve">to Klarna </w:t>
-      </w:r>
-      <w:r>
-        <w:rPr>
-          <w:rFonts w:eastAsia="Times New Roman"/>
-          <w:lang w:eastAsia="bg-BG" w:bidi="ar-SA"/>
-        </w:rPr>
-        <w:t xml:space="preserve">is </w:t>
-      </w:r>
-      <w:r>
-        <w:rPr>
-          <w:rFonts w:eastAsia="Times New Roman"/>
-          <w:lang w:eastAsia="bg-BG" w:bidi="ar-SA"/>
-        </w:rPr>
         <w:t>b</w:t>
       </w:r>
-      <w:bookmarkStart w:id="19" w:name="_GoBack"/>
-      <w:bookmarkEnd w:id="19"/>
       <w:r>
         <w:rPr>
           <w:rFonts w:eastAsia="Times New Roman"/>
@@ -11416,9 +11401,9 @@
           <w:szCs w:val="24"/>
         </w:rPr>
       </w:pPr>
-      <w:bookmarkStart w:id="20" w:name="_Toc245264342"/>
-      <w:bookmarkStart w:id="21" w:name="_Toc279703429"/>
-      <w:bookmarkStart w:id="22" w:name="_Toc279703522"/>
+      <w:bookmarkStart w:id="19" w:name="_Toc245264342"/>
+      <w:bookmarkStart w:id="20" w:name="_Toc279703429"/>
+      <w:bookmarkStart w:id="21" w:name="_Toc279703522"/>
       <w:r>
         <w:br w:type="page"/>
       </w:r>
@@ -11427,34 +11412,34 @@
       <w:pPr>
         <w:pStyle w:val="Heading1"/>
       </w:pPr>
-      <w:bookmarkStart w:id="23" w:name="_Toc482794925"/>
+      <w:bookmarkStart w:id="22" w:name="_Toc482794925"/>
+      <w:bookmarkEnd w:id="19"/>
       <w:bookmarkEnd w:id="20"/>
       <w:bookmarkEnd w:id="21"/>
-      <w:bookmarkEnd w:id="22"/>
       <w:r>
         <w:lastRenderedPageBreak/>
         <w:t>Implementation Guide</w:t>
       </w:r>
+      <w:bookmarkEnd w:id="22"/>
+    </w:p>
+    <w:p/>
+    <w:p>
+      <w:pPr>
+        <w:pStyle w:val="Standard1"/>
+      </w:pPr>
+      <w:r>
+        <w:t>To setup and implement Klarna Payments Salesforce Commerce Cloud Cartridge, the below steps must be followed:</w:t>
+      </w:r>
+    </w:p>
+    <w:p>
+      <w:pPr>
+        <w:pStyle w:val="Heading2"/>
+      </w:pPr>
+      <w:bookmarkStart w:id="23" w:name="_Toc482794926"/>
+      <w:r>
+        <w:t>Setup</w:t>
+      </w:r>
       <w:bookmarkEnd w:id="23"/>
-    </w:p>
-    <w:p/>
-    <w:p>
-      <w:pPr>
-        <w:pStyle w:val="Standard1"/>
-      </w:pPr>
-      <w:r>
-        <w:t>To setup and implement Klarna Payments Salesforce Commerce Cloud Cartridge, the below steps must be followed:</w:t>
-      </w:r>
-    </w:p>
-    <w:p>
-      <w:pPr>
-        <w:pStyle w:val="Heading2"/>
-      </w:pPr>
-      <w:bookmarkStart w:id="24" w:name="_Toc482794926"/>
-      <w:r>
-        <w:t>Setup</w:t>
-      </w:r>
-      <w:bookmarkEnd w:id="24"/>
     </w:p>
     <w:p>
       <w:pPr>
@@ -11570,8 +11555,8 @@
           <w:szCs w:val="18"/>
         </w:rPr>
       </w:pPr>
-      <w:bookmarkStart w:id="25" w:name="_Toc392504540"/>
-      <w:bookmarkStart w:id="26" w:name="_Toc482794927"/>
+      <w:bookmarkStart w:id="24" w:name="_Toc392504540"/>
+      <w:bookmarkStart w:id="25" w:name="_Toc482794927"/>
       <w:r>
         <w:rPr>
           <w:rStyle w:val="SubtleEmphasis"/>
@@ -11582,8 +11567,8 @@
         </w:rPr>
         <w:t>int_klarna_payments</w:t>
       </w:r>
+      <w:bookmarkEnd w:id="24"/>
       <w:bookmarkEnd w:id="25"/>
-      <w:bookmarkEnd w:id="26"/>
     </w:p>
     <w:p>
       <w:pPr>
@@ -13000,8 +12985,8 @@
           <w:szCs w:val="18"/>
         </w:rPr>
       </w:pPr>
-      <w:bookmarkStart w:id="27" w:name="_Toc392504541"/>
-      <w:bookmarkStart w:id="28" w:name="_Toc482794928"/>
+      <w:bookmarkStart w:id="26" w:name="_Toc392504541"/>
+      <w:bookmarkStart w:id="27" w:name="_Toc482794928"/>
       <w:r>
         <w:rPr>
           <w:rStyle w:val="SubtleEmphasis"/>
@@ -13012,8 +12997,8 @@
         </w:rPr>
         <w:t>int_klarna_payments_pipelines</w:t>
       </w:r>
+      <w:bookmarkEnd w:id="26"/>
       <w:bookmarkEnd w:id="27"/>
-      <w:bookmarkEnd w:id="28"/>
     </w:p>
     <w:p>
       <w:pPr>
@@ -13213,7 +13198,7 @@
           <w:szCs w:val="18"/>
         </w:rPr>
       </w:pPr>
-      <w:bookmarkStart w:id="29" w:name="_Toc482794929"/>
+      <w:bookmarkStart w:id="28" w:name="_Toc482794929"/>
       <w:r>
         <w:rPr>
           <w:rStyle w:val="SubtleEmphasis"/>
@@ -13234,7 +13219,7 @@
         </w:rPr>
         <w:t>controllers</w:t>
       </w:r>
-      <w:bookmarkEnd w:id="29"/>
+      <w:bookmarkEnd w:id="28"/>
     </w:p>
     <w:p>
       <w:pPr>
@@ -13907,26 +13892,26 @@
       <w:pPr>
         <w:pStyle w:val="Heading2"/>
       </w:pPr>
-      <w:bookmarkStart w:id="30" w:name="_Toc482794930"/>
+      <w:bookmarkStart w:id="29" w:name="_Toc482794930"/>
       <w:r>
         <w:t>Configuration</w:t>
       </w:r>
+      <w:bookmarkEnd w:id="29"/>
+    </w:p>
+    <w:p>
+      <w:pPr>
+        <w:pStyle w:val="Standard1"/>
+      </w:pPr>
+    </w:p>
+    <w:p>
+      <w:pPr>
+        <w:pStyle w:val="Heading3"/>
+      </w:pPr>
+      <w:bookmarkStart w:id="30" w:name="_Toc482794931"/>
+      <w:r>
+        <w:t>Metadata Import</w:t>
+      </w:r>
       <w:bookmarkEnd w:id="30"/>
-    </w:p>
-    <w:p>
-      <w:pPr>
-        <w:pStyle w:val="Standard1"/>
-      </w:pPr>
-    </w:p>
-    <w:p>
-      <w:pPr>
-        <w:pStyle w:val="Heading3"/>
-      </w:pPr>
-      <w:bookmarkStart w:id="31" w:name="_Toc482794931"/>
-      <w:r>
-        <w:t>Metadata Import</w:t>
-      </w:r>
-      <w:bookmarkEnd w:id="31"/>
     </w:p>
     <w:p>
       <w:pPr>
@@ -30797,11 +30782,11 @@
       <w:pPr>
         <w:pStyle w:val="Heading3"/>
       </w:pPr>
-      <w:bookmarkStart w:id="32" w:name="_Toc482794932"/>
+      <w:bookmarkStart w:id="31" w:name="_Toc482794932"/>
       <w:r>
         <w:t>Cartridge Path</w:t>
       </w:r>
-      <w:bookmarkEnd w:id="32"/>
+      <w:bookmarkEnd w:id="31"/>
     </w:p>
     <w:p>
       <w:pPr>
@@ -31002,11 +30987,11 @@
       <w:pPr>
         <w:pStyle w:val="Heading3"/>
       </w:pPr>
-      <w:bookmarkStart w:id="33" w:name="_Toc482794933"/>
+      <w:bookmarkStart w:id="32" w:name="_Toc482794933"/>
       <w:r>
         <w:t>Klarna Payments Configurations</w:t>
       </w:r>
-      <w:bookmarkEnd w:id="33"/>
+      <w:bookmarkEnd w:id="32"/>
     </w:p>
     <w:p>
       <w:pPr>
@@ -31694,6 +31679,7 @@
                 <w:sz w:val="18"/>
                 <w:szCs w:val="18"/>
               </w:rPr>
+              <w:lastRenderedPageBreak/>
               <w:t>Border Color Preference</w:t>
             </w:r>
           </w:p>
@@ -33054,11 +33040,11 @@
       <w:pPr>
         <w:pStyle w:val="Heading3"/>
       </w:pPr>
-      <w:bookmarkStart w:id="34" w:name="_Toc482794934"/>
+      <w:bookmarkStart w:id="33" w:name="_Toc482794934"/>
       <w:r>
         <w:t>Klarna Payments Logo and Payment Option Name</w:t>
       </w:r>
-      <w:bookmarkEnd w:id="34"/>
+      <w:bookmarkEnd w:id="33"/>
     </w:p>
     <w:p>
       <w:pPr>
@@ -33296,11 +33282,11 @@
       <w:pPr>
         <w:pStyle w:val="Heading3"/>
       </w:pPr>
-      <w:bookmarkStart w:id="35" w:name="_Toc482794935"/>
+      <w:bookmarkStart w:id="34" w:name="_Toc482794935"/>
       <w:r>
         <w:t>Services Configuration</w:t>
       </w:r>
-      <w:bookmarkEnd w:id="35"/>
+      <w:bookmarkEnd w:id="34"/>
     </w:p>
     <w:p>
       <w:pPr>
@@ -33613,99 +33599,8 @@
         <w:lastRenderedPageBreak/>
         <w:t>https://api-na.playground.klarna.com/</w:t>
       </w:r>
-    </w:p>
-    <w:p>
-      <w:pPr>
-        <w:pStyle w:val="Standard1"/>
-        <w:rPr>
-          <w:b/>
-          <w:bCs/>
-          <w:sz w:val="23"/>
-          <w:szCs w:val="23"/>
-          <w:shd w:val="clear" w:color="auto" w:fill="FFFFFF"/>
-        </w:rPr>
-      </w:pPr>
-      <w:r>
-        <w:rPr>
-          <w:b/>
-          <w:bCs/>
-          <w:sz w:val="23"/>
-          <w:szCs w:val="23"/>
-          <w:shd w:val="clear" w:color="auto" w:fill="FFFFFF"/>
-        </w:rPr>
-        <w:t>Virtual Card Network Setup</w:t>
-      </w:r>
-    </w:p>
-    <w:p>
-      <w:pPr>
-        <w:pStyle w:val="Standard1"/>
-      </w:pPr>
-      <w:r>
-        <w:t>When standard order management is not a reasonable option for a Klarna integration, instead</w:t>
-      </w:r>
-    </w:p>
-    <w:p>
-      <w:pPr>
-        <w:pStyle w:val="Standard1"/>
-      </w:pPr>
-      <w:r>
-        <w:t xml:space="preserve">Klarna’s VCN, or virtual card network, may be used. If you are going to use VCN as </w:t>
-      </w:r>
-      <w:r>
-        <w:t xml:space="preserve">a payment option you would need to configure Klarna Payments services </w:t>
-      </w:r>
-      <w:r>
-        <w:t xml:space="preserve">klarna.http.vcncredentials </w:t>
-      </w:r>
-      <w:r>
-        <w:t>credentials with the one provided by Klarna, as shown below:</w:t>
-      </w:r>
-    </w:p>
-    <w:p>
-      <w:pPr>
-        <w:pStyle w:val="Standard1"/>
-      </w:pPr>
-      <w:r>
-        <w:rPr>
-          <w:noProof/>
-          <w:lang w:val="bg-BG" w:eastAsia="bg-BG" w:bidi="ar-SA"/>
-        </w:rPr>
-        <w:drawing>
-          <wp:inline distT="0" distB="0" distL="0" distR="0" wp14:anchorId="089552A8" wp14:editId="4793CE47">
-            <wp:extent cx="5940000" cy="3740400"/>
-            <wp:effectExtent l="0" t="0" r="0" b="0"/>
-            <wp:docPr id="48" name="Picture 48"/>
-            <wp:cNvGraphicFramePr>
-              <a:graphicFrameLocks xmlns:a="http://schemas.openxmlformats.org/drawingml/2006/main" noChangeAspect="1"/>
-            </wp:cNvGraphicFramePr>
-            <a:graphic xmlns:a="http://schemas.openxmlformats.org/drawingml/2006/main">
-              <a:graphicData uri="http://schemas.openxmlformats.org/drawingml/2006/picture">
-                <pic:pic xmlns:pic="http://schemas.openxmlformats.org/drawingml/2006/picture">
-                  <pic:nvPicPr>
-                    <pic:cNvPr id="1" name=""/>
-                    <pic:cNvPicPr/>
-                  </pic:nvPicPr>
-                  <pic:blipFill>
-                    <a:blip r:embed="rId51"/>
-                    <a:stretch>
-                      <a:fillRect/>
-                    </a:stretch>
-                  </pic:blipFill>
-                  <pic:spPr>
-                    <a:xfrm>
-                      <a:off x="0" y="0"/>
-                      <a:ext cx="5940000" cy="3740400"/>
-                    </a:xfrm>
-                    <a:prstGeom prst="rect">
-                      <a:avLst/>
-                    </a:prstGeom>
-                  </pic:spPr>
-                </pic:pic>
-              </a:graphicData>
-            </a:graphic>
-          </wp:inline>
-        </w:drawing>
-      </w:r>
+      <w:bookmarkStart w:id="35" w:name="_GoBack"/>
+      <w:bookmarkEnd w:id="35"/>
     </w:p>
     <w:p>
       <w:pPr>
@@ -34410,7 +34305,6 @@
                 <w:sz w:val="18"/>
                 <w:szCs w:val="18"/>
               </w:rPr>
-              <w:lastRenderedPageBreak/>
               <w:t>VCN Holder</w:t>
             </w:r>
           </w:p>
@@ -34916,6 +34810,7 @@
         </w:numPr>
       </w:pPr>
       <w:r>
+        <w:lastRenderedPageBreak/>
         <w:t>Test</w:t>
       </w:r>
     </w:p>
@@ -35051,7 +34946,6 @@
         </w:numPr>
       </w:pPr>
       <w:r>
-        <w:lastRenderedPageBreak/>
         <w:t>default/checkout/billing/paymentmethods.isml</w:t>
       </w:r>
     </w:p>
@@ -35309,11 +35203,168 @@
           <w:noProof/>
           <w:lang w:val="bg-BG" w:eastAsia="bg-BG" w:bidi="ar-SA"/>
         </w:rPr>
+        <w:lastRenderedPageBreak/>
         <w:drawing>
           <wp:inline distT="0" distB="0" distL="0" distR="0" wp14:anchorId="6D73CDCD" wp14:editId="68CEAF28">
             <wp:extent cx="5940000" cy="5605200"/>
             <wp:effectExtent l="0" t="0" r="0" b="0"/>
             <wp:docPr id="2" name="Picture 2"/>
+            <wp:cNvGraphicFramePr>
+              <a:graphicFrameLocks xmlns:a="http://schemas.openxmlformats.org/drawingml/2006/main" noChangeAspect="1"/>
+            </wp:cNvGraphicFramePr>
+            <a:graphic xmlns:a="http://schemas.openxmlformats.org/drawingml/2006/main">
+              <a:graphicData uri="http://schemas.openxmlformats.org/drawingml/2006/picture">
+                <pic:pic xmlns:pic="http://schemas.openxmlformats.org/drawingml/2006/picture">
+                  <pic:nvPicPr>
+                    <pic:cNvPr id="1" name=""/>
+                    <pic:cNvPicPr/>
+                  </pic:nvPicPr>
+                  <pic:blipFill>
+                    <a:blip r:embed="rId51"/>
+                    <a:stretch>
+                      <a:fillRect/>
+                    </a:stretch>
+                  </pic:blipFill>
+                  <pic:spPr>
+                    <a:xfrm>
+                      <a:off x="0" y="0"/>
+                      <a:ext cx="5940000" cy="5605200"/>
+                    </a:xfrm>
+                    <a:prstGeom prst="rect">
+                      <a:avLst/>
+                    </a:prstGeom>
+                  </pic:spPr>
+                </pic:pic>
+              </a:graphicData>
+            </a:graphic>
+          </wp:inline>
+        </w:drawing>
+      </w:r>
+    </w:p>
+    <w:p>
+      <w:pPr>
+        <w:autoSpaceDE w:val="0"/>
+        <w:autoSpaceDN w:val="0"/>
+        <w:adjustRightInd w:val="0"/>
+        <w:spacing w:after="0" w:line="240" w:lineRule="auto"/>
+        <w:ind w:left="1080"/>
+        <w:rPr>
+          <w:rStyle w:val="StyleCOdeChar"/>
+          <w:rFonts w:eastAsiaTheme="minorEastAsia"/>
+        </w:rPr>
+      </w:pPr>
+    </w:p>
+    <w:p>
+      <w:pPr>
+        <w:ind w:left="372" w:firstLine="708"/>
+        <w:rPr>
+          <w:rFonts w:ascii="Tahoma" w:hAnsi="Tahoma" w:cs="Tahoma"/>
+          <w:b/>
+          <w:sz w:val="18"/>
+          <w:szCs w:val="18"/>
+        </w:rPr>
+      </w:pPr>
+      <w:r>
+        <w:rPr>
+          <w:rFonts w:ascii="Tahoma" w:hAnsi="Tahoma" w:cs="Tahoma"/>
+          <w:b/>
+          <w:sz w:val="18"/>
+          <w:szCs w:val="18"/>
+        </w:rPr>
+        <w:t>default/checkout/billing/paymentmethods.isml</w:t>
+      </w:r>
+    </w:p>
+    <w:p>
+      <w:pPr>
+        <w:autoSpaceDE w:val="0"/>
+        <w:autoSpaceDN w:val="0"/>
+        <w:adjustRightInd w:val="0"/>
+        <w:spacing w:after="0" w:line="240" w:lineRule="auto"/>
+        <w:ind w:left="1080"/>
+        <w:rPr>
+          <w:rFonts w:ascii="Tahoma" w:hAnsi="Tahoma" w:cs="Tahoma"/>
+          <w:sz w:val="18"/>
+          <w:szCs w:val="18"/>
+        </w:rPr>
+      </w:pPr>
+      <w:r>
+        <w:rPr>
+          <w:rFonts w:ascii="Tahoma" w:hAnsi="Tahoma" w:cs="Tahoma"/>
+          <w:sz w:val="18"/>
+          <w:szCs w:val="18"/>
+        </w:rPr>
+        <w:t>Add code:</w:t>
+      </w:r>
+    </w:p>
+    <w:p>
+      <w:pPr>
+        <w:ind w:left="372" w:firstLine="708"/>
+        <w:rPr>
+          <w:rStyle w:val="StyleCOdeChar"/>
+          <w:rFonts w:eastAsiaTheme="minorEastAsia"/>
+        </w:rPr>
+      </w:pPr>
+      <w:r>
+        <w:rPr>
+          <w:rStyle w:val="StyleCOdeChar"/>
+          <w:rFonts w:eastAsiaTheme="minorEastAsia"/>
+        </w:rPr>
+        <w:t>&lt;isinclude template="klarnapayments/paymentmethodshelper.isml"/&gt;</w:t>
+      </w:r>
+    </w:p>
+    <w:p>
+      <w:pPr>
+        <w:ind w:left="372" w:firstLine="708"/>
+        <w:rPr>
+          <w:rFonts w:ascii="Tahoma" w:hAnsi="Tahoma" w:cs="Tahoma"/>
+          <w:sz w:val="18"/>
+          <w:szCs w:val="18"/>
+        </w:rPr>
+      </w:pPr>
+      <w:r>
+        <w:rPr>
+          <w:rFonts w:ascii="Tahoma" w:hAnsi="Tahoma" w:cs="Tahoma"/>
+          <w:sz w:val="18"/>
+          <w:szCs w:val="18"/>
+        </w:rPr>
+        <w:t xml:space="preserve">Before </w:t>
+      </w:r>
+      <w:r>
+        <w:rPr>
+          <w:rFonts w:ascii="Tahoma" w:hAnsi="Tahoma" w:cs="Tahoma"/>
+          <w:sz w:val="18"/>
+          <w:szCs w:val="18"/>
+        </w:rPr>
+        <w:t>&lt;div class="payment-method-options form-indent"&gt;</w:t>
+      </w:r>
+      <w:r>
+        <w:rPr>
+          <w:rFonts w:ascii="Tahoma" w:hAnsi="Tahoma" w:cs="Tahoma"/>
+          <w:sz w:val="18"/>
+          <w:szCs w:val="18"/>
+        </w:rPr>
+        <w:t xml:space="preserve"> close to line 12 as shown below:</w:t>
+      </w:r>
+    </w:p>
+    <w:p>
+      <w:pPr>
+        <w:rPr>
+          <w:rFonts w:ascii="Tahoma" w:hAnsi="Tahoma" w:cs="Tahoma"/>
+          <w:sz w:val="18"/>
+          <w:szCs w:val="18"/>
+        </w:rPr>
+      </w:pPr>
+      <w:r>
+        <w:rPr>
+          <w:noProof/>
+          <w:lang w:val="bg-BG" w:eastAsia="bg-BG" w:bidi="ar-SA"/>
+        </w:rPr>
+        <w:lastRenderedPageBreak/>
+        <w:drawing>
+          <wp:inline distT="0" distB="0" distL="0" distR="0" wp14:anchorId="785FA844" wp14:editId="2CC36808">
+            <wp:extent cx="5940000" cy="3243600"/>
+            <wp:effectExtent l="0" t="0" r="0" b="0"/>
+            <wp:docPr id="46" name="Picture 46"/>
             <wp:cNvGraphicFramePr>
               <a:graphicFrameLocks xmlns:a="http://schemas.openxmlformats.org/drawingml/2006/main" noChangeAspect="1"/>
             </wp:cNvGraphicFramePr>
@@ -35333,7 +35384,7 @@
                   <pic:spPr>
                     <a:xfrm>
                       <a:off x="0" y="0"/>
-                      <a:ext cx="5940000" cy="5605200"/>
+                      <a:ext cx="5940000" cy="3243600"/>
                     </a:xfrm>
                     <a:prstGeom prst="rect">
                       <a:avLst/>
@@ -35348,6 +35399,24 @@
     </w:p>
     <w:p>
       <w:pPr>
+        <w:ind w:left="372" w:firstLine="708"/>
+        <w:rPr>
+          <w:rFonts w:ascii="Tahoma" w:hAnsi="Tahoma" w:cs="Tahoma"/>
+          <w:sz w:val="18"/>
+          <w:szCs w:val="18"/>
+        </w:rPr>
+      </w:pPr>
+      <w:r>
+        <w:rPr>
+          <w:rFonts w:ascii="Tahoma" w:hAnsi="Tahoma" w:cs="Tahoma"/>
+          <w:sz w:val="18"/>
+          <w:szCs w:val="18"/>
+        </w:rPr>
+        <w:t xml:space="preserve">Add Code: </w:t>
+      </w:r>
+    </w:p>
+    <w:p>
+      <w:pPr>
         <w:autoSpaceDE w:val="0"/>
         <w:autoSpaceDN w:val="0"/>
         <w:adjustRightInd w:val="0"/>
@@ -35358,25 +35427,19 @@
           <w:rFonts w:eastAsiaTheme="minorEastAsia"/>
         </w:rPr>
       </w:pPr>
-    </w:p>
-    <w:p>
-      <w:pPr>
-        <w:ind w:left="372" w:firstLine="708"/>
-        <w:rPr>
-          <w:rFonts w:ascii="Tahoma" w:hAnsi="Tahoma" w:cs="Tahoma"/>
-          <w:b/>
-          <w:sz w:val="18"/>
-          <w:szCs w:val="18"/>
-        </w:rPr>
-      </w:pPr>
-      <w:r>
-        <w:rPr>
-          <w:rFonts w:ascii="Tahoma" w:hAnsi="Tahoma" w:cs="Tahoma"/>
-          <w:b/>
-          <w:sz w:val="18"/>
-          <w:szCs w:val="18"/>
-        </w:rPr>
-        <w:t>default/checkout/billing/paymentmethods.isml</w:t>
+      <w:r>
+        <w:rPr>
+          <w:rStyle w:val="StyleCOdeChar"/>
+          <w:rFonts w:eastAsiaTheme="minorEastAsia"/>
+        </w:rPr>
+        <w:t>&lt;isif condition="${!empty(dw.order.PaymentMgr.getPaymentMethod(paymentMethodType.value).image)}"&gt;&lt;span&gt; &lt;/span&gt;&lt;img src="${dw.order.Paymen</w:t>
+      </w:r>
+      <w:r>
+        <w:rPr>
+          <w:rStyle w:val="StyleCOdeChar"/>
+          <w:rFonts w:eastAsiaTheme="minorEastAsia"/>
+        </w:rPr>
+        <w:t>methodti</w:t>
       </w:r>
     </w:p>
     <w:p>
@@ -35387,78 +35450,107 @@
         <w:spacing w:after="0" w:line="240" w:lineRule="auto"/>
         <w:ind w:left="1080"/>
         <w:rPr>
+          <w:rStyle w:val="StyleCOdeChar"/>
+          <w:rFonts w:eastAsiaTheme="minorEastAsia"/>
+        </w:rPr>
+      </w:pPr>
+      <w:r>
+        <w:rPr>
+          <w:rStyle w:val="StyleCOdeChar"/>
+          <w:rFonts w:eastAsiaTheme="minorEastAsia"/>
+        </w:rPr>
+        <w:t>tMgr.getPaymentMethod(paymentMethodType.value).image.getURL()}"&gt;&lt;/isif&gt;</w:t>
+      </w:r>
+    </w:p>
+    <w:p>
+      <w:pPr>
+        <w:autoSpaceDE w:val="0"/>
+        <w:autoSpaceDN w:val="0"/>
+        <w:adjustRightInd w:val="0"/>
+        <w:spacing w:after="0" w:line="240" w:lineRule="auto"/>
+        <w:ind w:left="1080"/>
+        <w:rPr>
+          <w:rStyle w:val="StyleCOdeChar"/>
+          <w:rFonts w:eastAsiaTheme="minorEastAsia"/>
+        </w:rPr>
+      </w:pPr>
+    </w:p>
+    <w:p>
+      <w:pPr>
+        <w:autoSpaceDE w:val="0"/>
+        <w:autoSpaceDN w:val="0"/>
+        <w:adjustRightInd w:val="0"/>
+        <w:spacing w:after="0" w:line="240" w:lineRule="auto"/>
+        <w:ind w:left="1080"/>
+        <w:rPr>
+          <w:rStyle w:val="StyleCOdeChar"/>
+          <w:rFonts w:eastAsiaTheme="minorEastAsia"/>
+        </w:rPr>
+      </w:pPr>
+      <w:r>
+        <w:rPr>
           <w:rFonts w:ascii="Tahoma" w:hAnsi="Tahoma" w:cs="Tahoma"/>
           <w:sz w:val="18"/>
           <w:szCs w:val="18"/>
         </w:rPr>
-      </w:pPr>
-      <w:r>
+        <w:t xml:space="preserve">After </w:t>
+      </w:r>
+      <w:r>
+        <w:rPr>
+          <w:rStyle w:val="StyleCOdeChar"/>
+          <w:rFonts w:eastAsiaTheme="minorEastAsia"/>
+        </w:rPr>
+        <w:t>&lt;isprint value="${Resource.msg(paymentMethodType.label,'forms',null)}"/&gt;</w:t>
+      </w:r>
+    </w:p>
+    <w:p>
+      <w:pPr>
+        <w:autoSpaceDE w:val="0"/>
+        <w:autoSpaceDN w:val="0"/>
+        <w:adjustRightInd w:val="0"/>
+        <w:spacing w:after="0" w:line="240" w:lineRule="auto"/>
+        <w:ind w:left="1080"/>
         <w:rPr>
           <w:rFonts w:ascii="Tahoma" w:hAnsi="Tahoma" w:cs="Tahoma"/>
           <w:sz w:val="18"/>
           <w:szCs w:val="18"/>
         </w:rPr>
-        <w:lastRenderedPageBreak/>
-        <w:t>Add code:</w:t>
-      </w:r>
-    </w:p>
-    <w:p>
-      <w:pPr>
-        <w:ind w:left="372" w:firstLine="708"/>
-        <w:rPr>
-          <w:rStyle w:val="StyleCOdeChar"/>
-          <w:rFonts w:eastAsiaTheme="minorEastAsia"/>
-        </w:rPr>
-      </w:pPr>
-      <w:r>
-        <w:rPr>
-          <w:rStyle w:val="StyleCOdeChar"/>
-          <w:rFonts w:eastAsiaTheme="minorEastAsia"/>
-        </w:rPr>
-        <w:t>&lt;isinclude template="klarnapayments/paymentmethodshelper.isml"/&gt;</w:t>
-      </w:r>
-    </w:p>
-    <w:p>
-      <w:pPr>
-        <w:ind w:left="372" w:firstLine="708"/>
+      </w:pPr>
+      <w:r>
         <w:rPr>
           <w:rFonts w:ascii="Tahoma" w:hAnsi="Tahoma" w:cs="Tahoma"/>
           <w:sz w:val="18"/>
           <w:szCs w:val="18"/>
         </w:rPr>
-      </w:pPr>
-      <w:r>
+        <w:t>Close to line 23 as shown below:</w:t>
+      </w:r>
+    </w:p>
+    <w:p>
+      <w:pPr>
+        <w:autoSpaceDE w:val="0"/>
+        <w:autoSpaceDN w:val="0"/>
+        <w:adjustRightInd w:val="0"/>
+        <w:spacing w:after="0" w:line="240" w:lineRule="auto"/>
+        <w:ind w:left="1080"/>
         <w:rPr>
           <w:rFonts w:ascii="Tahoma" w:hAnsi="Tahoma" w:cs="Tahoma"/>
           <w:sz w:val="18"/>
           <w:szCs w:val="18"/>
         </w:rPr>
-        <w:t xml:space="preserve">Before </w:t>
-      </w:r>
-      <w:r>
+      </w:pPr>
+    </w:p>
+    <w:p>
+      <w:pPr>
+        <w:autoSpaceDE w:val="0"/>
+        <w:autoSpaceDN w:val="0"/>
+        <w:adjustRightInd w:val="0"/>
+        <w:spacing w:after="0" w:line="240" w:lineRule="auto"/>
+        <w:ind w:firstLine="372"/>
         <w:rPr>
           <w:rFonts w:ascii="Tahoma" w:hAnsi="Tahoma" w:cs="Tahoma"/>
           <w:sz w:val="18"/>
           <w:szCs w:val="18"/>
         </w:rPr>
-        <w:t>&lt;div class="payment-method-options form-indent"&gt;</w:t>
-      </w:r>
-      <w:r>
-        <w:rPr>
-          <w:rFonts w:ascii="Tahoma" w:hAnsi="Tahoma" w:cs="Tahoma"/>
-          <w:sz w:val="18"/>
-          <w:szCs w:val="18"/>
-        </w:rPr>
-        <w:t xml:space="preserve"> close to line 12 as shown below:</w:t>
-      </w:r>
-    </w:p>
-    <w:p>
-      <w:pPr>
-        <w:rPr>
-          <w:rFonts w:ascii="Tahoma" w:hAnsi="Tahoma" w:cs="Tahoma"/>
-          <w:sz w:val="18"/>
-          <w:szCs w:val="18"/>
-        </w:rPr>
       </w:pPr>
       <w:r>
         <w:rPr>
@@ -35466,10 +35558,10 @@
           <w:lang w:val="bg-BG" w:eastAsia="bg-BG" w:bidi="ar-SA"/>
         </w:rPr>
         <w:drawing>
-          <wp:inline distT="0" distB="0" distL="0" distR="0" wp14:anchorId="785FA844" wp14:editId="2CC36808">
-            <wp:extent cx="5940000" cy="3243600"/>
+          <wp:inline distT="0" distB="0" distL="0" distR="0" wp14:anchorId="4011C483" wp14:editId="61AACE3E">
+            <wp:extent cx="5940000" cy="1602000"/>
             <wp:effectExtent l="0" t="0" r="0" b="0"/>
-            <wp:docPr id="46" name="Picture 46"/>
+            <wp:docPr id="21" name="Picture 21"/>
             <wp:cNvGraphicFramePr>
               <a:graphicFrameLocks xmlns:a="http://schemas.openxmlformats.org/drawingml/2006/main" noChangeAspect="1"/>
             </wp:cNvGraphicFramePr>
@@ -35489,7 +35581,7 @@
                   <pic:spPr>
                     <a:xfrm>
                       <a:off x="0" y="0"/>
-                      <a:ext cx="5940000" cy="3243600"/>
+                      <a:ext cx="5940000" cy="1602000"/>
                     </a:xfrm>
                     <a:prstGeom prst="rect">
                       <a:avLst/>
@@ -35511,86 +35603,15 @@
           <w:szCs w:val="18"/>
         </w:rPr>
       </w:pPr>
-      <w:r>
+    </w:p>
+    <w:p>
+      <w:pPr>
+        <w:ind w:left="372" w:firstLine="708"/>
         <w:rPr>
           <w:rFonts w:ascii="Tahoma" w:hAnsi="Tahoma" w:cs="Tahoma"/>
           <w:sz w:val="18"/>
           <w:szCs w:val="18"/>
         </w:rPr>
-        <w:t xml:space="preserve">Add Code: </w:t>
-      </w:r>
-    </w:p>
-    <w:p>
-      <w:pPr>
-        <w:autoSpaceDE w:val="0"/>
-        <w:autoSpaceDN w:val="0"/>
-        <w:adjustRightInd w:val="0"/>
-        <w:spacing w:after="0" w:line="240" w:lineRule="auto"/>
-        <w:ind w:left="1080"/>
-        <w:rPr>
-          <w:rStyle w:val="StyleCOdeChar"/>
-          <w:rFonts w:eastAsiaTheme="minorEastAsia"/>
-        </w:rPr>
-      </w:pPr>
-      <w:r>
-        <w:rPr>
-          <w:rStyle w:val="StyleCOdeChar"/>
-          <w:rFonts w:eastAsiaTheme="minorEastAsia"/>
-        </w:rPr>
-        <w:t>&lt;isif condition="${!empty(dw.order.PaymentMgr.getPaymentMethod(paymentMethodType.value).image)}"&gt;&lt;span&gt; &lt;/span&gt;&lt;img src="${dw.order.Paymen</w:t>
-      </w:r>
-      <w:r>
-        <w:rPr>
-          <w:rStyle w:val="StyleCOdeChar"/>
-          <w:rFonts w:eastAsiaTheme="minorEastAsia"/>
-        </w:rPr>
-        <w:t>methodti</w:t>
-      </w:r>
-    </w:p>
-    <w:p>
-      <w:pPr>
-        <w:autoSpaceDE w:val="0"/>
-        <w:autoSpaceDN w:val="0"/>
-        <w:adjustRightInd w:val="0"/>
-        <w:spacing w:after="0" w:line="240" w:lineRule="auto"/>
-        <w:ind w:left="1080"/>
-        <w:rPr>
-          <w:rStyle w:val="StyleCOdeChar"/>
-          <w:rFonts w:eastAsiaTheme="minorEastAsia"/>
-        </w:rPr>
-      </w:pPr>
-      <w:r>
-        <w:rPr>
-          <w:rStyle w:val="StyleCOdeChar"/>
-          <w:rFonts w:eastAsiaTheme="minorEastAsia"/>
-        </w:rPr>
-        <w:t>tMgr.getPaymentMethod(paymentMethodType.value).image.getURL()}"&gt;&lt;/isif&gt;</w:t>
-      </w:r>
-    </w:p>
-    <w:p>
-      <w:pPr>
-        <w:autoSpaceDE w:val="0"/>
-        <w:autoSpaceDN w:val="0"/>
-        <w:adjustRightInd w:val="0"/>
-        <w:spacing w:after="0" w:line="240" w:lineRule="auto"/>
-        <w:ind w:left="1080"/>
-        <w:rPr>
-          <w:rStyle w:val="StyleCOdeChar"/>
-          <w:rFonts w:eastAsiaTheme="minorEastAsia"/>
-        </w:rPr>
-      </w:pPr>
-    </w:p>
-    <w:p>
-      <w:pPr>
-        <w:autoSpaceDE w:val="0"/>
-        <w:autoSpaceDN w:val="0"/>
-        <w:adjustRightInd w:val="0"/>
-        <w:spacing w:after="0" w:line="240" w:lineRule="auto"/>
-        <w:ind w:left="1080"/>
-        <w:rPr>
-          <w:rStyle w:val="StyleCOdeChar"/>
-          <w:rFonts w:eastAsiaTheme="minorEastAsia"/>
-        </w:rPr>
       </w:pPr>
       <w:r>
         <w:rPr>
@@ -35598,22 +35619,177 @@
           <w:sz w:val="18"/>
           <w:szCs w:val="18"/>
         </w:rPr>
-        <w:t xml:space="preserve">After </w:t>
-      </w:r>
-      <w:r>
+        <w:t>Add Code:</w:t>
+      </w:r>
+    </w:p>
+    <w:p>
+      <w:pPr>
+        <w:ind w:left="1080"/>
         <w:rPr>
           <w:rStyle w:val="StyleCOdeChar"/>
           <w:rFonts w:eastAsiaTheme="minorEastAsia"/>
         </w:rPr>
-        <w:t>&lt;isprint value="${Resource.msg(paymentMethodType.label,'forms',null)}"/&gt;</w:t>
-      </w:r>
-    </w:p>
-    <w:p>
-      <w:pPr>
-        <w:autoSpaceDE w:val="0"/>
-        <w:autoSpaceDN w:val="0"/>
-        <w:adjustRightInd w:val="0"/>
-        <w:spacing w:after="0" w:line="240" w:lineRule="auto"/>
+      </w:pPr>
+      <w:r>
+        <w:rPr>
+          <w:rStyle w:val="StyleCOdeChar"/>
+          <w:rFonts w:eastAsiaTheme="minorEastAsia"/>
+        </w:rPr>
+        <w:t>&lt;iscomment&gt;Klarna Payments</w:t>
+      </w:r>
+      <w:r>
+        <w:rPr>
+          <w:rStyle w:val="StyleCOdeChar"/>
+          <w:rFonts w:eastAsiaTheme="minorEastAsia"/>
+        </w:rPr>
+        <w:tab/>
+        <w:t>--------------------------------------------------------------&lt;/iscomment&gt;</w:t>
+      </w:r>
+    </w:p>
+    <w:p>
+      <w:pPr>
+        <w:ind w:left="1080"/>
+        <w:rPr>
+          <w:rStyle w:val="StyleCOdeChar"/>
+          <w:rFonts w:eastAsiaTheme="minorEastAsia"/>
+        </w:rPr>
+      </w:pPr>
+      <w:r>
+        <w:rPr>
+          <w:rStyle w:val="StyleCOdeChar"/>
+          <w:rFonts w:eastAsiaTheme="minorEastAsia"/>
+        </w:rPr>
+        <w:t>&lt;div class="payment-method &lt;isif condition="${!empty(pdict.selectedPaymentID) &amp;&amp; pdict.selectedPaymentID=='PayPal'}"&gt;payment-method-expanded&lt;/isif&gt;" data-method="Klarna"&gt;</w:t>
+      </w:r>
+    </w:p>
+    <w:p>
+      <w:pPr>
+        <w:ind w:left="1080"/>
+        <w:rPr>
+          <w:rStyle w:val="StyleCOdeChar"/>
+          <w:rFonts w:eastAsiaTheme="minorEastAsia"/>
+        </w:rPr>
+      </w:pPr>
+      <w:r>
+        <w:rPr>
+          <w:rStyle w:val="StyleCOdeChar"/>
+          <w:rFonts w:eastAsiaTheme="minorEastAsia"/>
+        </w:rPr>
+        <w:t>&lt;div id="klarna_payments_container" style="text-align: center;"&gt;&lt;/div&gt;</w:t>
+      </w:r>
+    </w:p>
+    <w:p>
+      <w:pPr>
+        <w:ind w:left="1080"/>
+        <w:rPr>
+          <w:rStyle w:val="StyleCOdeChar"/>
+          <w:rFonts w:eastAsiaTheme="minorEastAsia"/>
+        </w:rPr>
+      </w:pPr>
+      <w:r>
+        <w:rPr>
+          <w:rStyle w:val="StyleCOdeChar"/>
+          <w:rFonts w:eastAsiaTheme="minorEastAsia"/>
+        </w:rPr>
+        <w:t>&lt;isif condition="${empty(session.</w:t>
+      </w:r>
+      <w:r>
+        <w:rPr>
+          <w:rStyle w:val="StyleCOdeChar"/>
+          <w:rFonts w:eastAsiaTheme="minorEastAsia"/>
+        </w:rPr>
+        <w:t>privacy</w:t>
+      </w:r>
+      <w:r>
+        <w:rPr>
+          <w:rStyle w:val="StyleCOdeChar"/>
+          <w:rFonts w:eastAsiaTheme="minorEastAsia"/>
+        </w:rPr>
+        <w:t>.KlarnaPaymentsSessionID)}"&gt;</w:t>
+      </w:r>
+    </w:p>
+    <w:p>
+      <w:pPr>
+        <w:ind w:left="1080"/>
+        <w:rPr>
+          <w:rStyle w:val="StyleCOdeChar"/>
+          <w:rFonts w:eastAsiaTheme="minorEastAsia"/>
+        </w:rPr>
+      </w:pPr>
+      <w:r>
+        <w:rPr>
+          <w:rStyle w:val="StyleCOdeChar"/>
+          <w:rFonts w:eastAsiaTheme="minorEastAsia"/>
+        </w:rPr>
+        <w:lastRenderedPageBreak/>
+        <w:t>&lt;div id="klarna_payments_error" style="text-align: center; font-weight: bold; color: red;"&gt;</w:t>
+      </w:r>
+      <w:r>
+        <w:t xml:space="preserve"> </w:t>
+      </w:r>
+      <w:r>
+        <w:rPr>
+          <w:rStyle w:val="StyleCOdeChar"/>
+          <w:rFonts w:eastAsiaTheme="minorEastAsia"/>
+        </w:rPr>
+        <w:t>&lt;isprint</w:t>
+      </w:r>
+      <w:r>
+        <w:rPr>
+          <w:rStyle w:val="StyleCOdeChar"/>
+          <w:rFonts w:eastAsiaTheme="minorEastAsia"/>
+        </w:rPr>
+        <w:t xml:space="preserve"> </w:t>
+      </w:r>
+      <w:r>
+        <w:rPr>
+          <w:rStyle w:val="StyleCOdeChar"/>
+          <w:rFonts w:eastAsiaTheme="minorEastAsia"/>
+        </w:rPr>
+        <w:t>value="${KlarnaPaymentNotAvailable}"/&gt;</w:t>
+      </w:r>
+      <w:r>
+        <w:rPr>
+          <w:rStyle w:val="StyleCOdeChar"/>
+          <w:rFonts w:eastAsiaTheme="minorEastAsia"/>
+        </w:rPr>
+        <w:t>&lt;/div&gt;</w:t>
+      </w:r>
+    </w:p>
+    <w:p>
+      <w:pPr>
+        <w:ind w:left="1080"/>
+        <w:rPr>
+          <w:rStyle w:val="StyleCOdeChar"/>
+          <w:rFonts w:eastAsiaTheme="minorEastAsia"/>
+        </w:rPr>
+      </w:pPr>
+      <w:r>
+        <w:rPr>
+          <w:rStyle w:val="StyleCOdeChar"/>
+          <w:rFonts w:eastAsiaTheme="minorEastAsia"/>
+        </w:rPr>
+        <w:t>&lt;/isif&gt;</w:t>
+      </w:r>
+    </w:p>
+    <w:p>
+      <w:pPr>
+        <w:ind w:left="1080"/>
+        <w:rPr>
+          <w:rStyle w:val="StyleCOdeChar"/>
+          <w:rFonts w:eastAsiaTheme="minorEastAsia"/>
+        </w:rPr>
+      </w:pPr>
+      <w:r>
+        <w:rPr>
+          <w:rStyle w:val="StyleCOdeChar"/>
+          <w:rFonts w:eastAsiaTheme="minorEastAsia"/>
+        </w:rPr>
+        <w:t>&lt;/div&gt;</w:t>
+      </w:r>
+    </w:p>
+    <w:p>
+      <w:pPr>
         <w:ind w:left="1080"/>
         <w:rPr>
           <w:rFonts w:ascii="Tahoma" w:hAnsi="Tahoma" w:cs="Tahoma"/>
@@ -35627,35 +35803,79 @@
           <w:sz w:val="18"/>
           <w:szCs w:val="18"/>
         </w:rPr>
-        <w:t>Close to line 23 as shown below:</w:t>
-      </w:r>
-    </w:p>
-    <w:p>
-      <w:pPr>
-        <w:autoSpaceDE w:val="0"/>
-        <w:autoSpaceDN w:val="0"/>
-        <w:adjustRightInd w:val="0"/>
-        <w:spacing w:after="0" w:line="240" w:lineRule="auto"/>
-        <w:ind w:left="1080"/>
+        <w:t>B</w:t>
+      </w:r>
+      <w:r>
         <w:rPr>
           <w:rFonts w:ascii="Tahoma" w:hAnsi="Tahoma" w:cs="Tahoma"/>
           <w:sz w:val="18"/>
           <w:szCs w:val="18"/>
         </w:rPr>
-      </w:pPr>
-    </w:p>
-    <w:p>
-      <w:pPr>
-        <w:autoSpaceDE w:val="0"/>
-        <w:autoSpaceDN w:val="0"/>
-        <w:adjustRightInd w:val="0"/>
-        <w:spacing w:after="0" w:line="240" w:lineRule="auto"/>
-        <w:ind w:firstLine="372"/>
+        <w:t>efore</w:t>
+      </w:r>
+      <w:r>
+        <w:rPr>
+          <w:rStyle w:val="StyleCOdeChar"/>
+          <w:rFonts w:eastAsiaTheme="minorEastAsia"/>
+          <w:b/>
+          <w:color w:val="auto"/>
+        </w:rPr>
+        <w:t xml:space="preserve"> </w:t>
+      </w:r>
+      <w:r>
+        <w:rPr>
+          <w:rStyle w:val="StyleCOdeChar"/>
+          <w:rFonts w:eastAsiaTheme="minorEastAsia"/>
+        </w:rPr>
+        <w:t>&lt;/fieldset&gt;</w:t>
+      </w:r>
+      <w:r>
+        <w:rPr>
+          <w:rStyle w:val="StyleCOdeChar"/>
+          <w:rFonts w:eastAsiaTheme="minorEastAsia"/>
+        </w:rPr>
+        <w:t xml:space="preserve"> </w:t>
+      </w:r>
+      <w:r>
         <w:rPr>
           <w:rFonts w:ascii="Tahoma" w:hAnsi="Tahoma" w:cs="Tahoma"/>
           <w:sz w:val="18"/>
           <w:szCs w:val="18"/>
         </w:rPr>
+        <w:t>closing</w:t>
+      </w:r>
+      <w:r>
+        <w:rPr>
+          <w:rStyle w:val="StyleCOdeChar"/>
+          <w:rFonts w:eastAsiaTheme="minorEastAsia"/>
+        </w:rPr>
+        <w:t xml:space="preserve"> </w:t>
+      </w:r>
+      <w:r>
+        <w:rPr>
+          <w:rFonts w:ascii="Tahoma" w:hAnsi="Tahoma" w:cs="Tahoma"/>
+          <w:sz w:val="18"/>
+          <w:szCs w:val="18"/>
+        </w:rPr>
+        <w:t>tag</w:t>
+      </w:r>
+      <w:r>
+        <w:rPr>
+          <w:rFonts w:ascii="Tahoma" w:hAnsi="Tahoma" w:cs="Tahoma"/>
+          <w:sz w:val="18"/>
+          <w:szCs w:val="18"/>
+        </w:rPr>
+        <w:t xml:space="preserve"> as shown below:</w:t>
+      </w:r>
+    </w:p>
+    <w:p>
+      <w:pPr>
+        <w:pStyle w:val="Standard1"/>
+        <w:rPr>
+          <w:rFonts w:ascii="Tahoma" w:hAnsi="Tahoma" w:cs="Tahoma"/>
+          <w:sz w:val="18"/>
+          <w:szCs w:val="18"/>
+        </w:rPr>
       </w:pPr>
       <w:r>
         <w:rPr>
@@ -35663,10 +35883,10 @@
           <w:lang w:val="bg-BG" w:eastAsia="bg-BG" w:bidi="ar-SA"/>
         </w:rPr>
         <w:drawing>
-          <wp:inline distT="0" distB="0" distL="0" distR="0" wp14:anchorId="4011C483" wp14:editId="61AACE3E">
-            <wp:extent cx="5940000" cy="1602000"/>
+          <wp:inline distT="0" distB="0" distL="0" distR="0" wp14:anchorId="3A6A3BBE" wp14:editId="26702D08">
+            <wp:extent cx="5940000" cy="3106800"/>
             <wp:effectExtent l="0" t="0" r="0" b="0"/>
-            <wp:docPr id="21" name="Picture 21"/>
+            <wp:docPr id="1" name="Picture 1"/>
             <wp:cNvGraphicFramePr>
               <a:graphicFrameLocks xmlns:a="http://schemas.openxmlformats.org/drawingml/2006/main" noChangeAspect="1"/>
             </wp:cNvGraphicFramePr>
@@ -35686,7 +35906,7 @@
                   <pic:spPr>
                     <a:xfrm>
                       <a:off x="0" y="0"/>
-                      <a:ext cx="5940000" cy="1602000"/>
+                      <a:ext cx="5940000" cy="3106800"/>
                     </a:xfrm>
                     <a:prstGeom prst="rect">
                       <a:avLst/>
@@ -35701,7 +35921,7 @@
     </w:p>
     <w:p>
       <w:pPr>
-        <w:ind w:left="372" w:firstLine="708"/>
+        <w:pStyle w:val="Standard1"/>
         <w:rPr>
           <w:rFonts w:ascii="Tahoma" w:hAnsi="Tahoma" w:cs="Tahoma"/>
           <w:sz w:val="18"/>
@@ -35714,6 +35934,7 @@
         <w:ind w:left="372" w:firstLine="708"/>
         <w:rPr>
           <w:rFonts w:ascii="Tahoma" w:hAnsi="Tahoma" w:cs="Tahoma"/>
+          <w:b/>
           <w:sz w:val="18"/>
           <w:szCs w:val="18"/>
         </w:rPr>
@@ -35721,10 +35942,67 @@
       <w:r>
         <w:rPr>
           <w:rFonts w:ascii="Tahoma" w:hAnsi="Tahoma" w:cs="Tahoma"/>
+          <w:b/>
           <w:sz w:val="18"/>
           <w:szCs w:val="18"/>
         </w:rPr>
-        <w:t>Add Code:</w:t>
+        <w:t>default/checkout/</w:t>
+      </w:r>
+      <w:r>
+        <w:rPr>
+          <w:rFonts w:ascii="Tahoma" w:hAnsi="Tahoma" w:cs="Tahoma"/>
+          <w:b/>
+          <w:sz w:val="18"/>
+          <w:szCs w:val="18"/>
+        </w:rPr>
+        <w:t>shipping</w:t>
+      </w:r>
+      <w:r>
+        <w:rPr>
+          <w:rFonts w:ascii="Tahoma" w:hAnsi="Tahoma" w:cs="Tahoma"/>
+          <w:b/>
+          <w:sz w:val="18"/>
+          <w:szCs w:val="18"/>
+        </w:rPr>
+        <w:t>/mini</w:t>
+      </w:r>
+      <w:r>
+        <w:rPr>
+          <w:rFonts w:ascii="Tahoma" w:hAnsi="Tahoma" w:cs="Tahoma"/>
+          <w:b/>
+          <w:sz w:val="18"/>
+          <w:szCs w:val="18"/>
+        </w:rPr>
+        <w:t>shipments</w:t>
+      </w:r>
+      <w:r>
+        <w:rPr>
+          <w:rFonts w:ascii="Tahoma" w:hAnsi="Tahoma" w:cs="Tahoma"/>
+          <w:b/>
+          <w:sz w:val="18"/>
+          <w:szCs w:val="18"/>
+        </w:rPr>
+        <w:t>.isml</w:t>
+      </w:r>
+    </w:p>
+    <w:p>
+      <w:pPr>
+        <w:ind w:left="372" w:firstLine="708"/>
+        <w:rPr>
+          <w:rStyle w:val="StandardChar"/>
+        </w:rPr>
+      </w:pPr>
+      <w:r>
+        <w:rPr>
+          <w:rStyle w:val="StandardChar"/>
+        </w:rPr>
+        <w:t>Add the following code</w:t>
+      </w:r>
+      <w:r>
+        <w:rPr>
+          <w:rStyle w:val="StandardChar"/>
+        </w:rPr>
+        <w:t>:</w:t>
       </w:r>
     </w:p>
     <w:p>
@@ -35740,253 +36018,51 @@
           <w:rStyle w:val="StyleCOdeChar"/>
           <w:rFonts w:eastAsiaTheme="minorEastAsia"/>
         </w:rPr>
-        <w:t>&lt;iscomment&gt;Klarna Payments</w:t>
-      </w:r>
-      <w:r>
-        <w:rPr>
-          <w:rStyle w:val="StyleCOdeChar"/>
-          <w:rFonts w:eastAsiaTheme="minorEastAsia"/>
-        </w:rPr>
-        <w:tab/>
-        <w:t>--------------------------------------------------------------&lt;/iscomment&gt;</w:t>
+        <w:t xml:space="preserve">&lt;isinclude template="klarnapayments/modules.isml"/&gt; </w:t>
       </w:r>
     </w:p>
     <w:p>
       <w:pPr>
         <w:ind w:left="1080"/>
         <w:rPr>
-          <w:rStyle w:val="StyleCOdeChar"/>
-          <w:rFonts w:eastAsiaTheme="minorEastAsia"/>
-        </w:rPr>
-      </w:pPr>
-      <w:r>
-        <w:rPr>
-          <w:rStyle w:val="StyleCOdeChar"/>
-          <w:rFonts w:eastAsiaTheme="minorEastAsia"/>
-        </w:rPr>
-        <w:t xml:space="preserve">&lt;div class="payment-method &lt;isif condition="${!empty(pdict.selectedPaymentID) &amp;&amp; </w:t>
-      </w:r>
-      <w:r>
-        <w:rPr>
-          <w:rStyle w:val="StyleCOdeChar"/>
-          <w:rFonts w:eastAsiaTheme="minorEastAsia"/>
-        </w:rPr>
-        <w:lastRenderedPageBreak/>
-        <w:t>pdict.selectedPaymentID=='PayPal'}"&gt;payment-method-expanded&lt;/isif&gt;" data-method="Klarna"&gt;</w:t>
-      </w:r>
-    </w:p>
-    <w:p>
-      <w:pPr>
-        <w:ind w:left="1080"/>
-        <w:rPr>
-          <w:rStyle w:val="StyleCOdeChar"/>
-          <w:rFonts w:eastAsiaTheme="minorEastAsia"/>
-        </w:rPr>
-      </w:pPr>
-      <w:r>
-        <w:rPr>
-          <w:rStyle w:val="StyleCOdeChar"/>
-          <w:rFonts w:eastAsiaTheme="minorEastAsia"/>
-        </w:rPr>
-        <w:t>&lt;div id="klarna_payments_container" style="text-align: center;"&gt;&lt;/div&gt;</w:t>
-      </w:r>
-    </w:p>
-    <w:p>
-      <w:pPr>
-        <w:ind w:left="1080"/>
-        <w:rPr>
-          <w:rStyle w:val="StyleCOdeChar"/>
-          <w:rFonts w:eastAsiaTheme="minorEastAsia"/>
-        </w:rPr>
-      </w:pPr>
-      <w:r>
-        <w:rPr>
-          <w:rStyle w:val="StyleCOdeChar"/>
-          <w:rFonts w:eastAsiaTheme="minorEastAsia"/>
-        </w:rPr>
-        <w:t>&lt;isif condition="${empty(session.</w:t>
-      </w:r>
-      <w:r>
-        <w:rPr>
-          <w:rStyle w:val="StyleCOdeChar"/>
-          <w:rFonts w:eastAsiaTheme="minorEastAsia"/>
-        </w:rPr>
-        <w:t>privacy</w:t>
-      </w:r>
-      <w:r>
-        <w:rPr>
-          <w:rStyle w:val="StyleCOdeChar"/>
-          <w:rFonts w:eastAsiaTheme="minorEastAsia"/>
-        </w:rPr>
-        <w:t>.KlarnaPaymentsSessionID)}"&gt;</w:t>
-      </w:r>
-    </w:p>
-    <w:p>
-      <w:pPr>
-        <w:ind w:left="1080"/>
-        <w:rPr>
-          <w:rStyle w:val="StyleCOdeChar"/>
-          <w:rFonts w:eastAsiaTheme="minorEastAsia"/>
-        </w:rPr>
-      </w:pPr>
-      <w:r>
-        <w:rPr>
-          <w:rStyle w:val="StyleCOdeChar"/>
-          <w:rFonts w:eastAsiaTheme="minorEastAsia"/>
-        </w:rPr>
-        <w:t>&lt;div id="klarna_payments_error" style="text-align: center; font-weight: bold; color: red;"&gt;</w:t>
-      </w:r>
-      <w:r>
-        <w:t xml:space="preserve"> </w:t>
-      </w:r>
-      <w:r>
-        <w:rPr>
-          <w:rStyle w:val="StyleCOdeChar"/>
-          <w:rFonts w:eastAsiaTheme="minorEastAsia"/>
-        </w:rPr>
-        <w:t>&lt;isprint</w:t>
-      </w:r>
-      <w:r>
-        <w:rPr>
-          <w:rStyle w:val="StyleCOdeChar"/>
-          <w:rFonts w:eastAsiaTheme="minorEastAsia"/>
-        </w:rPr>
-        <w:t xml:space="preserve"> </w:t>
-      </w:r>
-      <w:r>
-        <w:rPr>
-          <w:rStyle w:val="StyleCOdeChar"/>
-          <w:rFonts w:eastAsiaTheme="minorEastAsia"/>
-        </w:rPr>
-        <w:t>value="${KlarnaPaymentNotAvailable}"/&gt;</w:t>
-      </w:r>
-      <w:r>
-        <w:rPr>
-          <w:rStyle w:val="StyleCOdeChar"/>
-          <w:rFonts w:eastAsiaTheme="minorEastAsia"/>
-        </w:rPr>
-        <w:t>&lt;/div&gt;</w:t>
-      </w:r>
-    </w:p>
-    <w:p>
-      <w:pPr>
-        <w:ind w:left="1080"/>
-        <w:rPr>
-          <w:rStyle w:val="StyleCOdeChar"/>
-          <w:rFonts w:eastAsiaTheme="minorEastAsia"/>
-        </w:rPr>
-      </w:pPr>
-      <w:r>
-        <w:rPr>
-          <w:rStyle w:val="StyleCOdeChar"/>
-          <w:rFonts w:eastAsiaTheme="minorEastAsia"/>
-        </w:rPr>
-        <w:t>&lt;/isif&gt;</w:t>
-      </w:r>
-    </w:p>
-    <w:p>
-      <w:pPr>
-        <w:ind w:left="1080"/>
-        <w:rPr>
-          <w:rStyle w:val="StyleCOdeChar"/>
-          <w:rFonts w:eastAsiaTheme="minorEastAsia"/>
-        </w:rPr>
-      </w:pPr>
-      <w:r>
-        <w:rPr>
-          <w:rStyle w:val="StyleCOdeChar"/>
-          <w:rFonts w:eastAsiaTheme="minorEastAsia"/>
-        </w:rPr>
-        <w:t>&lt;/div&gt;</w:t>
-      </w:r>
-    </w:p>
-    <w:p>
-      <w:pPr>
-        <w:ind w:left="1080"/>
-        <w:rPr>
-          <w:rFonts w:ascii="Tahoma" w:hAnsi="Tahoma" w:cs="Tahoma"/>
-          <w:sz w:val="18"/>
-          <w:szCs w:val="18"/>
-        </w:rPr>
-      </w:pPr>
-      <w:r>
-        <w:rPr>
-          <w:rFonts w:ascii="Tahoma" w:hAnsi="Tahoma" w:cs="Tahoma"/>
-          <w:sz w:val="18"/>
-          <w:szCs w:val="18"/>
-        </w:rPr>
-        <w:t>B</w:t>
-      </w:r>
-      <w:r>
-        <w:rPr>
-          <w:rFonts w:ascii="Tahoma" w:hAnsi="Tahoma" w:cs="Tahoma"/>
-          <w:sz w:val="18"/>
-          <w:szCs w:val="18"/>
-        </w:rPr>
-        <w:t>efore</w:t>
-      </w:r>
-      <w:r>
-        <w:rPr>
-          <w:rStyle w:val="StyleCOdeChar"/>
-          <w:rFonts w:eastAsiaTheme="minorEastAsia"/>
-          <w:b/>
-          <w:color w:val="auto"/>
-        </w:rPr>
-        <w:t xml:space="preserve"> </w:t>
-      </w:r>
-      <w:r>
-        <w:rPr>
-          <w:rStyle w:val="StyleCOdeChar"/>
-          <w:rFonts w:eastAsiaTheme="minorEastAsia"/>
-        </w:rPr>
-        <w:t>&lt;/fieldset&gt;</w:t>
-      </w:r>
-      <w:r>
-        <w:rPr>
-          <w:rStyle w:val="StyleCOdeChar"/>
-          <w:rFonts w:eastAsiaTheme="minorEastAsia"/>
-        </w:rPr>
-        <w:t xml:space="preserve"> </w:t>
-      </w:r>
-      <w:r>
-        <w:rPr>
-          <w:rFonts w:ascii="Tahoma" w:hAnsi="Tahoma" w:cs="Tahoma"/>
-          <w:sz w:val="18"/>
-          <w:szCs w:val="18"/>
-        </w:rPr>
-        <w:t>closing</w:t>
-      </w:r>
-      <w:r>
-        <w:rPr>
-          <w:rStyle w:val="StyleCOdeChar"/>
-          <w:rFonts w:eastAsiaTheme="minorEastAsia"/>
-        </w:rPr>
-        <w:t xml:space="preserve"> </w:t>
-      </w:r>
-      <w:r>
-        <w:rPr>
-          <w:rFonts w:ascii="Tahoma" w:hAnsi="Tahoma" w:cs="Tahoma"/>
-          <w:sz w:val="18"/>
-          <w:szCs w:val="18"/>
-        </w:rPr>
-        <w:t>tag</w:t>
-      </w:r>
-      <w:r>
-        <w:rPr>
-          <w:rFonts w:ascii="Tahoma" w:hAnsi="Tahoma" w:cs="Tahoma"/>
-          <w:sz w:val="18"/>
-          <w:szCs w:val="18"/>
+          <w:rStyle w:val="StandardChar"/>
+        </w:rPr>
+      </w:pPr>
+      <w:r>
+        <w:rPr>
+          <w:rStyle w:val="StandardChar"/>
+        </w:rPr>
+        <w:t xml:space="preserve">In the </w:t>
+      </w:r>
+      <w:r>
+        <w:rPr>
+          <w:rStyle w:val="StandardChar"/>
+        </w:rPr>
+        <w:t xml:space="preserve">end </w:t>
+      </w:r>
+      <w:r>
+        <w:rPr>
+          <w:rStyle w:val="StandardChar"/>
+        </w:rPr>
+        <w:t xml:space="preserve">begining </w:t>
+      </w:r>
+      <w:r>
+        <w:rPr>
+          <w:rStyle w:val="StandardChar"/>
+        </w:rPr>
+        <w:t>of the file</w:t>
+      </w:r>
+      <w:r>
+        <w:rPr>
+          <w:rStyle w:val="StandardChar"/>
         </w:rPr>
         <w:t xml:space="preserve"> as shown below:</w:t>
       </w:r>
     </w:p>
     <w:p>
       <w:pPr>
-        <w:pStyle w:val="Standard1"/>
-        <w:rPr>
-          <w:rFonts w:ascii="Tahoma" w:hAnsi="Tahoma" w:cs="Tahoma"/>
-          <w:sz w:val="18"/>
-          <w:szCs w:val="18"/>
+        <w:rPr>
+          <w:rStyle w:val="StandardChar"/>
         </w:rPr>
       </w:pPr>
       <w:r>
@@ -35995,10 +36071,10 @@
           <w:lang w:val="bg-BG" w:eastAsia="bg-BG" w:bidi="ar-SA"/>
         </w:rPr>
         <w:drawing>
-          <wp:inline distT="0" distB="0" distL="0" distR="0" wp14:anchorId="3A6A3BBE" wp14:editId="26702D08">
-            <wp:extent cx="5940000" cy="3106800"/>
+          <wp:inline distT="0" distB="0" distL="0" distR="0" wp14:anchorId="7808C649" wp14:editId="354DA5D0">
+            <wp:extent cx="5940000" cy="1954800"/>
             <wp:effectExtent l="0" t="0" r="0" b="0"/>
-            <wp:docPr id="1" name="Picture 1"/>
+            <wp:docPr id="23" name="Picture 23"/>
             <wp:cNvGraphicFramePr>
               <a:graphicFrameLocks xmlns:a="http://schemas.openxmlformats.org/drawingml/2006/main" noChangeAspect="1"/>
             </wp:cNvGraphicFramePr>
@@ -36018,7 +36094,7 @@
                   <pic:spPr>
                     <a:xfrm>
                       <a:off x="0" y="0"/>
-                      <a:ext cx="5940000" cy="3106800"/>
+                      <a:ext cx="5940000" cy="1954800"/>
                     </a:xfrm>
                     <a:prstGeom prst="rect">
                       <a:avLst/>
@@ -36033,69 +36109,10 @@
     </w:p>
     <w:p>
       <w:pPr>
-        <w:pStyle w:val="Standard1"/>
-        <w:rPr>
-          <w:rFonts w:ascii="Tahoma" w:hAnsi="Tahoma" w:cs="Tahoma"/>
-          <w:sz w:val="18"/>
-          <w:szCs w:val="18"/>
-        </w:rPr>
-      </w:pPr>
-    </w:p>
-    <w:p>
-      <w:pPr>
-        <w:ind w:left="372" w:firstLine="708"/>
-        <w:rPr>
-          <w:rFonts w:ascii="Tahoma" w:hAnsi="Tahoma" w:cs="Tahoma"/>
-          <w:b/>
-          <w:sz w:val="18"/>
-          <w:szCs w:val="18"/>
-        </w:rPr>
-      </w:pPr>
-      <w:r>
-        <w:rPr>
-          <w:rFonts w:ascii="Tahoma" w:hAnsi="Tahoma" w:cs="Tahoma"/>
-          <w:b/>
-          <w:sz w:val="18"/>
-          <w:szCs w:val="18"/>
-        </w:rPr>
-        <w:t>default/checkout/</w:t>
-      </w:r>
-      <w:r>
-        <w:rPr>
-          <w:rFonts w:ascii="Tahoma" w:hAnsi="Tahoma" w:cs="Tahoma"/>
-          <w:b/>
-          <w:sz w:val="18"/>
-          <w:szCs w:val="18"/>
-        </w:rPr>
-        <w:t>shipping</w:t>
-      </w:r>
-      <w:r>
-        <w:rPr>
-          <w:rFonts w:ascii="Tahoma" w:hAnsi="Tahoma" w:cs="Tahoma"/>
-          <w:b/>
-          <w:sz w:val="18"/>
-          <w:szCs w:val="18"/>
-        </w:rPr>
-        <w:t>/mini</w:t>
-      </w:r>
-      <w:r>
-        <w:rPr>
-          <w:rFonts w:ascii="Tahoma" w:hAnsi="Tahoma" w:cs="Tahoma"/>
-          <w:b/>
-          <w:sz w:val="18"/>
-          <w:szCs w:val="18"/>
-        </w:rPr>
-        <w:t>shipments</w:t>
-      </w:r>
-      <w:r>
-        <w:rPr>
-          <w:rFonts w:ascii="Tahoma" w:hAnsi="Tahoma" w:cs="Tahoma"/>
-          <w:b/>
-          <w:sz w:val="18"/>
-          <w:szCs w:val="18"/>
-        </w:rPr>
-        <w:t>.isml</w:t>
-      </w:r>
+        <w:rPr>
+          <w:rStyle w:val="StandardChar"/>
+        </w:rPr>
+      </w:pPr>
     </w:p>
     <w:p>
       <w:pPr>
@@ -36130,7 +36147,8 @@
           <w:rStyle w:val="StyleCOdeChar"/>
           <w:rFonts w:eastAsiaTheme="minorEastAsia"/>
         </w:rPr>
-        <w:t xml:space="preserve">&lt;isinclude template="klarnapayments/modules.isml"/&gt; </w:t>
+        <w:lastRenderedPageBreak/>
+        <w:t xml:space="preserve">&lt;iskpaddresshelper p_address="${shipment.shippingAddress}"/&gt; </w:t>
       </w:r>
     </w:p>
     <w:p>
@@ -36144,31 +36162,20 @@
         <w:rPr>
           <w:rStyle w:val="StandardChar"/>
         </w:rPr>
-        <w:t xml:space="preserve">In the </w:t>
+        <w:t xml:space="preserve">After </w:t>
+      </w:r>
+      <w:r>
+        <w:rPr>
+          <w:rStyle w:val="StyleCOdeChar"/>
+          <w:rFonts w:eastAsiaTheme="minorEastAsia"/>
+        </w:rPr>
+        <w:t xml:space="preserve">&lt;isminicheckout_address p_address="${shipment.shippingAddress}"/&gt; </w:t>
       </w:r>
       <w:r>
         <w:rPr>
           <w:rStyle w:val="StandardChar"/>
         </w:rPr>
-        <w:t xml:space="preserve">end </w:t>
-      </w:r>
-      <w:r>
-        <w:rPr>
-          <w:rStyle w:val="StandardChar"/>
-        </w:rPr>
-        <w:t xml:space="preserve">begining </w:t>
-      </w:r>
-      <w:r>
-        <w:rPr>
-          <w:rStyle w:val="StandardChar"/>
-        </w:rPr>
-        <w:t>of the file</w:t>
-      </w:r>
-      <w:r>
-        <w:rPr>
-          <w:rStyle w:val="StandardChar"/>
-        </w:rPr>
-        <w:t xml:space="preserve"> as shown below:</w:t>
+        <w:t>as as shown below:</w:t>
       </w:r>
     </w:p>
     <w:p>
@@ -36182,12 +36189,11 @@
           <w:noProof/>
           <w:lang w:val="bg-BG" w:eastAsia="bg-BG" w:bidi="ar-SA"/>
         </w:rPr>
-        <w:lastRenderedPageBreak/>
         <w:drawing>
-          <wp:inline distT="0" distB="0" distL="0" distR="0" wp14:anchorId="7808C649" wp14:editId="354DA5D0">
-            <wp:extent cx="5940000" cy="1954800"/>
+          <wp:inline distT="0" distB="0" distL="0" distR="0" wp14:anchorId="2F5F4AC6" wp14:editId="0FB3966F">
+            <wp:extent cx="5940000" cy="3898800"/>
             <wp:effectExtent l="0" t="0" r="0" b="0"/>
-            <wp:docPr id="23" name="Picture 23"/>
+            <wp:docPr id="47" name="Picture 47"/>
             <wp:cNvGraphicFramePr>
               <a:graphicFrameLocks xmlns:a="http://schemas.openxmlformats.org/drawingml/2006/main" noChangeAspect="1"/>
             </wp:cNvGraphicFramePr>
@@ -36207,7 +36213,7 @@
                   <pic:spPr>
                     <a:xfrm>
                       <a:off x="0" y="0"/>
-                      <a:ext cx="5940000" cy="1954800"/>
+                      <a:ext cx="5940000" cy="3898800"/>
                     </a:xfrm>
                     <a:prstGeom prst="rect">
                       <a:avLst/>
@@ -36222,6 +36228,33 @@
     </w:p>
     <w:p>
       <w:pPr>
+        <w:pStyle w:val="Standard1"/>
+        <w:rPr>
+          <w:rFonts w:ascii="Tahoma" w:hAnsi="Tahoma" w:cs="Tahoma"/>
+          <w:sz w:val="18"/>
+          <w:szCs w:val="18"/>
+        </w:rPr>
+      </w:pPr>
+    </w:p>
+    <w:p>
+      <w:pPr>
+        <w:pStyle w:val="Heading3"/>
+        <w:rPr>
+          <w:color w:val="auto"/>
+        </w:rPr>
+      </w:pPr>
+      <w:bookmarkStart w:id="40" w:name="_Toc482794940"/>
+      <w:r>
+        <w:rPr>
+          <w:color w:val="auto"/>
+        </w:rPr>
+        <w:t>Pipeline modifications</w:t>
+      </w:r>
+      <w:bookmarkEnd w:id="40"/>
+    </w:p>
+    <w:p>
+      <w:pPr>
+        <w:pStyle w:val="Standard1"/>
         <w:rPr>
           <w:rStyle w:val="StandardChar"/>
         </w:rPr>
@@ -36229,83 +36262,95 @@
     </w:p>
     <w:p>
       <w:pPr>
-        <w:ind w:left="372" w:firstLine="708"/>
+        <w:pStyle w:val="Standard1"/>
+      </w:pPr>
+      <w:r>
         <w:rPr>
           <w:rStyle w:val="StandardChar"/>
         </w:rPr>
-      </w:pPr>
-      <w:r>
-        <w:rPr>
-          <w:rStyle w:val="StandardChar"/>
-        </w:rPr>
-        <w:t>Add the following code</w:t>
-      </w:r>
-      <w:r>
-        <w:rPr>
-          <w:rStyle w:val="StandardChar"/>
-        </w:rPr>
-        <w:t>:</w:t>
-      </w:r>
-    </w:p>
-    <w:p>
-      <w:pPr>
-        <w:ind w:left="1080"/>
-        <w:rPr>
-          <w:rStyle w:val="StyleCOdeChar"/>
-          <w:rFonts w:eastAsiaTheme="minorEastAsia"/>
-        </w:rPr>
-      </w:pPr>
-      <w:r>
-        <w:rPr>
-          <w:rStyle w:val="StyleCOdeChar"/>
-          <w:rFonts w:eastAsiaTheme="minorEastAsia"/>
-        </w:rPr>
-        <w:t xml:space="preserve">&lt;iskpaddresshelper p_address="${shipment.shippingAddress}"/&gt; </w:t>
-      </w:r>
-    </w:p>
-    <w:p>
-      <w:pPr>
-        <w:ind w:left="1080"/>
-        <w:rPr>
-          <w:rStyle w:val="StandardChar"/>
-        </w:rPr>
-      </w:pPr>
-      <w:r>
-        <w:rPr>
-          <w:rStyle w:val="StandardChar"/>
-        </w:rPr>
-        <w:t xml:space="preserve">After </w:t>
-      </w:r>
-      <w:r>
-        <w:rPr>
-          <w:rStyle w:val="StyleCOdeChar"/>
-          <w:rFonts w:eastAsiaTheme="minorEastAsia"/>
-        </w:rPr>
-        <w:t xml:space="preserve">&lt;isminicheckout_address p_address="${shipment.shippingAddress}"/&gt; </w:t>
-      </w:r>
-      <w:r>
-        <w:rPr>
-          <w:rStyle w:val="StandardChar"/>
-        </w:rPr>
-        <w:t>as as shown below:</w:t>
-      </w:r>
-    </w:p>
-    <w:p>
-      <w:pPr>
-        <w:rPr>
-          <w:rStyle w:val="StandardChar"/>
-        </w:rPr>
+        <w:t>If using a pipeline based SiteGenesis integration, additionally follow the instructions in this chapter. If integrating via the controller based model see next chapter.</w:t>
+      </w:r>
+    </w:p>
+    <w:p>
+      <w:pPr>
+        <w:pStyle w:val="Standard1"/>
+        <w:rPr>
+          <w:sz w:val="18"/>
+          <w:szCs w:val="18"/>
+        </w:rPr>
+      </w:pPr>
+      <w:r>
+        <w:t xml:space="preserve">To use </w:t>
+      </w:r>
+      <w:r>
+        <w:t>Klarna Payments</w:t>
+      </w:r>
+      <w:r>
+        <w:t xml:space="preserve"> cartridge you will need to make the following changes in pipelines</w:t>
+      </w:r>
+      <w:r>
+        <w:t>.</w:t>
+      </w:r>
+    </w:p>
+    <w:p>
+      <w:pPr>
+        <w:pStyle w:val="Heading3"/>
+        <w:numPr>
+          <w:ilvl w:val="3"/>
+          <w:numId w:val="13"/>
+        </w:numPr>
+        <w:pBdr>
+          <w:bottom w:val="none" w:sz="0" w:space="0" w:color="auto"/>
+        </w:pBdr>
+        <w:rPr>
+          <w:b w:val="0"/>
+          <w:color w:val="auto"/>
+        </w:rPr>
+      </w:pPr>
+      <w:bookmarkStart w:id="41" w:name="_Toc482794941"/>
+      <w:r>
+        <w:rPr>
+          <w:color w:val="auto"/>
+        </w:rPr>
+        <w:t>COBilling pipeline</w:t>
+      </w:r>
+      <w:bookmarkEnd w:id="41"/>
+    </w:p>
+    <w:p>
+      <w:pPr>
+        <w:pStyle w:val="Standard1"/>
+      </w:pPr>
+      <w:r>
+        <w:t xml:space="preserve">Go to COBilling pipeline, Start node and add KLARNA_PAYMENTS-CreateSession call node entry point before </w:t>
+      </w:r>
+      <w:r>
+        <w:t>checkout/billing/billing</w:t>
+      </w:r>
+      <w:r>
+        <w:t xml:space="preserve"> -&gt;</w:t>
+      </w:r>
+      <w:r>
+        <w:t xml:space="preserve"> Billing</w:t>
+      </w:r>
+      <w:r>
+        <w:t xml:space="preserve"> interaction continue node (see screen shot below)</w:t>
+      </w:r>
+    </w:p>
+    <w:p>
+      <w:pPr>
+        <w:ind w:firstLine="708"/>
       </w:pPr>
       <w:r>
         <w:rPr>
           <w:noProof/>
           <w:lang w:val="bg-BG" w:eastAsia="bg-BG" w:bidi="ar-SA"/>
         </w:rPr>
+        <w:lastRenderedPageBreak/>
         <w:drawing>
-          <wp:inline distT="0" distB="0" distL="0" distR="0" wp14:anchorId="2F5F4AC6" wp14:editId="0FB3966F">
-            <wp:extent cx="5940000" cy="3898800"/>
+          <wp:inline distT="0" distB="0" distL="0" distR="0" wp14:anchorId="0EF57D9A" wp14:editId="5BDE6CD3">
+            <wp:extent cx="5940000" cy="6278400"/>
             <wp:effectExtent l="0" t="0" r="0" b="0"/>
-            <wp:docPr id="47" name="Picture 47"/>
+            <wp:docPr id="3" name="Picture 3"/>
             <wp:cNvGraphicFramePr>
               <a:graphicFrameLocks xmlns:a="http://schemas.openxmlformats.org/drawingml/2006/main" noChangeAspect="1"/>
             </wp:cNvGraphicFramePr>
@@ -36325,7 +36370,7 @@
                   <pic:spPr>
                     <a:xfrm>
                       <a:off x="0" y="0"/>
-                      <a:ext cx="5940000" cy="3898800"/>
+                      <a:ext cx="5940000" cy="6278400"/>
                     </a:xfrm>
                     <a:prstGeom prst="rect">
                       <a:avLst/>
@@ -36338,73 +36383,7 @@
         </w:drawing>
       </w:r>
     </w:p>
-    <w:p>
-      <w:pPr>
-        <w:pStyle w:val="Standard1"/>
-        <w:rPr>
-          <w:rFonts w:ascii="Tahoma" w:hAnsi="Tahoma" w:cs="Tahoma"/>
-          <w:sz w:val="18"/>
-          <w:szCs w:val="18"/>
-        </w:rPr>
-      </w:pPr>
-    </w:p>
-    <w:p>
-      <w:pPr>
-        <w:pStyle w:val="Heading3"/>
-        <w:rPr>
-          <w:color w:val="auto"/>
-        </w:rPr>
-      </w:pPr>
-      <w:bookmarkStart w:id="40" w:name="_Toc482794940"/>
-      <w:r>
-        <w:rPr>
-          <w:color w:val="auto"/>
-        </w:rPr>
-        <w:t>Pipeline modifications</w:t>
-      </w:r>
-      <w:bookmarkEnd w:id="40"/>
-    </w:p>
-    <w:p>
-      <w:pPr>
-        <w:pStyle w:val="Standard1"/>
-        <w:rPr>
-          <w:rStyle w:val="StandardChar"/>
-        </w:rPr>
-      </w:pPr>
-    </w:p>
-    <w:p>
-      <w:pPr>
-        <w:pStyle w:val="Standard1"/>
-      </w:pPr>
-      <w:r>
-        <w:rPr>
-          <w:rStyle w:val="StandardChar"/>
-        </w:rPr>
-        <w:t>If using a pipeline based SiteGenesis integration, additionally follow the instructions in this chapter. If integrating via the controller based model see next chapter.</w:t>
-      </w:r>
-    </w:p>
-    <w:p>
-      <w:pPr>
-        <w:pStyle w:val="Standard1"/>
-        <w:rPr>
-          <w:sz w:val="18"/>
-          <w:szCs w:val="18"/>
-        </w:rPr>
-      </w:pPr>
-      <w:r>
-        <w:lastRenderedPageBreak/>
-        <w:t xml:space="preserve">To use </w:t>
-      </w:r>
-      <w:r>
-        <w:t>Klarna Payments</w:t>
-      </w:r>
-      <w:r>
-        <w:t xml:space="preserve"> cartridge you will need to make the following changes in pipelines</w:t>
-      </w:r>
-      <w:r>
-        <w:t>.</w:t>
-      </w:r>
-    </w:p>
+    <w:p/>
     <w:p>
       <w:pPr>
         <w:pStyle w:val="Heading3"/>
@@ -36420,49 +36399,88 @@
           <w:color w:val="auto"/>
         </w:rPr>
       </w:pPr>
-      <w:bookmarkStart w:id="41" w:name="_Toc482794941"/>
+      <w:bookmarkStart w:id="42" w:name="_Toc482794942"/>
       <w:r>
         <w:rPr>
           <w:color w:val="auto"/>
         </w:rPr>
-        <w:t>COBilling pipeline</w:t>
-      </w:r>
-      <w:bookmarkEnd w:id="41"/>
+        <w:t>CO</w:t>
+      </w:r>
+      <w:r>
+        <w:rPr>
+          <w:color w:val="auto"/>
+        </w:rPr>
+        <w:t>Summary</w:t>
+      </w:r>
+      <w:r>
+        <w:rPr>
+          <w:color w:val="auto"/>
+        </w:rPr>
+        <w:t xml:space="preserve"> pipeline</w:t>
+      </w:r>
+      <w:r>
+        <w:rPr>
+          <w:color w:val="auto"/>
+        </w:rPr>
+        <w:t>.</w:t>
+      </w:r>
+      <w:bookmarkEnd w:id="42"/>
+      <w:r>
+        <w:rPr>
+          <w:color w:val="auto"/>
+        </w:rPr>
+        <w:t xml:space="preserve"> </w:t>
+      </w:r>
     </w:p>
     <w:p>
       <w:pPr>
         <w:pStyle w:val="Standard1"/>
       </w:pPr>
-      <w:r>
-        <w:t xml:space="preserve">Go to COBilling pipeline, Start node and add KLARNA_PAYMENTS-CreateSession call node entry point before </w:t>
-      </w:r>
-      <w:r>
-        <w:t>checkout/billing/billing</w:t>
-      </w:r>
-      <w:r>
-        <w:t xml:space="preserve"> -&gt;</w:t>
-      </w:r>
-      <w:r>
-        <w:t xml:space="preserve"> Billing</w:t>
-      </w:r>
-      <w:r>
-        <w:t xml:space="preserve"> interaction continue node (see screen shot below)</w:t>
-      </w:r>
-    </w:p>
-    <w:p>
-      <w:pPr>
+    </w:p>
+    <w:p>
+      <w:pPr>
+        <w:pStyle w:val="Standard1"/>
+      </w:pPr>
+      <w:r>
+        <w:t>Go to COSummary pipeline, Submit node and add KLARNA_PAYMENTS-Redirect call node entry point before COSummary-ShowConfirmation jump node (see screen shot below)</w:t>
+      </w:r>
+    </w:p>
+    <w:p>
+      <w:pPr>
+        <w:pStyle w:val="BodyText"/>
+        <w:ind w:left="1080"/>
+        <w:rPr>
+          <w:rStyle w:val="SubtleEmphasis"/>
+          <w:rFonts w:ascii="Trebuchet MS" w:hAnsi="Trebuchet MS"/>
+          <w:color w:val="808080" w:themeColor="background1" w:themeShade="80"/>
+          <w:sz w:val="18"/>
+          <w:szCs w:val="18"/>
+        </w:rPr>
+      </w:pPr>
+    </w:p>
+    <w:p>
+      <w:pPr>
+        <w:pStyle w:val="BodyText"/>
         <w:ind w:firstLine="708"/>
+        <w:rPr>
+          <w:rStyle w:val="SubtleEmphasis"/>
+          <w:rFonts w:ascii="Trebuchet MS" w:hAnsi="Trebuchet MS"/>
+          <w:color w:val="808080" w:themeColor="background1" w:themeShade="80"/>
+          <w:sz w:val="18"/>
+          <w:szCs w:val="18"/>
+        </w:rPr>
       </w:pPr>
       <w:r>
         <w:rPr>
           <w:noProof/>
           <w:lang w:val="bg-BG" w:eastAsia="bg-BG" w:bidi="ar-SA"/>
         </w:rPr>
+        <w:lastRenderedPageBreak/>
         <w:drawing>
-          <wp:inline distT="0" distB="0" distL="0" distR="0" wp14:anchorId="0EF57D9A" wp14:editId="5BDE6CD3">
-            <wp:extent cx="5940000" cy="6278400"/>
+          <wp:inline distT="0" distB="0" distL="0" distR="0" wp14:anchorId="7EFB4454" wp14:editId="169D1F12">
+            <wp:extent cx="5940000" cy="4568400"/>
             <wp:effectExtent l="0" t="0" r="0" b="0"/>
-            <wp:docPr id="3" name="Picture 3"/>
+            <wp:docPr id="7" name="Picture 7"/>
             <wp:cNvGraphicFramePr>
               <a:graphicFrameLocks xmlns:a="http://schemas.openxmlformats.org/drawingml/2006/main" noChangeAspect="1"/>
             </wp:cNvGraphicFramePr>
@@ -36482,7 +36500,7 @@
                   <pic:spPr>
                     <a:xfrm>
                       <a:off x="0" y="0"/>
-                      <a:ext cx="5940000" cy="6278400"/>
+                      <a:ext cx="5940000" cy="4568400"/>
                     </a:xfrm>
                     <a:prstGeom prst="rect">
                       <a:avLst/>
@@ -36495,7 +36513,19 @@
         </w:drawing>
       </w:r>
     </w:p>
-    <w:p/>
+    <w:p>
+      <w:pPr>
+        <w:pStyle w:val="BodyText"/>
+        <w:ind w:left="1080"/>
+        <w:rPr>
+          <w:rStyle w:val="SubtleEmphasis"/>
+          <w:rFonts w:ascii="Trebuchet MS" w:hAnsi="Trebuchet MS"/>
+          <w:color w:val="808080" w:themeColor="background1" w:themeShade="80"/>
+          <w:sz w:val="18"/>
+          <w:szCs w:val="18"/>
+        </w:rPr>
+      </w:pPr>
+    </w:p>
     <w:p>
       <w:pPr>
         <w:pStyle w:val="Heading3"/>
@@ -36511,7 +36541,7 @@
           <w:color w:val="auto"/>
         </w:rPr>
       </w:pPr>
-      <w:bookmarkStart w:id="42" w:name="_Toc482794942"/>
+      <w:bookmarkStart w:id="43" w:name="_Toc482794943"/>
       <w:r>
         <w:rPr>
           <w:color w:val="auto"/>
@@ -36522,7 +36552,7 @@
         <w:rPr>
           <w:color w:val="auto"/>
         </w:rPr>
-        <w:t>Summary</w:t>
+        <w:t>PlaceOrder</w:t>
       </w:r>
       <w:r>
         <w:rPr>
@@ -36536,7 +36566,7 @@
         </w:rPr>
         <w:t>.</w:t>
       </w:r>
-      <w:bookmarkEnd w:id="42"/>
+      <w:bookmarkEnd w:id="43"/>
       <w:r>
         <w:rPr>
           <w:color w:val="auto"/>
@@ -36554,7 +36584,7 @@
         <w:pStyle w:val="Standard1"/>
       </w:pPr>
       <w:r>
-        <w:t>Go to COSummary pipeline, Submit node and add KLARNA_PAYMENTS-Redirect call node entry point before COSummary-ShowConfirmation jump node (see screen shot below)</w:t>
+        <w:t>Go to COPlaceOrder pipeline, PlaceOrder node and add KLARNA_PAYMENTS-PendingOrder call node entry point before PlaceOrder script node node (see screen shot below). Create ‘pending’ and ‘error’ transitions and end nodes as shown on the screenshot</w:t>
       </w:r>
     </w:p>
     <w:p>
@@ -36587,11 +36617,12 @@
           <w:noProof/>
           <w:lang w:val="bg-BG" w:eastAsia="bg-BG" w:bidi="ar-SA"/>
         </w:rPr>
+        <w:lastRenderedPageBreak/>
         <w:drawing>
-          <wp:inline distT="0" distB="0" distL="0" distR="0" wp14:anchorId="7EFB4454" wp14:editId="169D1F12">
-            <wp:extent cx="5940000" cy="4568400"/>
+          <wp:inline distT="0" distB="0" distL="0" distR="0" wp14:anchorId="62B0308B" wp14:editId="390B00DE">
+            <wp:extent cx="5940000" cy="6624000"/>
             <wp:effectExtent l="0" t="0" r="0" b="0"/>
-            <wp:docPr id="7" name="Picture 7"/>
+            <wp:docPr id="8" name="Picture 8"/>
             <wp:cNvGraphicFramePr>
               <a:graphicFrameLocks xmlns:a="http://schemas.openxmlformats.org/drawingml/2006/main" noChangeAspect="1"/>
             </wp:cNvGraphicFramePr>
@@ -36611,7 +36642,7 @@
                   <pic:spPr>
                     <a:xfrm>
                       <a:off x="0" y="0"/>
-                      <a:ext cx="5940000" cy="4568400"/>
+                      <a:ext cx="5940000" cy="6624000"/>
                     </a:xfrm>
                     <a:prstGeom prst="rect">
                       <a:avLst/>
@@ -36640,6 +36671,35 @@
     <w:p>
       <w:pPr>
         <w:pStyle w:val="Heading3"/>
+      </w:pPr>
+      <w:bookmarkStart w:id="44" w:name="_Toc482794944"/>
+      <w:r>
+        <w:t>Controller</w:t>
+      </w:r>
+      <w:r>
+        <w:t xml:space="preserve"> modifications</w:t>
+      </w:r>
+      <w:bookmarkEnd w:id="44"/>
+      <w:r>
+        <w:t xml:space="preserve"> </w:t>
+      </w:r>
+    </w:p>
+    <w:p>
+      <w:pPr>
+        <w:pStyle w:val="Standard1"/>
+      </w:pPr>
+    </w:p>
+    <w:p>
+      <w:pPr>
+        <w:pStyle w:val="Standard1"/>
+      </w:pPr>
+      <w:r>
+        <w:t>If using a controller based SiteGenesis integration, additionally follow the instructions in this chapter. If integrating via the pipeline method please see Pipeline modifications chapter above.</w:t>
+      </w:r>
+    </w:p>
+    <w:p>
+      <w:pPr>
+        <w:pStyle w:val="Heading3"/>
         <w:numPr>
           <w:ilvl w:val="3"/>
           <w:numId w:val="13"/>
@@ -36652,36 +36712,24 @@
           <w:color w:val="auto"/>
         </w:rPr>
       </w:pPr>
-      <w:bookmarkStart w:id="43" w:name="_Toc482794943"/>
+      <w:bookmarkStart w:id="45" w:name="_Toc482794945"/>
       <w:r>
         <w:rPr>
           <w:color w:val="auto"/>
         </w:rPr>
-        <w:t>CO</w:t>
+        <w:t xml:space="preserve">COBilling </w:t>
       </w:r>
       <w:r>
         <w:rPr>
           <w:color w:val="auto"/>
         </w:rPr>
-        <w:t>PlaceOrder</w:t>
-      </w:r>
+        <w:t>controller.</w:t>
+      </w:r>
+      <w:bookmarkEnd w:id="45"/>
       <w:r>
         <w:rPr>
           <w:color w:val="auto"/>
         </w:rPr>
-        <w:t xml:space="preserve"> pipeline</w:t>
-      </w:r>
-      <w:r>
-        <w:rPr>
-          <w:color w:val="auto"/>
-        </w:rPr>
-        <w:t>.</w:t>
-      </w:r>
-      <w:bookmarkEnd w:id="43"/>
-      <w:r>
-        <w:rPr>
-          <w:color w:val="auto"/>
-        </w:rPr>
         <w:t xml:space="preserve"> </w:t>
       </w:r>
     </w:p>
@@ -36695,13 +36743,344 @@
         <w:pStyle w:val="Standard1"/>
       </w:pPr>
       <w:r>
-        <w:t>Go to COPlaceOrder pipeline, PlaceOrder node and add KLARNA_PAYMENTS-PendingOrder call node entry point before PlaceOrder script node node (see screen shot below). Create ‘pending’ and ‘error’ transitions and end nodes as shown on the screenshot</w:t>
-      </w:r>
-    </w:p>
-    <w:p>
-      <w:pPr>
-        <w:pStyle w:val="BodyText"/>
-        <w:ind w:left="1080"/>
+        <w:t xml:space="preserve">Go to COBilling </w:t>
+      </w:r>
+      <w:r>
+        <w:t>controller</w:t>
+      </w:r>
+      <w:r>
+        <w:t xml:space="preserve">, </w:t>
+      </w:r>
+      <w:r>
+        <w:t xml:space="preserve">returnToForm method </w:t>
+      </w:r>
+      <w:r>
+        <w:t xml:space="preserve">and add </w:t>
+      </w:r>
+      <w:r>
+        <w:t>the following code block:</w:t>
+      </w:r>
+    </w:p>
+    <w:p>
+      <w:pPr>
+        <w:autoSpaceDE w:val="0"/>
+        <w:autoSpaceDN w:val="0"/>
+        <w:adjustRightInd w:val="0"/>
+        <w:spacing w:after="0" w:line="240" w:lineRule="auto"/>
+        <w:ind w:left="1440"/>
+        <w:rPr>
+          <w:rFonts w:ascii="Courier New" w:hAnsi="Courier New" w:cs="Courier New"/>
+          <w:sz w:val="16"/>
+          <w:szCs w:val="16"/>
+          <w:lang w:val="bg-BG" w:bidi="ar-SA"/>
+        </w:rPr>
+      </w:pPr>
+      <w:r>
+        <w:rPr>
+          <w:rFonts w:ascii="Courier New" w:hAnsi="Courier New" w:cs="Courier New"/>
+          <w:b/>
+          <w:bCs/>
+          <w:color w:val="7F0055"/>
+          <w:sz w:val="16"/>
+          <w:szCs w:val="16"/>
+          <w:lang w:val="bg-BG" w:bidi="ar-SA"/>
+        </w:rPr>
+        <w:lastRenderedPageBreak/>
+        <w:t>try</w:t>
+      </w:r>
+    </w:p>
+    <w:p>
+      <w:pPr>
+        <w:autoSpaceDE w:val="0"/>
+        <w:autoSpaceDN w:val="0"/>
+        <w:adjustRightInd w:val="0"/>
+        <w:spacing w:after="0" w:line="240" w:lineRule="auto"/>
+        <w:ind w:left="1440"/>
+        <w:rPr>
+          <w:rFonts w:ascii="Courier New" w:hAnsi="Courier New" w:cs="Courier New"/>
+          <w:sz w:val="16"/>
+          <w:szCs w:val="16"/>
+          <w:lang w:val="bg-BG" w:bidi="ar-SA"/>
+        </w:rPr>
+      </w:pPr>
+      <w:r>
+        <w:rPr>
+          <w:rFonts w:ascii="Courier New" w:hAnsi="Courier New" w:cs="Courier New"/>
+          <w:color w:val="000000"/>
+          <w:sz w:val="16"/>
+          <w:szCs w:val="16"/>
+          <w:lang w:val="bg-BG" w:bidi="ar-SA"/>
+        </w:rPr>
+        <w:t>{</w:t>
+      </w:r>
+    </w:p>
+    <w:p>
+      <w:pPr>
+        <w:autoSpaceDE w:val="0"/>
+        <w:autoSpaceDN w:val="0"/>
+        <w:adjustRightInd w:val="0"/>
+        <w:spacing w:after="0" w:line="240" w:lineRule="auto"/>
+        <w:ind w:left="1440"/>
+        <w:rPr>
+          <w:rFonts w:ascii="Courier New" w:hAnsi="Courier New" w:cs="Courier New"/>
+          <w:sz w:val="16"/>
+          <w:szCs w:val="16"/>
+          <w:lang w:val="bg-BG" w:bidi="ar-SA"/>
+        </w:rPr>
+      </w:pPr>
+      <w:r>
+        <w:rPr>
+          <w:rFonts w:ascii="Courier New" w:hAnsi="Courier New" w:cs="Courier New"/>
+          <w:color w:val="000000"/>
+          <w:sz w:val="16"/>
+          <w:szCs w:val="16"/>
+          <w:lang w:val="bg-BG" w:bidi="ar-SA"/>
+        </w:rPr>
+        <w:t>require(</w:t>
+      </w:r>
+      <w:r>
+        <w:rPr>
+          <w:rFonts w:ascii="Courier New" w:hAnsi="Courier New" w:cs="Courier New"/>
+          <w:color w:val="2A00FF"/>
+          <w:sz w:val="16"/>
+          <w:szCs w:val="16"/>
+          <w:lang w:val="bg-BG" w:bidi="ar-SA"/>
+        </w:rPr>
+        <w:t>'int_klarna_payments_controllers/cartridge/controllers/KLARNA_PAYMENTS.js'</w:t>
+      </w:r>
+      <w:r>
+        <w:rPr>
+          <w:rFonts w:ascii="Courier New" w:hAnsi="Courier New" w:cs="Courier New"/>
+          <w:color w:val="000000"/>
+          <w:sz w:val="16"/>
+          <w:szCs w:val="16"/>
+          <w:lang w:val="bg-BG" w:bidi="ar-SA"/>
+        </w:rPr>
+        <w:t>).CreateSession();</w:t>
+      </w:r>
+    </w:p>
+    <w:p>
+      <w:pPr>
+        <w:autoSpaceDE w:val="0"/>
+        <w:autoSpaceDN w:val="0"/>
+        <w:adjustRightInd w:val="0"/>
+        <w:spacing w:after="0" w:line="240" w:lineRule="auto"/>
+        <w:ind w:left="1440"/>
+        <w:rPr>
+          <w:rFonts w:ascii="Courier New" w:hAnsi="Courier New" w:cs="Courier New"/>
+          <w:sz w:val="16"/>
+          <w:szCs w:val="16"/>
+          <w:lang w:val="bg-BG" w:bidi="ar-SA"/>
+        </w:rPr>
+      </w:pPr>
+      <w:r>
+        <w:rPr>
+          <w:rFonts w:ascii="Courier New" w:hAnsi="Courier New" w:cs="Courier New"/>
+          <w:color w:val="000000"/>
+          <w:sz w:val="16"/>
+          <w:szCs w:val="16"/>
+          <w:lang w:val="bg-BG" w:bidi="ar-SA"/>
+        </w:rPr>
+        <w:t xml:space="preserve">} </w:t>
+      </w:r>
+      <w:r>
+        <w:rPr>
+          <w:rFonts w:ascii="Courier New" w:hAnsi="Courier New" w:cs="Courier New"/>
+          <w:b/>
+          <w:bCs/>
+          <w:color w:val="7F0055"/>
+          <w:sz w:val="16"/>
+          <w:szCs w:val="16"/>
+          <w:lang w:val="bg-BG" w:bidi="ar-SA"/>
+        </w:rPr>
+        <w:t>catch</w:t>
+      </w:r>
+      <w:r>
+        <w:rPr>
+          <w:rFonts w:ascii="Courier New" w:hAnsi="Courier New" w:cs="Courier New"/>
+          <w:color w:val="000000"/>
+          <w:sz w:val="16"/>
+          <w:szCs w:val="16"/>
+          <w:lang w:val="bg-BG" w:bidi="ar-SA"/>
+        </w:rPr>
+        <w:t>( e )</w:t>
+      </w:r>
+    </w:p>
+    <w:p>
+      <w:pPr>
+        <w:autoSpaceDE w:val="0"/>
+        <w:autoSpaceDN w:val="0"/>
+        <w:adjustRightInd w:val="0"/>
+        <w:spacing w:after="0" w:line="240" w:lineRule="auto"/>
+        <w:ind w:left="1440"/>
+        <w:rPr>
+          <w:rFonts w:ascii="Courier New" w:hAnsi="Courier New" w:cs="Courier New"/>
+          <w:sz w:val="16"/>
+          <w:szCs w:val="16"/>
+          <w:lang w:val="bg-BG" w:bidi="ar-SA"/>
+        </w:rPr>
+      </w:pPr>
+      <w:r>
+        <w:rPr>
+          <w:rFonts w:ascii="Courier New" w:hAnsi="Courier New" w:cs="Courier New"/>
+          <w:color w:val="000000"/>
+          <w:sz w:val="16"/>
+          <w:szCs w:val="16"/>
+          <w:lang w:val="bg-BG" w:bidi="ar-SA"/>
+        </w:rPr>
+        <w:t>{</w:t>
+      </w:r>
+    </w:p>
+    <w:p>
+      <w:pPr>
+        <w:autoSpaceDE w:val="0"/>
+        <w:autoSpaceDN w:val="0"/>
+        <w:adjustRightInd w:val="0"/>
+        <w:spacing w:after="0" w:line="240" w:lineRule="auto"/>
+        <w:ind w:left="1440"/>
+        <w:rPr>
+          <w:rFonts w:ascii="Courier New" w:hAnsi="Courier New" w:cs="Courier New"/>
+          <w:color w:val="000000"/>
+          <w:sz w:val="16"/>
+          <w:szCs w:val="16"/>
+          <w:lang w:val="bg-BG" w:bidi="ar-SA"/>
+        </w:rPr>
+      </w:pPr>
+      <w:r>
+        <w:rPr>
+          <w:rFonts w:ascii="Courier New" w:hAnsi="Courier New" w:cs="Courier New"/>
+          <w:color w:val="000000"/>
+          <w:sz w:val="16"/>
+          <w:szCs w:val="16"/>
+          <w:lang w:bidi="ar-SA"/>
+        </w:rPr>
+        <w:t>r</w:t>
+      </w:r>
+      <w:r>
+        <w:rPr>
+          <w:rFonts w:ascii="Courier New" w:hAnsi="Courier New" w:cs="Courier New"/>
+          <w:color w:val="000000"/>
+          <w:sz w:val="16"/>
+          <w:szCs w:val="16"/>
+          <w:lang w:val="bg-BG" w:bidi="ar-SA"/>
+        </w:rPr>
+        <w:t xml:space="preserve">equire( </w:t>
+      </w:r>
+      <w:r>
+        <w:rPr>
+          <w:rFonts w:ascii="Courier New" w:hAnsi="Courier New" w:cs="Courier New"/>
+          <w:color w:val="2A00FF"/>
+          <w:sz w:val="16"/>
+          <w:szCs w:val="16"/>
+          <w:lang w:val="bg-BG" w:bidi="ar-SA"/>
+        </w:rPr>
+        <w:t>'dw/system/Logger'</w:t>
+      </w:r>
+      <w:r>
+        <w:rPr>
+          <w:rFonts w:ascii="Courier New" w:hAnsi="Courier New" w:cs="Courier New"/>
+          <w:color w:val="000000"/>
+          <w:sz w:val="16"/>
+          <w:szCs w:val="16"/>
+          <w:lang w:val="bg-BG" w:bidi="ar-SA"/>
+        </w:rPr>
+        <w:t xml:space="preserve"> ).getLogger( </w:t>
+      </w:r>
+      <w:r>
+        <w:rPr>
+          <w:rFonts w:ascii="Courier New" w:hAnsi="Courier New" w:cs="Courier New"/>
+          <w:color w:val="2A00FF"/>
+          <w:sz w:val="16"/>
+          <w:szCs w:val="16"/>
+          <w:lang w:val="bg-BG" w:bidi="ar-SA"/>
+        </w:rPr>
+        <w:t>'COBilling.js'</w:t>
+      </w:r>
+      <w:r>
+        <w:rPr>
+          <w:rFonts w:ascii="Courier New" w:hAnsi="Courier New" w:cs="Courier New"/>
+          <w:color w:val="000000"/>
+          <w:sz w:val="16"/>
+          <w:szCs w:val="16"/>
+          <w:lang w:val="bg-BG" w:bidi="ar-SA"/>
+        </w:rPr>
+        <w:t xml:space="preserve"> ).error( </w:t>
+      </w:r>
+      <w:r>
+        <w:rPr>
+          <w:rFonts w:ascii="Courier New" w:hAnsi="Courier New" w:cs="Courier New"/>
+          <w:color w:val="2A00FF"/>
+          <w:sz w:val="16"/>
+          <w:szCs w:val="16"/>
+          <w:lang w:val="bg-BG" w:bidi="ar-SA"/>
+        </w:rPr>
+        <w:t>'Klarna Create Session Error: {0}'</w:t>
+      </w:r>
+      <w:r>
+        <w:rPr>
+          <w:rFonts w:ascii="Courier New" w:hAnsi="Courier New" w:cs="Courier New"/>
+          <w:color w:val="000000"/>
+          <w:sz w:val="16"/>
+          <w:szCs w:val="16"/>
+          <w:lang w:val="bg-BG" w:bidi="ar-SA"/>
+        </w:rPr>
+        <w:t>, e );</w:t>
+      </w:r>
+    </w:p>
+    <w:p>
+      <w:pPr>
+        <w:autoSpaceDE w:val="0"/>
+        <w:autoSpaceDN w:val="0"/>
+        <w:adjustRightInd w:val="0"/>
+        <w:spacing w:after="0" w:line="240" w:lineRule="auto"/>
+        <w:ind w:left="1440"/>
+        <w:rPr>
+          <w:rFonts w:ascii="Courier New" w:hAnsi="Courier New" w:cs="Courier New"/>
+          <w:color w:val="000000"/>
+          <w:sz w:val="16"/>
+          <w:szCs w:val="16"/>
+          <w:lang w:val="bg-BG" w:bidi="ar-SA"/>
+        </w:rPr>
+      </w:pPr>
+      <w:r>
+        <w:rPr>
+          <w:rFonts w:ascii="Courier New" w:hAnsi="Courier New" w:cs="Courier New"/>
+          <w:color w:val="000000"/>
+          <w:sz w:val="16"/>
+          <w:szCs w:val="16"/>
+          <w:lang w:val="bg-BG" w:bidi="ar-SA"/>
+        </w:rPr>
+        <w:t>}</w:t>
+      </w:r>
+    </w:p>
+    <w:p>
+      <w:pPr>
+        <w:autoSpaceDE w:val="0"/>
+        <w:autoSpaceDN w:val="0"/>
+        <w:adjustRightInd w:val="0"/>
+        <w:spacing w:after="0" w:line="240" w:lineRule="auto"/>
+        <w:ind w:left="1440"/>
+        <w:rPr>
+          <w:b/>
+        </w:rPr>
+      </w:pPr>
+      <w:r>
+        <w:rPr>
+          <w:i/>
+        </w:rPr>
+        <w:t xml:space="preserve">after pageMeta.update </w:t>
+      </w:r>
+      <w:r>
+        <w:rPr>
+          <w:i/>
+        </w:rPr>
+        <w:t>(see screen shot below)</w:t>
+      </w:r>
+    </w:p>
+    <w:p>
+      <w:pPr>
+        <w:pStyle w:val="BodyText"/>
+        <w:ind w:firstLine="708"/>
         <w:rPr>
           <w:rStyle w:val="SubtleEmphasis"/>
           <w:rFonts w:ascii="Trebuchet MS" w:hAnsi="Trebuchet MS"/>
@@ -36710,30 +37089,16 @@
           <w:szCs w:val="18"/>
         </w:rPr>
       </w:pPr>
-    </w:p>
-    <w:p>
-      <w:pPr>
-        <w:pStyle w:val="BodyText"/>
-        <w:ind w:firstLine="708"/>
-        <w:rPr>
-          <w:rStyle w:val="SubtleEmphasis"/>
-          <w:rFonts w:ascii="Trebuchet MS" w:hAnsi="Trebuchet MS"/>
-          <w:color w:val="808080" w:themeColor="background1" w:themeShade="80"/>
-          <w:sz w:val="18"/>
-          <w:szCs w:val="18"/>
-        </w:rPr>
-      </w:pPr>
       <w:r>
         <w:rPr>
           <w:noProof/>
           <w:lang w:val="bg-BG" w:eastAsia="bg-BG" w:bidi="ar-SA"/>
         </w:rPr>
-        <w:lastRenderedPageBreak/>
         <w:drawing>
-          <wp:inline distT="0" distB="0" distL="0" distR="0" wp14:anchorId="62B0308B" wp14:editId="390B00DE">
-            <wp:extent cx="5940000" cy="6624000"/>
+          <wp:inline distT="0" distB="0" distL="0" distR="0" wp14:anchorId="387F54CE" wp14:editId="4E08149A">
+            <wp:extent cx="5940000" cy="3639600"/>
             <wp:effectExtent l="0" t="0" r="0" b="0"/>
-            <wp:docPr id="8" name="Picture 8"/>
+            <wp:docPr id="10" name="Picture 10"/>
             <wp:cNvGraphicFramePr>
               <a:graphicFrameLocks xmlns:a="http://schemas.openxmlformats.org/drawingml/2006/main" noChangeAspect="1"/>
             </wp:cNvGraphicFramePr>
@@ -36753,7 +37118,7 @@
                   <pic:spPr>
                     <a:xfrm>
                       <a:off x="0" y="0"/>
-                      <a:ext cx="5940000" cy="6624000"/>
+                      <a:ext cx="5940000" cy="3639600"/>
                     </a:xfrm>
                     <a:prstGeom prst="rect">
                       <a:avLst/>
@@ -36769,7 +37134,7 @@
     <w:p>
       <w:pPr>
         <w:pStyle w:val="BodyText"/>
-        <w:ind w:left="1080"/>
+        <w:ind w:firstLine="708"/>
         <w:rPr>
           <w:rStyle w:val="SubtleEmphasis"/>
           <w:rFonts w:ascii="Trebuchet MS" w:hAnsi="Trebuchet MS"/>
@@ -36778,35 +37143,6 @@
           <w:szCs w:val="18"/>
         </w:rPr>
       </w:pPr>
-    </w:p>
-    <w:p>
-      <w:pPr>
-        <w:pStyle w:val="Heading3"/>
-      </w:pPr>
-      <w:bookmarkStart w:id="44" w:name="_Toc482794944"/>
-      <w:r>
-        <w:t>Controller</w:t>
-      </w:r>
-      <w:r>
-        <w:t xml:space="preserve"> modifications</w:t>
-      </w:r>
-      <w:bookmarkEnd w:id="44"/>
-      <w:r>
-        <w:t xml:space="preserve"> </w:t>
-      </w:r>
-    </w:p>
-    <w:p>
-      <w:pPr>
-        <w:pStyle w:val="Standard1"/>
-      </w:pPr>
-    </w:p>
-    <w:p>
-      <w:pPr>
-        <w:pStyle w:val="Standard1"/>
-      </w:pPr>
-      <w:r>
-        <w:t>If using a controller based SiteGenesis integration, additionally follow the instructions in this chapter. If integrating via the pipeline method please see Pipeline modifications chapter above.</w:t>
-      </w:r>
     </w:p>
     <w:p>
       <w:pPr>
@@ -36819,24 +37155,35 @@
           <w:bottom w:val="none" w:sz="0" w:space="0" w:color="auto"/>
         </w:pBdr>
         <w:rPr>
-          <w:b w:val="0"/>
           <w:color w:val="auto"/>
         </w:rPr>
       </w:pPr>
-      <w:bookmarkStart w:id="45" w:name="_Toc482794945"/>
+      <w:bookmarkStart w:id="46" w:name="_Toc482794946"/>
       <w:r>
         <w:rPr>
           <w:color w:val="auto"/>
         </w:rPr>
-        <w:t xml:space="preserve">COBilling </w:t>
+        <w:t>CO</w:t>
       </w:r>
       <w:r>
         <w:rPr>
           <w:color w:val="auto"/>
         </w:rPr>
+        <w:t>Summary</w:t>
+      </w:r>
+      <w:r>
+        <w:rPr>
+          <w:color w:val="auto"/>
+        </w:rPr>
+        <w:t xml:space="preserve"> </w:t>
+      </w:r>
+      <w:r>
+        <w:rPr>
+          <w:color w:val="auto"/>
+        </w:rPr>
         <w:t>controller.</w:t>
       </w:r>
-      <w:bookmarkEnd w:id="45"/>
+      <w:bookmarkEnd w:id="46"/>
       <w:r>
         <w:rPr>
           <w:color w:val="auto"/>
@@ -36854,22 +37201,296 @@
         <w:pStyle w:val="Standard1"/>
       </w:pPr>
       <w:r>
-        <w:t xml:space="preserve">Go to COBilling </w:t>
-      </w:r>
-      <w:r>
-        <w:t>controller</w:t>
-      </w:r>
-      <w:r>
-        <w:t xml:space="preserve">, </w:t>
-      </w:r>
-      <w:r>
-        <w:t xml:space="preserve">returnToForm method </w:t>
-      </w:r>
-      <w:r>
-        <w:t xml:space="preserve">and add </w:t>
-      </w:r>
-      <w:r>
-        <w:t>the following code block:</w:t>
+        <w:t>Go to COSummary controller, submit() method and add the following code block:</w:t>
+      </w:r>
+    </w:p>
+    <w:p>
+      <w:pPr>
+        <w:autoSpaceDE w:val="0"/>
+        <w:autoSpaceDN w:val="0"/>
+        <w:adjustRightInd w:val="0"/>
+        <w:spacing w:after="0" w:line="240" w:lineRule="auto"/>
+        <w:ind w:left="1416"/>
+        <w:rPr>
+          <w:rFonts w:ascii="Courier New" w:hAnsi="Courier New" w:cs="Courier New"/>
+          <w:sz w:val="16"/>
+          <w:szCs w:val="16"/>
+          <w:lang w:val="bg-BG" w:bidi="ar-SA"/>
+        </w:rPr>
+      </w:pPr>
+      <w:r>
+        <w:rPr>
+          <w:rFonts w:ascii="Courier New" w:hAnsi="Courier New" w:cs="Courier New"/>
+          <w:b/>
+          <w:bCs/>
+          <w:color w:val="7F0055"/>
+          <w:sz w:val="16"/>
+          <w:szCs w:val="16"/>
+          <w:lang w:val="bg-BG" w:bidi="ar-SA"/>
+        </w:rPr>
+        <w:t>try</w:t>
+      </w:r>
+    </w:p>
+    <w:p>
+      <w:pPr>
+        <w:autoSpaceDE w:val="0"/>
+        <w:autoSpaceDN w:val="0"/>
+        <w:adjustRightInd w:val="0"/>
+        <w:spacing w:after="0" w:line="240" w:lineRule="auto"/>
+        <w:ind w:left="1416"/>
+        <w:rPr>
+          <w:rFonts w:ascii="Courier New" w:hAnsi="Courier New" w:cs="Courier New"/>
+          <w:sz w:val="16"/>
+          <w:szCs w:val="16"/>
+          <w:lang w:val="bg-BG" w:bidi="ar-SA"/>
+        </w:rPr>
+      </w:pPr>
+      <w:r>
+        <w:rPr>
+          <w:rFonts w:ascii="Courier New" w:hAnsi="Courier New" w:cs="Courier New"/>
+          <w:color w:val="000000"/>
+          <w:sz w:val="16"/>
+          <w:szCs w:val="16"/>
+          <w:lang w:val="bg-BG" w:bidi="ar-SA"/>
+        </w:rPr>
+        <w:t>{</w:t>
+      </w:r>
+    </w:p>
+    <w:p>
+      <w:pPr>
+        <w:autoSpaceDE w:val="0"/>
+        <w:autoSpaceDN w:val="0"/>
+        <w:adjustRightInd w:val="0"/>
+        <w:spacing w:after="0" w:line="240" w:lineRule="auto"/>
+        <w:ind w:left="1416"/>
+        <w:rPr>
+          <w:rFonts w:ascii="Courier New" w:hAnsi="Courier New" w:cs="Courier New"/>
+          <w:sz w:val="16"/>
+          <w:szCs w:val="16"/>
+          <w:lang w:val="bg-BG" w:bidi="ar-SA"/>
+        </w:rPr>
+      </w:pPr>
+      <w:r>
+        <w:rPr>
+          <w:rFonts w:ascii="Courier New" w:hAnsi="Courier New" w:cs="Courier New"/>
+          <w:color w:val="000000"/>
+          <w:sz w:val="16"/>
+          <w:szCs w:val="16"/>
+          <w:lang w:val="bg-BG" w:bidi="ar-SA"/>
+        </w:rPr>
+        <w:t>require(</w:t>
+      </w:r>
+      <w:r>
+        <w:rPr>
+          <w:rFonts w:ascii="Courier New" w:hAnsi="Courier New" w:cs="Courier New"/>
+          <w:color w:val="2A00FF"/>
+          <w:sz w:val="16"/>
+          <w:szCs w:val="16"/>
+          <w:lang w:val="bg-BG" w:bidi="ar-SA"/>
+        </w:rPr>
+        <w:t>'int_klarna_payments_controllers/cartridge/controllers/KLARNA_PAYMENTS.js'</w:t>
+      </w:r>
+      <w:r>
+        <w:rPr>
+          <w:rFonts w:ascii="Courier New" w:hAnsi="Courier New" w:cs="Courier New"/>
+          <w:color w:val="000000"/>
+          <w:sz w:val="16"/>
+          <w:szCs w:val="16"/>
+          <w:lang w:val="bg-BG" w:bidi="ar-SA"/>
+        </w:rPr>
+        <w:t>).Redirect();</w:t>
+      </w:r>
+    </w:p>
+    <w:p>
+      <w:pPr>
+        <w:autoSpaceDE w:val="0"/>
+        <w:autoSpaceDN w:val="0"/>
+        <w:adjustRightInd w:val="0"/>
+        <w:spacing w:after="0" w:line="240" w:lineRule="auto"/>
+        <w:ind w:left="1416"/>
+        <w:rPr>
+          <w:rFonts w:ascii="Courier New" w:hAnsi="Courier New" w:cs="Courier New"/>
+          <w:sz w:val="16"/>
+          <w:szCs w:val="16"/>
+          <w:lang w:val="bg-BG" w:bidi="ar-SA"/>
+        </w:rPr>
+      </w:pPr>
+      <w:r>
+        <w:rPr>
+          <w:rFonts w:ascii="Courier New" w:hAnsi="Courier New" w:cs="Courier New"/>
+          <w:color w:val="000000"/>
+          <w:sz w:val="16"/>
+          <w:szCs w:val="16"/>
+          <w:lang w:val="bg-BG" w:bidi="ar-SA"/>
+        </w:rPr>
+        <w:t xml:space="preserve">} </w:t>
+      </w:r>
+      <w:r>
+        <w:rPr>
+          <w:rFonts w:ascii="Courier New" w:hAnsi="Courier New" w:cs="Courier New"/>
+          <w:b/>
+          <w:bCs/>
+          <w:color w:val="7F0055"/>
+          <w:sz w:val="16"/>
+          <w:szCs w:val="16"/>
+          <w:lang w:val="bg-BG" w:bidi="ar-SA"/>
+        </w:rPr>
+        <w:t>catch</w:t>
+      </w:r>
+      <w:r>
+        <w:rPr>
+          <w:rFonts w:ascii="Courier New" w:hAnsi="Courier New" w:cs="Courier New"/>
+          <w:color w:val="000000"/>
+          <w:sz w:val="16"/>
+          <w:szCs w:val="16"/>
+          <w:lang w:val="bg-BG" w:bidi="ar-SA"/>
+        </w:rPr>
+        <w:t>( e )</w:t>
+      </w:r>
+    </w:p>
+    <w:p>
+      <w:pPr>
+        <w:autoSpaceDE w:val="0"/>
+        <w:autoSpaceDN w:val="0"/>
+        <w:adjustRightInd w:val="0"/>
+        <w:spacing w:after="0" w:line="240" w:lineRule="auto"/>
+        <w:ind w:left="1416"/>
+        <w:rPr>
+          <w:rFonts w:ascii="Courier New" w:hAnsi="Courier New" w:cs="Courier New"/>
+          <w:sz w:val="16"/>
+          <w:szCs w:val="16"/>
+          <w:lang w:bidi="ar-SA"/>
+        </w:rPr>
+      </w:pPr>
+      <w:r>
+        <w:rPr>
+          <w:rFonts w:ascii="Courier New" w:hAnsi="Courier New" w:cs="Courier New"/>
+          <w:sz w:val="16"/>
+          <w:szCs w:val="16"/>
+          <w:lang w:bidi="ar-SA"/>
+        </w:rPr>
+        <w:t>{</w:t>
+      </w:r>
+    </w:p>
+    <w:p>
+      <w:pPr>
+        <w:autoSpaceDE w:val="0"/>
+        <w:autoSpaceDN w:val="0"/>
+        <w:adjustRightInd w:val="0"/>
+        <w:spacing w:after="0" w:line="240" w:lineRule="auto"/>
+        <w:ind w:left="1416"/>
+        <w:rPr>
+          <w:rFonts w:ascii="Courier New" w:hAnsi="Courier New" w:cs="Courier New"/>
+          <w:sz w:val="16"/>
+          <w:szCs w:val="16"/>
+          <w:lang w:val="bg-BG" w:bidi="ar-SA"/>
+        </w:rPr>
+      </w:pPr>
+      <w:r>
+        <w:rPr>
+          <w:rFonts w:ascii="Courier New" w:hAnsi="Courier New" w:cs="Courier New"/>
+          <w:color w:val="000000"/>
+          <w:sz w:val="16"/>
+          <w:szCs w:val="16"/>
+          <w:lang w:bidi="ar-SA"/>
+        </w:rPr>
+        <w:t>r</w:t>
+      </w:r>
+      <w:r>
+        <w:rPr>
+          <w:rFonts w:ascii="Courier New" w:hAnsi="Courier New" w:cs="Courier New"/>
+          <w:color w:val="000000"/>
+          <w:sz w:val="16"/>
+          <w:szCs w:val="16"/>
+          <w:lang w:val="bg-BG" w:bidi="ar-SA"/>
+        </w:rPr>
+        <w:t xml:space="preserve">equire( </w:t>
+      </w:r>
+      <w:r>
+        <w:rPr>
+          <w:rFonts w:ascii="Courier New" w:hAnsi="Courier New" w:cs="Courier New"/>
+          <w:color w:val="2A00FF"/>
+          <w:sz w:val="16"/>
+          <w:szCs w:val="16"/>
+          <w:lang w:val="bg-BG" w:bidi="ar-SA"/>
+        </w:rPr>
+        <w:t>'dw/system/Logger'</w:t>
+      </w:r>
+      <w:r>
+        <w:rPr>
+          <w:rFonts w:ascii="Courier New" w:hAnsi="Courier New" w:cs="Courier New"/>
+          <w:color w:val="000000"/>
+          <w:sz w:val="16"/>
+          <w:szCs w:val="16"/>
+          <w:lang w:val="bg-BG" w:bidi="ar-SA"/>
+        </w:rPr>
+        <w:t xml:space="preserve"> ).getLogger( </w:t>
+      </w:r>
+      <w:r>
+        <w:rPr>
+          <w:rFonts w:ascii="Courier New" w:hAnsi="Courier New" w:cs="Courier New"/>
+          <w:color w:val="2A00FF"/>
+          <w:sz w:val="16"/>
+          <w:szCs w:val="16"/>
+          <w:lang w:val="bg-BG" w:bidi="ar-SA"/>
+        </w:rPr>
+        <w:t>'COSummary.js'</w:t>
+      </w:r>
+      <w:r>
+        <w:rPr>
+          <w:rFonts w:ascii="Courier New" w:hAnsi="Courier New" w:cs="Courier New"/>
+          <w:color w:val="000000"/>
+          <w:sz w:val="16"/>
+          <w:szCs w:val="16"/>
+          <w:lang w:val="bg-BG" w:bidi="ar-SA"/>
+        </w:rPr>
+        <w:t xml:space="preserve"> ).error( </w:t>
+      </w:r>
+      <w:r>
+        <w:rPr>
+          <w:rFonts w:ascii="Courier New" w:hAnsi="Courier New" w:cs="Courier New"/>
+          <w:color w:val="2A00FF"/>
+          <w:sz w:val="16"/>
+          <w:szCs w:val="16"/>
+          <w:lang w:val="bg-BG" w:bidi="ar-SA"/>
+        </w:rPr>
+        <w:t>'Klarna Redirect Error: {0}'</w:t>
+      </w:r>
+      <w:r>
+        <w:rPr>
+          <w:rFonts w:ascii="Courier New" w:hAnsi="Courier New" w:cs="Courier New"/>
+          <w:color w:val="000000"/>
+          <w:sz w:val="16"/>
+          <w:szCs w:val="16"/>
+          <w:lang w:val="bg-BG" w:bidi="ar-SA"/>
+        </w:rPr>
+        <w:t>, e );</w:t>
+      </w:r>
+    </w:p>
+    <w:p>
+      <w:pPr>
+        <w:autoSpaceDE w:val="0"/>
+        <w:autoSpaceDN w:val="0"/>
+        <w:adjustRightInd w:val="0"/>
+        <w:spacing w:after="0" w:line="240" w:lineRule="auto"/>
+        <w:ind w:left="708" w:firstLine="708"/>
+        <w:rPr>
+          <w:rFonts w:ascii="Courier New" w:hAnsi="Courier New" w:cs="Courier New"/>
+          <w:color w:val="000000"/>
+          <w:sz w:val="16"/>
+          <w:szCs w:val="16"/>
+          <w:lang w:val="bg-BG" w:bidi="ar-SA"/>
+        </w:rPr>
+      </w:pPr>
+      <w:r>
+        <w:rPr>
+          <w:rFonts w:ascii="Courier New" w:hAnsi="Courier New" w:cs="Courier New"/>
+          <w:color w:val="000000"/>
+          <w:sz w:val="16"/>
+          <w:szCs w:val="16"/>
+          <w:lang w:bidi="ar-SA"/>
+        </w:rPr>
+        <w:t>}</w:t>
       </w:r>
     </w:p>
     <w:p>
@@ -36880,336 +37501,63 @@
         <w:spacing w:after="0" w:line="240" w:lineRule="auto"/>
         <w:ind w:left="1440"/>
         <w:rPr>
-          <w:rFonts w:ascii="Courier New" w:hAnsi="Courier New" w:cs="Courier New"/>
-          <w:sz w:val="16"/>
-          <w:szCs w:val="16"/>
-          <w:lang w:val="bg-BG" w:bidi="ar-SA"/>
-        </w:rPr>
-      </w:pPr>
-      <w:r>
-        <w:rPr>
-          <w:rFonts w:ascii="Courier New" w:hAnsi="Courier New" w:cs="Courier New"/>
+          <w:b/>
+        </w:rPr>
+      </w:pPr>
+      <w:r>
+        <w:rPr>
+          <w:rFonts w:ascii="Trebuchet MS" w:eastAsiaTheme="majorEastAsia" w:hAnsi="Trebuchet MS" w:cstheme="majorBidi"/>
           <w:b/>
           <w:bCs/>
-          <w:color w:val="7F0055"/>
-          <w:sz w:val="16"/>
-          <w:szCs w:val="16"/>
-          <w:lang w:val="bg-BG" w:bidi="ar-SA"/>
-        </w:rPr>
-        <w:lastRenderedPageBreak/>
-        <w:t>try</w:t>
-      </w:r>
-    </w:p>
-    <w:p>
-      <w:pPr>
-        <w:autoSpaceDE w:val="0"/>
-        <w:autoSpaceDN w:val="0"/>
-        <w:adjustRightInd w:val="0"/>
-        <w:spacing w:after="0" w:line="240" w:lineRule="auto"/>
-        <w:ind w:left="1440"/>
-        <w:rPr>
-          <w:rFonts w:ascii="Courier New" w:hAnsi="Courier New" w:cs="Courier New"/>
-          <w:sz w:val="16"/>
-          <w:szCs w:val="16"/>
-          <w:lang w:val="bg-BG" w:bidi="ar-SA"/>
-        </w:rPr>
-      </w:pPr>
-      <w:r>
-        <w:rPr>
-          <w:rFonts w:ascii="Courier New" w:hAnsi="Courier New" w:cs="Courier New"/>
-          <w:color w:val="000000"/>
-          <w:sz w:val="16"/>
-          <w:szCs w:val="16"/>
-          <w:lang w:val="bg-BG" w:bidi="ar-SA"/>
-        </w:rPr>
-        <w:t>{</w:t>
-      </w:r>
-    </w:p>
-    <w:p>
-      <w:pPr>
-        <w:autoSpaceDE w:val="0"/>
-        <w:autoSpaceDN w:val="0"/>
-        <w:adjustRightInd w:val="0"/>
-        <w:spacing w:after="0" w:line="240" w:lineRule="auto"/>
-        <w:ind w:left="1440"/>
-        <w:rPr>
-          <w:rFonts w:ascii="Courier New" w:hAnsi="Courier New" w:cs="Courier New"/>
-          <w:sz w:val="16"/>
-          <w:szCs w:val="16"/>
-          <w:lang w:val="bg-BG" w:bidi="ar-SA"/>
-        </w:rPr>
-      </w:pPr>
-      <w:r>
-        <w:rPr>
-          <w:rFonts w:ascii="Courier New" w:hAnsi="Courier New" w:cs="Courier New"/>
-          <w:color w:val="000000"/>
-          <w:sz w:val="16"/>
-          <w:szCs w:val="16"/>
-          <w:lang w:val="bg-BG" w:bidi="ar-SA"/>
-        </w:rPr>
-        <w:t>require(</w:t>
-      </w:r>
-      <w:r>
-        <w:rPr>
-          <w:rFonts w:ascii="Courier New" w:hAnsi="Courier New" w:cs="Courier New"/>
-          <w:color w:val="2A00FF"/>
-          <w:sz w:val="16"/>
-          <w:szCs w:val="16"/>
-          <w:lang w:val="bg-BG" w:bidi="ar-SA"/>
-        </w:rPr>
-        <w:t>'int_klarna_payments_controllers/cartridge/controllers/KLARNA_PAYMENTS.js'</w:t>
-      </w:r>
-      <w:r>
-        <w:rPr>
-          <w:rFonts w:ascii="Courier New" w:hAnsi="Courier New" w:cs="Courier New"/>
-          <w:color w:val="000000"/>
-          <w:sz w:val="16"/>
-          <w:szCs w:val="16"/>
-          <w:lang w:val="bg-BG" w:bidi="ar-SA"/>
-        </w:rPr>
-        <w:t>).CreateSession();</w:t>
-      </w:r>
-    </w:p>
-    <w:p>
-      <w:pPr>
-        <w:autoSpaceDE w:val="0"/>
-        <w:autoSpaceDN w:val="0"/>
-        <w:adjustRightInd w:val="0"/>
-        <w:spacing w:after="0" w:line="240" w:lineRule="auto"/>
-        <w:ind w:left="1440"/>
-        <w:rPr>
-          <w:rFonts w:ascii="Courier New" w:hAnsi="Courier New" w:cs="Courier New"/>
-          <w:sz w:val="16"/>
-          <w:szCs w:val="16"/>
-          <w:lang w:val="bg-BG" w:bidi="ar-SA"/>
-        </w:rPr>
-      </w:pPr>
-      <w:r>
-        <w:rPr>
-          <w:rFonts w:ascii="Courier New" w:hAnsi="Courier New" w:cs="Courier New"/>
-          <w:color w:val="000000"/>
-          <w:sz w:val="16"/>
-          <w:szCs w:val="16"/>
-          <w:lang w:val="bg-BG" w:bidi="ar-SA"/>
-        </w:rPr>
-        <w:t xml:space="preserve">} </w:t>
-      </w:r>
-      <w:r>
-        <w:rPr>
-          <w:rFonts w:ascii="Courier New" w:hAnsi="Courier New" w:cs="Courier New"/>
-          <w:b/>
+          <w:i/>
+          <w:sz w:val="20"/>
+          <w:szCs w:val="20"/>
+        </w:rPr>
+        <w:t>before</w:t>
+      </w:r>
+      <w:r>
+        <w:rPr>
+          <w:rFonts w:ascii="Trebuchet MS" w:eastAsiaTheme="majorEastAsia" w:hAnsi="Trebuchet MS" w:cstheme="majorBidi"/>
           <w:bCs/>
-          <w:color w:val="7F0055"/>
-          <w:sz w:val="16"/>
-          <w:szCs w:val="16"/>
-          <w:lang w:val="bg-BG" w:bidi="ar-SA"/>
-        </w:rPr>
-        <w:t>catch</w:t>
-      </w:r>
-      <w:r>
-        <w:rPr>
-          <w:rFonts w:ascii="Courier New" w:hAnsi="Courier New" w:cs="Courier New"/>
-          <w:color w:val="000000"/>
-          <w:sz w:val="16"/>
-          <w:szCs w:val="16"/>
-          <w:lang w:val="bg-BG" w:bidi="ar-SA"/>
-        </w:rPr>
-        <w:t>( e )</w:t>
-      </w:r>
-    </w:p>
-    <w:p>
-      <w:pPr>
-        <w:autoSpaceDE w:val="0"/>
-        <w:autoSpaceDN w:val="0"/>
-        <w:adjustRightInd w:val="0"/>
-        <w:spacing w:after="0" w:line="240" w:lineRule="auto"/>
-        <w:ind w:left="1440"/>
-        <w:rPr>
-          <w:rFonts w:ascii="Courier New" w:hAnsi="Courier New" w:cs="Courier New"/>
-          <w:sz w:val="16"/>
-          <w:szCs w:val="16"/>
-          <w:lang w:val="bg-BG" w:bidi="ar-SA"/>
-        </w:rPr>
-      </w:pPr>
-      <w:r>
-        <w:rPr>
-          <w:rFonts w:ascii="Courier New" w:hAnsi="Courier New" w:cs="Courier New"/>
-          <w:color w:val="000000"/>
-          <w:sz w:val="16"/>
-          <w:szCs w:val="16"/>
-          <w:lang w:val="bg-BG" w:bidi="ar-SA"/>
-        </w:rPr>
-        <w:t>{</w:t>
-      </w:r>
-    </w:p>
-    <w:p>
-      <w:pPr>
-        <w:autoSpaceDE w:val="0"/>
-        <w:autoSpaceDN w:val="0"/>
-        <w:adjustRightInd w:val="0"/>
-        <w:spacing w:after="0" w:line="240" w:lineRule="auto"/>
-        <w:ind w:left="1440"/>
-        <w:rPr>
-          <w:rFonts w:ascii="Courier New" w:hAnsi="Courier New" w:cs="Courier New"/>
-          <w:color w:val="000000"/>
-          <w:sz w:val="16"/>
-          <w:szCs w:val="16"/>
-          <w:lang w:val="bg-BG" w:bidi="ar-SA"/>
-        </w:rPr>
-      </w:pPr>
-      <w:r>
-        <w:rPr>
-          <w:rFonts w:ascii="Courier New" w:hAnsi="Courier New" w:cs="Courier New"/>
-          <w:color w:val="000000"/>
-          <w:sz w:val="16"/>
-          <w:szCs w:val="16"/>
-          <w:lang w:bidi="ar-SA"/>
-        </w:rPr>
-        <w:t>r</w:t>
-      </w:r>
-      <w:r>
-        <w:rPr>
-          <w:rFonts w:ascii="Courier New" w:hAnsi="Courier New" w:cs="Courier New"/>
-          <w:color w:val="000000"/>
-          <w:sz w:val="16"/>
-          <w:szCs w:val="16"/>
-          <w:lang w:val="bg-BG" w:bidi="ar-SA"/>
-        </w:rPr>
-        <w:t xml:space="preserve">equire( </w:t>
-      </w:r>
-      <w:r>
-        <w:rPr>
-          <w:rFonts w:ascii="Courier New" w:hAnsi="Courier New" w:cs="Courier New"/>
-          <w:color w:val="2A00FF"/>
-          <w:sz w:val="16"/>
-          <w:szCs w:val="16"/>
-          <w:lang w:val="bg-BG" w:bidi="ar-SA"/>
-        </w:rPr>
-        <w:t>'dw/system/Logger'</w:t>
-      </w:r>
-      <w:r>
-        <w:rPr>
-          <w:rFonts w:ascii="Courier New" w:hAnsi="Courier New" w:cs="Courier New"/>
-          <w:color w:val="000000"/>
-          <w:sz w:val="16"/>
-          <w:szCs w:val="16"/>
-          <w:lang w:val="bg-BG" w:bidi="ar-SA"/>
-        </w:rPr>
-        <w:t xml:space="preserve"> ).getLogger( </w:t>
-      </w:r>
-      <w:r>
-        <w:rPr>
-          <w:rFonts w:ascii="Courier New" w:hAnsi="Courier New" w:cs="Courier New"/>
-          <w:color w:val="2A00FF"/>
-          <w:sz w:val="16"/>
-          <w:szCs w:val="16"/>
-          <w:lang w:val="bg-BG" w:bidi="ar-SA"/>
-        </w:rPr>
-        <w:t>'COBilling.js'</w:t>
-      </w:r>
-      <w:r>
-        <w:rPr>
-          <w:rFonts w:ascii="Courier New" w:hAnsi="Courier New" w:cs="Courier New"/>
-          <w:color w:val="000000"/>
-          <w:sz w:val="16"/>
-          <w:szCs w:val="16"/>
-          <w:lang w:val="bg-BG" w:bidi="ar-SA"/>
-        </w:rPr>
-        <w:t xml:space="preserve"> ).error( </w:t>
-      </w:r>
-      <w:r>
-        <w:rPr>
-          <w:rFonts w:ascii="Courier New" w:hAnsi="Courier New" w:cs="Courier New"/>
-          <w:color w:val="2A00FF"/>
-          <w:sz w:val="16"/>
-          <w:szCs w:val="16"/>
-          <w:lang w:val="bg-BG" w:bidi="ar-SA"/>
-        </w:rPr>
-        <w:t>'Klarna Create Session Error: {0}'</w:t>
-      </w:r>
-      <w:r>
-        <w:rPr>
-          <w:rFonts w:ascii="Courier New" w:hAnsi="Courier New" w:cs="Courier New"/>
-          <w:color w:val="000000"/>
-          <w:sz w:val="16"/>
-          <w:szCs w:val="16"/>
-          <w:lang w:val="bg-BG" w:bidi="ar-SA"/>
-        </w:rPr>
-        <w:t>, e );</w:t>
-      </w:r>
-    </w:p>
-    <w:p>
-      <w:pPr>
-        <w:autoSpaceDE w:val="0"/>
-        <w:autoSpaceDN w:val="0"/>
-        <w:adjustRightInd w:val="0"/>
-        <w:spacing w:after="0" w:line="240" w:lineRule="auto"/>
-        <w:ind w:left="1440"/>
-        <w:rPr>
-          <w:rFonts w:ascii="Courier New" w:hAnsi="Courier New" w:cs="Courier New"/>
-          <w:color w:val="000000"/>
-          <w:sz w:val="16"/>
-          <w:szCs w:val="16"/>
-          <w:lang w:val="bg-BG" w:bidi="ar-SA"/>
-        </w:rPr>
-      </w:pPr>
-      <w:r>
-        <w:rPr>
-          <w:rFonts w:ascii="Courier New" w:hAnsi="Courier New" w:cs="Courier New"/>
-          <w:color w:val="000000"/>
-          <w:sz w:val="16"/>
-          <w:szCs w:val="16"/>
-          <w:lang w:val="bg-BG" w:bidi="ar-SA"/>
-        </w:rPr>
-        <w:t>}</w:t>
-      </w:r>
-    </w:p>
-    <w:p>
-      <w:pPr>
-        <w:autoSpaceDE w:val="0"/>
-        <w:autoSpaceDN w:val="0"/>
-        <w:adjustRightInd w:val="0"/>
-        <w:spacing w:after="0" w:line="240" w:lineRule="auto"/>
-        <w:ind w:left="1440"/>
-        <w:rPr>
-          <w:b/>
-        </w:rPr>
-      </w:pPr>
+          <w:sz w:val="20"/>
+          <w:szCs w:val="20"/>
+        </w:rPr>
+        <w:t xml:space="preserve"> </w:t>
+      </w:r>
+      <w:r>
+        <w:rPr>
+          <w:rFonts w:ascii="Trebuchet MS" w:eastAsiaTheme="majorEastAsia" w:hAnsi="Trebuchet MS" w:cstheme="majorBidi"/>
+          <w:bCs/>
+          <w:sz w:val="20"/>
+          <w:szCs w:val="20"/>
+        </w:rPr>
+        <w:t>showConfirmation(placeOrderResult.Order)</w:t>
+      </w:r>
       <w:r>
         <w:rPr>
           <w:i/>
         </w:rPr>
-        <w:t xml:space="preserve">after pageMeta.update </w:t>
-      </w:r>
-      <w:r>
-        <w:rPr>
-          <w:i/>
-        </w:rPr>
+        <w:t xml:space="preserve"> </w:t>
+      </w:r>
+      <w:r>
         <w:t>(see screen shot below)</w:t>
       </w:r>
     </w:p>
     <w:p>
       <w:pPr>
-        <w:pStyle w:val="BodyText"/>
         <w:ind w:firstLine="708"/>
-        <w:rPr>
-          <w:rStyle w:val="SubtleEmphasis"/>
-          <w:rFonts w:ascii="Trebuchet MS" w:hAnsi="Trebuchet MS"/>
-          <w:color w:val="808080" w:themeColor="background1" w:themeShade="80"/>
-          <w:sz w:val="18"/>
-          <w:szCs w:val="18"/>
-        </w:rPr>
       </w:pPr>
       <w:r>
         <w:rPr>
           <w:noProof/>
           <w:lang w:val="bg-BG" w:eastAsia="bg-BG" w:bidi="ar-SA"/>
         </w:rPr>
+        <w:lastRenderedPageBreak/>
         <w:drawing>
-          <wp:inline distT="0" distB="0" distL="0" distR="0" wp14:anchorId="387F54CE" wp14:editId="4E08149A">
-            <wp:extent cx="5940000" cy="3639600"/>
+          <wp:inline distT="0" distB="0" distL="0" distR="0" wp14:anchorId="6E96C6D7" wp14:editId="193187F3">
+            <wp:extent cx="5940000" cy="2422800"/>
             <wp:effectExtent l="0" t="0" r="0" b="0"/>
-            <wp:docPr id="10" name="Picture 10"/>
+            <wp:docPr id="11" name="Picture 11"/>
             <wp:cNvGraphicFramePr>
               <a:graphicFrameLocks xmlns:a="http://schemas.openxmlformats.org/drawingml/2006/main" noChangeAspect="1"/>
             </wp:cNvGraphicFramePr>
@@ -37229,465 +37577,6 @@
                   <pic:spPr>
                     <a:xfrm>
                       <a:off x="0" y="0"/>
-                      <a:ext cx="5940000" cy="3639600"/>
-                    </a:xfrm>
-                    <a:prstGeom prst="rect">
-                      <a:avLst/>
-                    </a:prstGeom>
-                  </pic:spPr>
-                </pic:pic>
-              </a:graphicData>
-            </a:graphic>
-          </wp:inline>
-        </w:drawing>
-      </w:r>
-    </w:p>
-    <w:p>
-      <w:pPr>
-        <w:pStyle w:val="BodyText"/>
-        <w:ind w:firstLine="708"/>
-        <w:rPr>
-          <w:rStyle w:val="SubtleEmphasis"/>
-          <w:rFonts w:ascii="Trebuchet MS" w:hAnsi="Trebuchet MS"/>
-          <w:color w:val="808080" w:themeColor="background1" w:themeShade="80"/>
-          <w:sz w:val="18"/>
-          <w:szCs w:val="18"/>
-        </w:rPr>
-      </w:pPr>
-    </w:p>
-    <w:p>
-      <w:pPr>
-        <w:pStyle w:val="Heading3"/>
-        <w:numPr>
-          <w:ilvl w:val="3"/>
-          <w:numId w:val="13"/>
-        </w:numPr>
-        <w:pBdr>
-          <w:bottom w:val="none" w:sz="0" w:space="0" w:color="auto"/>
-        </w:pBdr>
-        <w:rPr>
-          <w:color w:val="auto"/>
-        </w:rPr>
-      </w:pPr>
-      <w:bookmarkStart w:id="46" w:name="_Toc482794946"/>
-      <w:r>
-        <w:rPr>
-          <w:color w:val="auto"/>
-        </w:rPr>
-        <w:t>CO</w:t>
-      </w:r>
-      <w:r>
-        <w:rPr>
-          <w:color w:val="auto"/>
-        </w:rPr>
-        <w:t>Summary</w:t>
-      </w:r>
-      <w:r>
-        <w:rPr>
-          <w:color w:val="auto"/>
-        </w:rPr>
-        <w:t xml:space="preserve"> </w:t>
-      </w:r>
-      <w:r>
-        <w:rPr>
-          <w:color w:val="auto"/>
-        </w:rPr>
-        <w:t>controller.</w:t>
-      </w:r>
-      <w:bookmarkEnd w:id="46"/>
-      <w:r>
-        <w:rPr>
-          <w:color w:val="auto"/>
-        </w:rPr>
-        <w:t xml:space="preserve"> </w:t>
-      </w:r>
-    </w:p>
-    <w:p>
-      <w:pPr>
-        <w:pStyle w:val="Standard1"/>
-      </w:pPr>
-    </w:p>
-    <w:p>
-      <w:pPr>
-        <w:pStyle w:val="Standard1"/>
-      </w:pPr>
-      <w:r>
-        <w:t>Go to COSummary controller, submit() method and add the following code block:</w:t>
-      </w:r>
-    </w:p>
-    <w:p>
-      <w:pPr>
-        <w:autoSpaceDE w:val="0"/>
-        <w:autoSpaceDN w:val="0"/>
-        <w:adjustRightInd w:val="0"/>
-        <w:spacing w:after="0" w:line="240" w:lineRule="auto"/>
-        <w:ind w:left="1416"/>
-        <w:rPr>
-          <w:rFonts w:ascii="Courier New" w:hAnsi="Courier New" w:cs="Courier New"/>
-          <w:sz w:val="16"/>
-          <w:szCs w:val="16"/>
-          <w:lang w:val="bg-BG" w:bidi="ar-SA"/>
-        </w:rPr>
-      </w:pPr>
-      <w:r>
-        <w:rPr>
-          <w:rFonts w:ascii="Courier New" w:hAnsi="Courier New" w:cs="Courier New"/>
-          <w:b/>
-          <w:bCs/>
-          <w:color w:val="7F0055"/>
-          <w:sz w:val="16"/>
-          <w:szCs w:val="16"/>
-          <w:lang w:val="bg-BG" w:bidi="ar-SA"/>
-        </w:rPr>
-        <w:t>try</w:t>
-      </w:r>
-    </w:p>
-    <w:p>
-      <w:pPr>
-        <w:autoSpaceDE w:val="0"/>
-        <w:autoSpaceDN w:val="0"/>
-        <w:adjustRightInd w:val="0"/>
-        <w:spacing w:after="0" w:line="240" w:lineRule="auto"/>
-        <w:ind w:left="1416"/>
-        <w:rPr>
-          <w:rFonts w:ascii="Courier New" w:hAnsi="Courier New" w:cs="Courier New"/>
-          <w:sz w:val="16"/>
-          <w:szCs w:val="16"/>
-          <w:lang w:val="bg-BG" w:bidi="ar-SA"/>
-        </w:rPr>
-      </w:pPr>
-      <w:r>
-        <w:rPr>
-          <w:rFonts w:ascii="Courier New" w:hAnsi="Courier New" w:cs="Courier New"/>
-          <w:color w:val="000000"/>
-          <w:sz w:val="16"/>
-          <w:szCs w:val="16"/>
-          <w:lang w:val="bg-BG" w:bidi="ar-SA"/>
-        </w:rPr>
-        <w:t>{</w:t>
-      </w:r>
-    </w:p>
-    <w:p>
-      <w:pPr>
-        <w:autoSpaceDE w:val="0"/>
-        <w:autoSpaceDN w:val="0"/>
-        <w:adjustRightInd w:val="0"/>
-        <w:spacing w:after="0" w:line="240" w:lineRule="auto"/>
-        <w:ind w:left="1416"/>
-        <w:rPr>
-          <w:rFonts w:ascii="Courier New" w:hAnsi="Courier New" w:cs="Courier New"/>
-          <w:sz w:val="16"/>
-          <w:szCs w:val="16"/>
-          <w:lang w:val="bg-BG" w:bidi="ar-SA"/>
-        </w:rPr>
-      </w:pPr>
-      <w:r>
-        <w:rPr>
-          <w:rFonts w:ascii="Courier New" w:hAnsi="Courier New" w:cs="Courier New"/>
-          <w:color w:val="000000"/>
-          <w:sz w:val="16"/>
-          <w:szCs w:val="16"/>
-          <w:lang w:val="bg-BG" w:bidi="ar-SA"/>
-        </w:rPr>
-        <w:t>require(</w:t>
-      </w:r>
-      <w:r>
-        <w:rPr>
-          <w:rFonts w:ascii="Courier New" w:hAnsi="Courier New" w:cs="Courier New"/>
-          <w:color w:val="2A00FF"/>
-          <w:sz w:val="16"/>
-          <w:szCs w:val="16"/>
-          <w:lang w:val="bg-BG" w:bidi="ar-SA"/>
-        </w:rPr>
-        <w:t>'int_klarna_payments_controllers/cartridge/controllers/KLARNA_PAYMENTS.js'</w:t>
-      </w:r>
-      <w:r>
-        <w:rPr>
-          <w:rFonts w:ascii="Courier New" w:hAnsi="Courier New" w:cs="Courier New"/>
-          <w:color w:val="000000"/>
-          <w:sz w:val="16"/>
-          <w:szCs w:val="16"/>
-          <w:lang w:val="bg-BG" w:bidi="ar-SA"/>
-        </w:rPr>
-        <w:t>).Redirect();</w:t>
-      </w:r>
-    </w:p>
-    <w:p>
-      <w:pPr>
-        <w:autoSpaceDE w:val="0"/>
-        <w:autoSpaceDN w:val="0"/>
-        <w:adjustRightInd w:val="0"/>
-        <w:spacing w:after="0" w:line="240" w:lineRule="auto"/>
-        <w:ind w:left="1416"/>
-        <w:rPr>
-          <w:rFonts w:ascii="Courier New" w:hAnsi="Courier New" w:cs="Courier New"/>
-          <w:sz w:val="16"/>
-          <w:szCs w:val="16"/>
-          <w:lang w:val="bg-BG" w:bidi="ar-SA"/>
-        </w:rPr>
-      </w:pPr>
-      <w:r>
-        <w:rPr>
-          <w:rFonts w:ascii="Courier New" w:hAnsi="Courier New" w:cs="Courier New"/>
-          <w:color w:val="000000"/>
-          <w:sz w:val="16"/>
-          <w:szCs w:val="16"/>
-          <w:lang w:val="bg-BG" w:bidi="ar-SA"/>
-        </w:rPr>
-        <w:t xml:space="preserve">} </w:t>
-      </w:r>
-      <w:r>
-        <w:rPr>
-          <w:rFonts w:ascii="Courier New" w:hAnsi="Courier New" w:cs="Courier New"/>
-          <w:b/>
-          <w:bCs/>
-          <w:color w:val="7F0055"/>
-          <w:sz w:val="16"/>
-          <w:szCs w:val="16"/>
-          <w:lang w:val="bg-BG" w:bidi="ar-SA"/>
-        </w:rPr>
-        <w:t>catch</w:t>
-      </w:r>
-      <w:r>
-        <w:rPr>
-          <w:rFonts w:ascii="Courier New" w:hAnsi="Courier New" w:cs="Courier New"/>
-          <w:color w:val="000000"/>
-          <w:sz w:val="16"/>
-          <w:szCs w:val="16"/>
-          <w:lang w:val="bg-BG" w:bidi="ar-SA"/>
-        </w:rPr>
-        <w:t>( e )</w:t>
-      </w:r>
-    </w:p>
-    <w:p>
-      <w:pPr>
-        <w:autoSpaceDE w:val="0"/>
-        <w:autoSpaceDN w:val="0"/>
-        <w:adjustRightInd w:val="0"/>
-        <w:spacing w:after="0" w:line="240" w:lineRule="auto"/>
-        <w:ind w:left="1416"/>
-        <w:rPr>
-          <w:rFonts w:ascii="Courier New" w:hAnsi="Courier New" w:cs="Courier New"/>
-          <w:sz w:val="16"/>
-          <w:szCs w:val="16"/>
-          <w:lang w:bidi="ar-SA"/>
-        </w:rPr>
-      </w:pPr>
-      <w:r>
-        <w:rPr>
-          <w:rFonts w:ascii="Courier New" w:hAnsi="Courier New" w:cs="Courier New"/>
-          <w:sz w:val="16"/>
-          <w:szCs w:val="16"/>
-          <w:lang w:bidi="ar-SA"/>
-        </w:rPr>
-        <w:t>{</w:t>
-      </w:r>
-    </w:p>
-    <w:p>
-      <w:pPr>
-        <w:autoSpaceDE w:val="0"/>
-        <w:autoSpaceDN w:val="0"/>
-        <w:adjustRightInd w:val="0"/>
-        <w:spacing w:after="0" w:line="240" w:lineRule="auto"/>
-        <w:ind w:left="1416"/>
-        <w:rPr>
-          <w:rFonts w:ascii="Courier New" w:hAnsi="Courier New" w:cs="Courier New"/>
-          <w:sz w:val="16"/>
-          <w:szCs w:val="16"/>
-          <w:lang w:val="bg-BG" w:bidi="ar-SA"/>
-        </w:rPr>
-      </w:pPr>
-      <w:r>
-        <w:rPr>
-          <w:rFonts w:ascii="Courier New" w:hAnsi="Courier New" w:cs="Courier New"/>
-          <w:color w:val="000000"/>
-          <w:sz w:val="16"/>
-          <w:szCs w:val="16"/>
-          <w:lang w:bidi="ar-SA"/>
-        </w:rPr>
-        <w:t>r</w:t>
-      </w:r>
-      <w:r>
-        <w:rPr>
-          <w:rFonts w:ascii="Courier New" w:hAnsi="Courier New" w:cs="Courier New"/>
-          <w:color w:val="000000"/>
-          <w:sz w:val="16"/>
-          <w:szCs w:val="16"/>
-          <w:lang w:val="bg-BG" w:bidi="ar-SA"/>
-        </w:rPr>
-        <w:t xml:space="preserve">equire( </w:t>
-      </w:r>
-      <w:r>
-        <w:rPr>
-          <w:rFonts w:ascii="Courier New" w:hAnsi="Courier New" w:cs="Courier New"/>
-          <w:color w:val="2A00FF"/>
-          <w:sz w:val="16"/>
-          <w:szCs w:val="16"/>
-          <w:lang w:val="bg-BG" w:bidi="ar-SA"/>
-        </w:rPr>
-        <w:t>'dw/system/Logger'</w:t>
-      </w:r>
-      <w:r>
-        <w:rPr>
-          <w:rFonts w:ascii="Courier New" w:hAnsi="Courier New" w:cs="Courier New"/>
-          <w:color w:val="000000"/>
-          <w:sz w:val="16"/>
-          <w:szCs w:val="16"/>
-          <w:lang w:val="bg-BG" w:bidi="ar-SA"/>
-        </w:rPr>
-        <w:t xml:space="preserve"> ).getLogger( </w:t>
-      </w:r>
-      <w:r>
-        <w:rPr>
-          <w:rFonts w:ascii="Courier New" w:hAnsi="Courier New" w:cs="Courier New"/>
-          <w:color w:val="2A00FF"/>
-          <w:sz w:val="16"/>
-          <w:szCs w:val="16"/>
-          <w:lang w:val="bg-BG" w:bidi="ar-SA"/>
-        </w:rPr>
-        <w:t>'COSummary.js'</w:t>
-      </w:r>
-      <w:r>
-        <w:rPr>
-          <w:rFonts w:ascii="Courier New" w:hAnsi="Courier New" w:cs="Courier New"/>
-          <w:color w:val="000000"/>
-          <w:sz w:val="16"/>
-          <w:szCs w:val="16"/>
-          <w:lang w:val="bg-BG" w:bidi="ar-SA"/>
-        </w:rPr>
-        <w:t xml:space="preserve"> ).error( </w:t>
-      </w:r>
-      <w:r>
-        <w:rPr>
-          <w:rFonts w:ascii="Courier New" w:hAnsi="Courier New" w:cs="Courier New"/>
-          <w:color w:val="2A00FF"/>
-          <w:sz w:val="16"/>
-          <w:szCs w:val="16"/>
-          <w:lang w:val="bg-BG" w:bidi="ar-SA"/>
-        </w:rPr>
-        <w:t>'Klarna Redirect Error: {0}'</w:t>
-      </w:r>
-      <w:r>
-        <w:rPr>
-          <w:rFonts w:ascii="Courier New" w:hAnsi="Courier New" w:cs="Courier New"/>
-          <w:color w:val="000000"/>
-          <w:sz w:val="16"/>
-          <w:szCs w:val="16"/>
-          <w:lang w:val="bg-BG" w:bidi="ar-SA"/>
-        </w:rPr>
-        <w:t>, e );</w:t>
-      </w:r>
-    </w:p>
-    <w:p>
-      <w:pPr>
-        <w:autoSpaceDE w:val="0"/>
-        <w:autoSpaceDN w:val="0"/>
-        <w:adjustRightInd w:val="0"/>
-        <w:spacing w:after="0" w:line="240" w:lineRule="auto"/>
-        <w:ind w:left="708" w:firstLine="708"/>
-        <w:rPr>
-          <w:rFonts w:ascii="Courier New" w:hAnsi="Courier New" w:cs="Courier New"/>
-          <w:color w:val="000000"/>
-          <w:sz w:val="16"/>
-          <w:szCs w:val="16"/>
-          <w:lang w:val="bg-BG" w:bidi="ar-SA"/>
-        </w:rPr>
-      </w:pPr>
-      <w:r>
-        <w:rPr>
-          <w:rFonts w:ascii="Courier New" w:hAnsi="Courier New" w:cs="Courier New"/>
-          <w:color w:val="000000"/>
-          <w:sz w:val="16"/>
-          <w:szCs w:val="16"/>
-          <w:lang w:bidi="ar-SA"/>
-        </w:rPr>
-        <w:t>}</w:t>
-      </w:r>
-    </w:p>
-    <w:p>
-      <w:pPr>
-        <w:autoSpaceDE w:val="0"/>
-        <w:autoSpaceDN w:val="0"/>
-        <w:adjustRightInd w:val="0"/>
-        <w:spacing w:after="0" w:line="240" w:lineRule="auto"/>
-        <w:ind w:left="1440"/>
-        <w:rPr>
-          <w:b/>
-        </w:rPr>
-      </w:pPr>
-      <w:r>
-        <w:rPr>
-          <w:rFonts w:ascii="Trebuchet MS" w:eastAsiaTheme="majorEastAsia" w:hAnsi="Trebuchet MS" w:cstheme="majorBidi"/>
-          <w:b/>
-          <w:bCs/>
-          <w:i/>
-          <w:sz w:val="20"/>
-          <w:szCs w:val="20"/>
-        </w:rPr>
-        <w:t>before</w:t>
-      </w:r>
-      <w:r>
-        <w:rPr>
-          <w:rFonts w:ascii="Trebuchet MS" w:eastAsiaTheme="majorEastAsia" w:hAnsi="Trebuchet MS" w:cstheme="majorBidi"/>
-          <w:bCs/>
-          <w:sz w:val="20"/>
-          <w:szCs w:val="20"/>
-        </w:rPr>
-        <w:t xml:space="preserve"> </w:t>
-      </w:r>
-      <w:r>
-        <w:rPr>
-          <w:rFonts w:ascii="Trebuchet MS" w:eastAsiaTheme="majorEastAsia" w:hAnsi="Trebuchet MS" w:cstheme="majorBidi"/>
-          <w:bCs/>
-          <w:sz w:val="20"/>
-          <w:szCs w:val="20"/>
-        </w:rPr>
-        <w:t>showConfirmation(placeOrderResult.Order)</w:t>
-      </w:r>
-      <w:r>
-        <w:rPr>
-          <w:i/>
-        </w:rPr>
-        <w:t xml:space="preserve"> </w:t>
-      </w:r>
-      <w:r>
-        <w:t>(see screen shot below)</w:t>
-      </w:r>
-    </w:p>
-    <w:p>
-      <w:pPr>
-        <w:ind w:firstLine="708"/>
-      </w:pPr>
-      <w:r>
-        <w:rPr>
-          <w:noProof/>
-          <w:lang w:val="bg-BG" w:eastAsia="bg-BG" w:bidi="ar-SA"/>
-        </w:rPr>
-        <w:lastRenderedPageBreak/>
-        <w:drawing>
-          <wp:inline distT="0" distB="0" distL="0" distR="0" wp14:anchorId="6E96C6D7" wp14:editId="193187F3">
-            <wp:extent cx="5940000" cy="2422800"/>
-            <wp:effectExtent l="0" t="0" r="0" b="0"/>
-            <wp:docPr id="11" name="Picture 11"/>
-            <wp:cNvGraphicFramePr>
-              <a:graphicFrameLocks xmlns:a="http://schemas.openxmlformats.org/drawingml/2006/main" noChangeAspect="1"/>
-            </wp:cNvGraphicFramePr>
-            <a:graphic xmlns:a="http://schemas.openxmlformats.org/drawingml/2006/main">
-              <a:graphicData uri="http://schemas.openxmlformats.org/drawingml/2006/picture">
-                <pic:pic xmlns:pic="http://schemas.openxmlformats.org/drawingml/2006/picture">
-                  <pic:nvPicPr>
-                    <pic:cNvPr id="1" name=""/>
-                    <pic:cNvPicPr/>
-                  </pic:nvPicPr>
-                  <pic:blipFill>
-                    <a:blip r:embed="rId62"/>
-                    <a:stretch>
-                      <a:fillRect/>
-                    </a:stretch>
-                  </pic:blipFill>
-                  <pic:spPr>
-                    <a:xfrm>
-                      <a:off x="0" y="0"/>
                       <a:ext cx="5940000" cy="2422800"/>
                     </a:xfrm>
                     <a:prstGeom prst="rect">
@@ -38304,7 +38193,7 @@
                     <pic:cNvPicPr/>
                   </pic:nvPicPr>
                   <pic:blipFill>
-                    <a:blip r:embed="rId63"/>
+                    <a:blip r:embed="rId62"/>
                     <a:stretch>
                       <a:fillRect/>
                     </a:stretch>
@@ -39396,11 +39285,11 @@
       </w:pPr>
     </w:p>
     <w:sectPr>
-      <w:headerReference w:type="even" r:id="rId64"/>
-      <w:headerReference w:type="default" r:id="rId65"/>
-      <w:footerReference w:type="default" r:id="rId66"/>
-      <w:headerReference w:type="first" r:id="rId67"/>
-      <w:footerReference w:type="first" r:id="rId68"/>
+      <w:headerReference w:type="even" r:id="rId63"/>
+      <w:headerReference w:type="default" r:id="rId64"/>
+      <w:footerReference w:type="default" r:id="rId65"/>
+      <w:headerReference w:type="first" r:id="rId66"/>
+      <w:footerReference w:type="first" r:id="rId67"/>
       <w:type w:val="continuous"/>
       <w:pgSz w:w="11906" w:h="16838" w:code="9"/>
       <w:pgMar w:top="1440" w:right="1080" w:bottom="1440" w:left="1080" w:header="720" w:footer="215" w:gutter="0"/>
@@ -39588,7 +39477,7 @@
               <w:sz w:val="18"/>
               <w:szCs w:val="18"/>
             </w:rPr>
-            <w:t>3-35</w:t>
+            <w:t>3-47</w:t>
           </w:r>
           <w:r>
             <w:rPr>
@@ -45573,7 +45462,7 @@
 </file>
 
 <file path=customXml/itemProps1.xml><?xml version="1.0" encoding="utf-8"?>
-<ds:datastoreItem xmlns:ds="http://schemas.openxmlformats.org/officeDocument/2006/customXml" ds:itemID="{01F339CC-7C0B-4690-A579-74CE399973BF}">
+<ds:datastoreItem xmlns:ds="http://schemas.openxmlformats.org/officeDocument/2006/customXml" ds:itemID="{464CFBA4-0D73-4F4E-A505-91B4E2718F78}">
   <ds:schemaRefs>
     <ds:schemaRef ds:uri="http://schemas.openxmlformats.org/officeDocument/2006/bibliography"/>
   </ds:schemaRefs>
@@ -45581,7 +45470,7 @@
 </file>
 
 <file path=customXml/itemProps2.xml><?xml version="1.0" encoding="utf-8"?>
-<ds:datastoreItem xmlns:ds="http://schemas.openxmlformats.org/officeDocument/2006/customXml" ds:itemID="{4150BDDC-698F-4933-8ED5-59DD83EF2793}">
+<ds:datastoreItem xmlns:ds="http://schemas.openxmlformats.org/officeDocument/2006/customXml" ds:itemID="{5D87BFEB-E999-46D5-8BDB-490FEB98F2B1}">
   <ds:schemaRefs>
     <ds:schemaRef ds:uri="http://schemas.openxmlformats.org/officeDocument/2006/bibliography"/>
   </ds:schemaRefs>
@@ -45589,7 +45478,7 @@
 </file>
 
 <file path=customXml/itemProps3.xml><?xml version="1.0" encoding="utf-8"?>
-<ds:datastoreItem xmlns:ds="http://schemas.openxmlformats.org/officeDocument/2006/customXml" ds:itemID="{464CFBA4-0D73-4F4E-A505-91B4E2718F78}">
+<ds:datastoreItem xmlns:ds="http://schemas.openxmlformats.org/officeDocument/2006/customXml" ds:itemID="{DC5C81AA-82D6-4A18-BDBA-9C1EFAD98F36}">
   <ds:schemaRefs>
     <ds:schemaRef ds:uri="http://schemas.openxmlformats.org/officeDocument/2006/bibliography"/>
   </ds:schemaRefs>
@@ -45597,7 +45486,7 @@
 </file>
 
 <file path=customXml/itemProps4.xml><?xml version="1.0" encoding="utf-8"?>
-<ds:datastoreItem xmlns:ds="http://schemas.openxmlformats.org/officeDocument/2006/customXml" ds:itemID="{AEAC1E00-C527-431A-A502-8335F3E5FF9F}">
+<ds:datastoreItem xmlns:ds="http://schemas.openxmlformats.org/officeDocument/2006/customXml" ds:itemID="{9B33E7CE-7DE7-4683-83C2-842D38525506}">
   <ds:schemaRefs>
     <ds:schemaRef ds:uri="http://schemas.openxmlformats.org/officeDocument/2006/bibliography"/>
   </ds:schemaRefs>

</xml_diff>